<commit_message>
[fix] change positive test building algorythm
</commit_message>
<xml_diff>
--- a/reports/defence/otchet.docx
+++ b/reports/defence/otchet.docx
@@ -673,18 +673,19 @@
         <w:rPr>
           <w:rFonts w:ascii="Times New Roman" w:hAnsi="Times New Roman" w:cs="Times New Roman"/>
           <w:b/>
-          <w:sz w:val="32"/>
+          <w:sz w:val="24"/>
+          <w:szCs w:val="24"/>
         </w:rPr>
       </w:pPr>
     </w:p>
     <w:sdt>
       <w:sdtPr>
         <w:rPr>
-          <w:rFonts w:asciiTheme="minorHAnsi" w:eastAsiaTheme="minorHAnsi" w:hAnsiTheme="minorHAnsi" w:cstheme="minorBidi"/>
+          <w:rFonts w:ascii="Times New Roman" w:eastAsiaTheme="minorHAnsi" w:hAnsi="Times New Roman" w:cs="Times New Roman"/>
           <w:b w:val="0"/>
           <w:caps w:val="0"/>
-          <w:sz w:val="22"/>
-          <w:szCs w:val="22"/>
+          <w:sz w:val="24"/>
+          <w:szCs w:val="24"/>
           <w:lang w:eastAsia="en-US"/>
         </w:rPr>
         <w:id w:val="222260171"/>
@@ -707,9 +708,9 @@
             <w:pStyle w:val="a4"/>
             <w:jc w:val="left"/>
             <w:rPr>
-              <w:rFonts w:asciiTheme="majorHAnsi" w:hAnsiTheme="majorHAnsi" w:cstheme="majorHAnsi"/>
-              <w:sz w:val="28"/>
-              <w:szCs w:val="28"/>
+              <w:rFonts w:ascii="Times New Roman" w:hAnsi="Times New Roman" w:cs="Times New Roman"/>
+              <w:sz w:val="24"/>
+              <w:szCs w:val="24"/>
             </w:rPr>
           </w:pPr>
         </w:p>
@@ -727,7 +728,7 @@
           </w:pPr>
           <w:r>
             <w:rPr>
-              <w:rFonts w:asciiTheme="majorHAnsi" w:hAnsiTheme="majorHAnsi" w:cstheme="majorHAnsi"/>
+              <w:rFonts w:ascii="Times New Roman" w:hAnsi="Times New Roman" w:cs="Times New Roman"/>
               <w:sz w:val="24"/>
               <w:szCs w:val="24"/>
             </w:rPr>
@@ -735,7 +736,7 @@
           </w:r>
           <w:r>
             <w:rPr>
-              <w:rFonts w:asciiTheme="majorHAnsi" w:hAnsiTheme="majorHAnsi" w:cstheme="majorHAnsi"/>
+              <w:rFonts w:ascii="Times New Roman" w:hAnsi="Times New Roman" w:cs="Times New Roman"/>
               <w:sz w:val="24"/>
               <w:szCs w:val="24"/>
             </w:rPr>
@@ -743,13 +744,13 @@
           </w:r>
           <w:r>
             <w:rPr>
-              <w:rFonts w:asciiTheme="majorHAnsi" w:hAnsiTheme="majorHAnsi" w:cstheme="majorHAnsi"/>
+              <w:rFonts w:ascii="Times New Roman" w:hAnsi="Times New Roman" w:cs="Times New Roman"/>
               <w:sz w:val="24"/>
               <w:szCs w:val="24"/>
             </w:rPr>
             <w:fldChar w:fldCharType="separate"/>
           </w:r>
-          <w:hyperlink w:anchor="_Toc516648303" w:history="1">
+          <w:hyperlink w:anchor="_Toc517291348" w:history="1">
             <w:r>
               <w:rPr>
                 <w:rStyle w:val="aa"/>
@@ -776,7 +777,7 @@
                 <w:noProof/>
                 <w:webHidden/>
               </w:rPr>
-              <w:instrText xml:space="preserve"> PAGEREF _Toc516648303 \h </w:instrText>
+              <w:instrText xml:space="preserve"> PAGEREF _Toc517291348 \h </w:instrText>
             </w:r>
             <w:r>
               <w:rPr>
@@ -820,7 +821,7 @@
               <w:lang w:eastAsia="ru-RU"/>
             </w:rPr>
           </w:pPr>
-          <w:hyperlink w:anchor="_Toc516648304" w:history="1">
+          <w:hyperlink w:anchor="_Toc517291349" w:history="1">
             <w:r>
               <w:rPr>
                 <w:rStyle w:val="aa"/>
@@ -841,7 +842,7 @@
                 <w:rStyle w:val="aa"/>
                 <w:noProof/>
               </w:rPr>
-              <w:t>ТЕОРЕТИЧЕСКИЕ СВЕДЕНИЯ.</w:t>
+              <w:t>ТЕОРЕТИЧЕСКИЕ СВЕДЕНИЯ</w:t>
             </w:r>
             <w:r>
               <w:rPr>
@@ -862,7 +863,7 @@
                 <w:noProof/>
                 <w:webHidden/>
               </w:rPr>
-              <w:instrText xml:space="preserve"> PAGEREF _Toc516648304 \h </w:instrText>
+              <w:instrText xml:space="preserve"> PAGEREF _Toc517291349 \h </w:instrText>
             </w:r>
             <w:r>
               <w:rPr>
@@ -906,7 +907,7 @@
               <w:lang w:eastAsia="ru-RU"/>
             </w:rPr>
           </w:pPr>
-          <w:hyperlink w:anchor="_Toc516648305" w:history="1">
+          <w:hyperlink w:anchor="_Toc517291350" w:history="1">
             <w:r>
               <w:rPr>
                 <w:rStyle w:val="aa"/>
@@ -948,7 +949,7 @@
                 <w:noProof/>
                 <w:webHidden/>
               </w:rPr>
-              <w:instrText xml:space="preserve"> PAGEREF _Toc516648305 \h </w:instrText>
+              <w:instrText xml:space="preserve"> PAGEREF _Toc517291350 \h </w:instrText>
             </w:r>
             <w:r>
               <w:rPr>
@@ -992,7 +993,7 @@
               <w:lang w:eastAsia="ru-RU"/>
             </w:rPr>
           </w:pPr>
-          <w:hyperlink w:anchor="_Toc516648306" w:history="1">
+          <w:hyperlink w:anchor="_Toc517291351" w:history="1">
             <w:r>
               <w:rPr>
                 <w:rStyle w:val="aa"/>
@@ -1034,7 +1035,7 @@
                 <w:noProof/>
                 <w:webHidden/>
               </w:rPr>
-              <w:instrText xml:space="preserve"> PAGEREF _Toc516648306 \h </w:instrText>
+              <w:instrText xml:space="preserve"> PAGEREF _Toc517291351 \h </w:instrText>
             </w:r>
             <w:r>
               <w:rPr>
@@ -1055,6 +1056,100 @@
                 <w:webHidden/>
               </w:rPr>
               <w:t>4</w:t>
+            </w:r>
+            <w:r>
+              <w:rPr>
+                <w:noProof/>
+                <w:webHidden/>
+              </w:rPr>
+              <w:fldChar w:fldCharType="end"/>
+            </w:r>
+          </w:hyperlink>
+        </w:p>
+        <w:p>
+          <w:pPr>
+            <w:pStyle w:val="31"/>
+            <w:tabs>
+              <w:tab w:val="left" w:pos="1320"/>
+              <w:tab w:val="right" w:leader="dot" w:pos="9736"/>
+            </w:tabs>
+            <w:rPr>
+              <w:rFonts w:eastAsiaTheme="minorEastAsia"/>
+              <w:noProof/>
+              <w:lang w:eastAsia="ru-RU"/>
+            </w:rPr>
+          </w:pPr>
+          <w:hyperlink w:anchor="_Toc517291352" w:history="1">
+            <w:r>
+              <w:rPr>
+                <w:rStyle w:val="aa"/>
+                <w:noProof/>
+              </w:rPr>
+              <w:t>1.1.2.</w:t>
+            </w:r>
+            <w:r>
+              <w:rPr>
+                <w:rFonts w:eastAsiaTheme="minorEastAsia"/>
+                <w:noProof/>
+                <w:lang w:eastAsia="ru-RU"/>
+              </w:rPr>
+              <w:tab/>
+            </w:r>
+            <w:r>
+              <w:rPr>
+                <w:rStyle w:val="aa"/>
+                <w:noProof/>
+                <w:lang w:val="en-US"/>
+              </w:rPr>
+              <w:t>LL(1)</w:t>
+            </w:r>
+            <w:r>
+              <w:rPr>
+                <w:rStyle w:val="aa"/>
+                <w:noProof/>
+              </w:rPr>
+              <w:t>-грамматики</w:t>
+            </w:r>
+            <w:r>
+              <w:rPr>
+                <w:noProof/>
+                <w:webHidden/>
+              </w:rPr>
+              <w:tab/>
+            </w:r>
+            <w:r>
+              <w:rPr>
+                <w:noProof/>
+                <w:webHidden/>
+              </w:rPr>
+              <w:fldChar w:fldCharType="begin"/>
+            </w:r>
+            <w:r>
+              <w:rPr>
+                <w:noProof/>
+                <w:webHidden/>
+              </w:rPr>
+              <w:instrText xml:space="preserve"> PAGEREF _Toc517291352 \h </w:instrText>
+            </w:r>
+            <w:r>
+              <w:rPr>
+                <w:noProof/>
+                <w:webHidden/>
+              </w:rPr>
+            </w:r>
+            <w:r>
+              <w:rPr>
+                <w:noProof/>
+                <w:webHidden/>
+              </w:rPr>
+              <w:fldChar w:fldCharType="separate"/>
+            </w:r>
+            <w:r>
+              <w:rPr>
+                <w:noProof/>
+                <w:webHidden/>
+              </w:rPr>
+              <w:t>5</w:t>
             </w:r>
             <w:r>
               <w:rPr>
@@ -1078,13 +1173,13 @@
               <w:lang w:eastAsia="ru-RU"/>
             </w:rPr>
           </w:pPr>
-          <w:hyperlink w:anchor="_Toc516648307" w:history="1">
+          <w:hyperlink w:anchor="_Toc517291353" w:history="1">
             <w:r>
               <w:rPr>
                 <w:rStyle w:val="aa"/>
                 <w:noProof/>
               </w:rPr>
-              <w:t>1.1.2.</w:t>
+              <w:t>1.1.3.</w:t>
             </w:r>
             <w:r>
               <w:rPr>
@@ -1098,16 +1193,8 @@
               <w:rPr>
                 <w:rStyle w:val="aa"/>
                 <w:noProof/>
-                <w:lang w:val="en-US"/>
-              </w:rPr>
-              <w:t>LL(1)</w:t>
-            </w:r>
-            <w:r>
-              <w:rPr>
-                <w:rStyle w:val="aa"/>
-                <w:noProof/>
-              </w:rPr>
-              <w:t>-грамматики</w:t>
+              </w:rPr>
+              <w:t>Предсказывающий анализ</w:t>
             </w:r>
             <w:r>
               <w:rPr>
@@ -1128,7 +1215,7 @@
                 <w:noProof/>
                 <w:webHidden/>
               </w:rPr>
-              <w:instrText xml:space="preserve"> PAGEREF _Toc516648307 \h </w:instrText>
+              <w:instrText xml:space="preserve"> PAGEREF _Toc517291353 \h </w:instrText>
             </w:r>
             <w:r>
               <w:rPr>
@@ -1148,7 +1235,7 @@
                 <w:noProof/>
                 <w:webHidden/>
               </w:rPr>
-              <w:t>5</w:t>
+              <w:t>6</w:t>
             </w:r>
             <w:r>
               <w:rPr>
@@ -1172,13 +1259,13 @@
               <w:lang w:eastAsia="ru-RU"/>
             </w:rPr>
           </w:pPr>
-          <w:hyperlink w:anchor="_Toc516648308" w:history="1">
+          <w:hyperlink w:anchor="_Toc517291354" w:history="1">
             <w:r>
               <w:rPr>
                 <w:rStyle w:val="aa"/>
                 <w:noProof/>
               </w:rPr>
-              <w:t>1.1.3.</w:t>
+              <w:t>1.1.4.</w:t>
             </w:r>
             <w:r>
               <w:rPr>
@@ -1193,7 +1280,7 @@
                 <w:rStyle w:val="aa"/>
                 <w:noProof/>
               </w:rPr>
-              <w:t>Предсказывающий анализ</w:t>
+              <w:t>Восстановление при ошибках</w:t>
             </w:r>
             <w:r>
               <w:rPr>
@@ -1214,7 +1301,7 @@
                 <w:noProof/>
                 <w:webHidden/>
               </w:rPr>
-              <w:instrText xml:space="preserve"> PAGEREF _Toc516648308 \h </w:instrText>
+              <w:instrText xml:space="preserve"> PAGEREF _Toc517291354 \h </w:instrText>
             </w:r>
             <w:r>
               <w:rPr>
@@ -1234,7 +1321,179 @@
                 <w:noProof/>
                 <w:webHidden/>
               </w:rPr>
-              <w:t>6</w:t>
+              <w:t>8</w:t>
+            </w:r>
+            <w:r>
+              <w:rPr>
+                <w:noProof/>
+                <w:webHidden/>
+              </w:rPr>
+              <w:fldChar w:fldCharType="end"/>
+            </w:r>
+          </w:hyperlink>
+        </w:p>
+        <w:p>
+          <w:pPr>
+            <w:pStyle w:val="31"/>
+            <w:tabs>
+              <w:tab w:val="left" w:pos="1320"/>
+              <w:tab w:val="right" w:leader="dot" w:pos="9736"/>
+            </w:tabs>
+            <w:rPr>
+              <w:rFonts w:eastAsiaTheme="minorEastAsia"/>
+              <w:noProof/>
+              <w:lang w:eastAsia="ru-RU"/>
+            </w:rPr>
+          </w:pPr>
+          <w:hyperlink w:anchor="_Toc517291355" w:history="1">
+            <w:r>
+              <w:rPr>
+                <w:rStyle w:val="aa"/>
+                <w:noProof/>
+              </w:rPr>
+              <w:t>1.1.5.</w:t>
+            </w:r>
+            <w:r>
+              <w:rPr>
+                <w:rFonts w:eastAsiaTheme="minorEastAsia"/>
+                <w:noProof/>
+                <w:lang w:eastAsia="ru-RU"/>
+              </w:rPr>
+              <w:tab/>
+            </w:r>
+            <w:r>
+              <w:rPr>
+                <w:rStyle w:val="aa"/>
+                <w:noProof/>
+              </w:rPr>
+              <w:t>Граф состояний анализатора</w:t>
+            </w:r>
+            <w:r>
+              <w:rPr>
+                <w:noProof/>
+                <w:webHidden/>
+              </w:rPr>
+              <w:tab/>
+            </w:r>
+            <w:r>
+              <w:rPr>
+                <w:noProof/>
+                <w:webHidden/>
+              </w:rPr>
+              <w:fldChar w:fldCharType="begin"/>
+            </w:r>
+            <w:r>
+              <w:rPr>
+                <w:noProof/>
+                <w:webHidden/>
+              </w:rPr>
+              <w:instrText xml:space="preserve"> PAGEREF _Toc517291355 \h </w:instrText>
+            </w:r>
+            <w:r>
+              <w:rPr>
+                <w:noProof/>
+                <w:webHidden/>
+              </w:rPr>
+            </w:r>
+            <w:r>
+              <w:rPr>
+                <w:noProof/>
+                <w:webHidden/>
+              </w:rPr>
+              <w:fldChar w:fldCharType="separate"/>
+            </w:r>
+            <w:r>
+              <w:rPr>
+                <w:noProof/>
+                <w:webHidden/>
+              </w:rPr>
+              <w:t>9</w:t>
+            </w:r>
+            <w:r>
+              <w:rPr>
+                <w:noProof/>
+                <w:webHidden/>
+              </w:rPr>
+              <w:fldChar w:fldCharType="end"/>
+            </w:r>
+          </w:hyperlink>
+        </w:p>
+        <w:p>
+          <w:pPr>
+            <w:pStyle w:val="21"/>
+            <w:tabs>
+              <w:tab w:val="left" w:pos="880"/>
+              <w:tab w:val="right" w:leader="dot" w:pos="9736"/>
+            </w:tabs>
+            <w:rPr>
+              <w:rFonts w:eastAsiaTheme="minorEastAsia"/>
+              <w:noProof/>
+              <w:lang w:eastAsia="ru-RU"/>
+            </w:rPr>
+          </w:pPr>
+          <w:hyperlink w:anchor="_Toc517291356" w:history="1">
+            <w:r>
+              <w:rPr>
+                <w:rStyle w:val="aa"/>
+                <w:noProof/>
+              </w:rPr>
+              <w:t>1.2.</w:t>
+            </w:r>
+            <w:r>
+              <w:rPr>
+                <w:rFonts w:eastAsiaTheme="minorEastAsia"/>
+                <w:noProof/>
+                <w:lang w:eastAsia="ru-RU"/>
+              </w:rPr>
+              <w:tab/>
+            </w:r>
+            <w:r>
+              <w:rPr>
+                <w:rStyle w:val="aa"/>
+                <w:noProof/>
+              </w:rPr>
+              <w:t>СУПЕРКОМПИЛЯЦИЯ</w:t>
+            </w:r>
+            <w:r>
+              <w:rPr>
+                <w:noProof/>
+                <w:webHidden/>
+              </w:rPr>
+              <w:tab/>
+            </w:r>
+            <w:r>
+              <w:rPr>
+                <w:noProof/>
+                <w:webHidden/>
+              </w:rPr>
+              <w:fldChar w:fldCharType="begin"/>
+            </w:r>
+            <w:r>
+              <w:rPr>
+                <w:noProof/>
+                <w:webHidden/>
+              </w:rPr>
+              <w:instrText xml:space="preserve"> PAGEREF _Toc517291356 \h </w:instrText>
+            </w:r>
+            <w:r>
+              <w:rPr>
+                <w:noProof/>
+                <w:webHidden/>
+              </w:rPr>
+            </w:r>
+            <w:r>
+              <w:rPr>
+                <w:noProof/>
+                <w:webHidden/>
+              </w:rPr>
+              <w:fldChar w:fldCharType="separate"/>
+            </w:r>
+            <w:r>
+              <w:rPr>
+                <w:noProof/>
+                <w:webHidden/>
+              </w:rPr>
+              <w:t>11</w:t>
             </w:r>
             <w:r>
               <w:rPr>
@@ -1258,13 +1517,13 @@
               <w:lang w:eastAsia="ru-RU"/>
             </w:rPr>
           </w:pPr>
-          <w:hyperlink w:anchor="_Toc516648309" w:history="1">
+          <w:hyperlink w:anchor="_Toc517291357" w:history="1">
             <w:r>
               <w:rPr>
                 <w:rStyle w:val="aa"/>
                 <w:noProof/>
               </w:rPr>
-              <w:t>1.1.4.</w:t>
+              <w:t>1.2.1.</w:t>
             </w:r>
             <w:r>
               <w:rPr>
@@ -1279,7 +1538,7 @@
                 <w:rStyle w:val="aa"/>
                 <w:noProof/>
               </w:rPr>
-              <w:t>Восстановление при ошибках</w:t>
+              <w:t>Основные понятия</w:t>
             </w:r>
             <w:r>
               <w:rPr>
@@ -1300,7 +1559,7 @@
                 <w:noProof/>
                 <w:webHidden/>
               </w:rPr>
-              <w:instrText xml:space="preserve"> PAGEREF _Toc516648309 \h </w:instrText>
+              <w:instrText xml:space="preserve"> PAGEREF _Toc517291357 \h </w:instrText>
             </w:r>
             <w:r>
               <w:rPr>
@@ -1320,7 +1579,7 @@
                 <w:noProof/>
                 <w:webHidden/>
               </w:rPr>
-              <w:t>8</w:t>
+              <w:t>11</w:t>
             </w:r>
             <w:r>
               <w:rPr>
@@ -1333,9 +1592,9 @@
         </w:p>
         <w:p>
           <w:pPr>
-            <w:pStyle w:val="31"/>
+            <w:pStyle w:val="21"/>
             <w:tabs>
-              <w:tab w:val="left" w:pos="1320"/>
+              <w:tab w:val="left" w:pos="1100"/>
               <w:tab w:val="right" w:leader="dot" w:pos="9736"/>
             </w:tabs>
             <w:rPr>
@@ -1344,13 +1603,13 @@
               <w:lang w:eastAsia="ru-RU"/>
             </w:rPr>
           </w:pPr>
-          <w:hyperlink w:anchor="_Toc516648310" w:history="1">
+          <w:hyperlink w:anchor="_Toc517291358" w:history="1">
             <w:r>
               <w:rPr>
                 <w:rStyle w:val="aa"/>
                 <w:noProof/>
               </w:rPr>
-              <w:t>1.1.5.</w:t>
+              <w:t>1.2.2.</w:t>
             </w:r>
             <w:r>
               <w:rPr>
@@ -1365,7 +1624,7 @@
                 <w:rStyle w:val="aa"/>
                 <w:noProof/>
               </w:rPr>
-              <w:t>Граф состояний анализатора</w:t>
+              <w:t>Граф конфигураций</w:t>
             </w:r>
             <w:r>
               <w:rPr>
@@ -1386,7 +1645,7 @@
                 <w:noProof/>
                 <w:webHidden/>
               </w:rPr>
-              <w:instrText xml:space="preserve"> PAGEREF _Toc516648310 \h </w:instrText>
+              <w:instrText xml:space="preserve"> PAGEREF _Toc517291358 \h </w:instrText>
             </w:r>
             <w:r>
               <w:rPr>
@@ -1406,7 +1665,179 @@
                 <w:noProof/>
                 <w:webHidden/>
               </w:rPr>
-              <w:t>9</w:t>
+              <w:t>11</w:t>
+            </w:r>
+            <w:r>
+              <w:rPr>
+                <w:noProof/>
+                <w:webHidden/>
+              </w:rPr>
+              <w:fldChar w:fldCharType="end"/>
+            </w:r>
+          </w:hyperlink>
+        </w:p>
+        <w:p>
+          <w:pPr>
+            <w:pStyle w:val="21"/>
+            <w:tabs>
+              <w:tab w:val="left" w:pos="1100"/>
+              <w:tab w:val="right" w:leader="dot" w:pos="9736"/>
+            </w:tabs>
+            <w:rPr>
+              <w:rFonts w:eastAsiaTheme="minorEastAsia"/>
+              <w:noProof/>
+              <w:lang w:eastAsia="ru-RU"/>
+            </w:rPr>
+          </w:pPr>
+          <w:hyperlink w:anchor="_Toc517291359" w:history="1">
+            <w:r>
+              <w:rPr>
+                <w:rStyle w:val="aa"/>
+                <w:noProof/>
+              </w:rPr>
+              <w:t>1.2.3.</w:t>
+            </w:r>
+            <w:r>
+              <w:rPr>
+                <w:rFonts w:eastAsiaTheme="minorEastAsia"/>
+                <w:noProof/>
+                <w:lang w:eastAsia="ru-RU"/>
+              </w:rPr>
+              <w:tab/>
+            </w:r>
+            <w:r>
+              <w:rPr>
+                <w:rStyle w:val="aa"/>
+                <w:noProof/>
+              </w:rPr>
+              <w:t>Свертка дерева конфигураций</w:t>
+            </w:r>
+            <w:r>
+              <w:rPr>
+                <w:noProof/>
+                <w:webHidden/>
+              </w:rPr>
+              <w:tab/>
+            </w:r>
+            <w:r>
+              <w:rPr>
+                <w:noProof/>
+                <w:webHidden/>
+              </w:rPr>
+              <w:fldChar w:fldCharType="begin"/>
+            </w:r>
+            <w:r>
+              <w:rPr>
+                <w:noProof/>
+                <w:webHidden/>
+              </w:rPr>
+              <w:instrText xml:space="preserve"> PAGEREF _Toc517291359 \h </w:instrText>
+            </w:r>
+            <w:r>
+              <w:rPr>
+                <w:noProof/>
+                <w:webHidden/>
+              </w:rPr>
+            </w:r>
+            <w:r>
+              <w:rPr>
+                <w:noProof/>
+                <w:webHidden/>
+              </w:rPr>
+              <w:fldChar w:fldCharType="separate"/>
+            </w:r>
+            <w:r>
+              <w:rPr>
+                <w:noProof/>
+                <w:webHidden/>
+              </w:rPr>
+              <w:t>12</w:t>
+            </w:r>
+            <w:r>
+              <w:rPr>
+                <w:noProof/>
+                <w:webHidden/>
+              </w:rPr>
+              <w:fldChar w:fldCharType="end"/>
+            </w:r>
+          </w:hyperlink>
+        </w:p>
+        <w:p>
+          <w:pPr>
+            <w:pStyle w:val="21"/>
+            <w:tabs>
+              <w:tab w:val="left" w:pos="1100"/>
+              <w:tab w:val="right" w:leader="dot" w:pos="9736"/>
+            </w:tabs>
+            <w:rPr>
+              <w:rFonts w:eastAsiaTheme="minorEastAsia"/>
+              <w:noProof/>
+              <w:lang w:eastAsia="ru-RU"/>
+            </w:rPr>
+          </w:pPr>
+          <w:hyperlink w:anchor="_Toc517291360" w:history="1">
+            <w:r>
+              <w:rPr>
+                <w:rStyle w:val="aa"/>
+                <w:noProof/>
+              </w:rPr>
+              <w:t>1.2.4.</w:t>
+            </w:r>
+            <w:r>
+              <w:rPr>
+                <w:rFonts w:eastAsiaTheme="minorEastAsia"/>
+                <w:noProof/>
+                <w:lang w:eastAsia="ru-RU"/>
+              </w:rPr>
+              <w:tab/>
+            </w:r>
+            <w:r>
+              <w:rPr>
+                <w:rStyle w:val="aa"/>
+                <w:noProof/>
+              </w:rPr>
+              <w:t>Отношение Турчина</w:t>
+            </w:r>
+            <w:r>
+              <w:rPr>
+                <w:noProof/>
+                <w:webHidden/>
+              </w:rPr>
+              <w:tab/>
+            </w:r>
+            <w:r>
+              <w:rPr>
+                <w:noProof/>
+                <w:webHidden/>
+              </w:rPr>
+              <w:fldChar w:fldCharType="begin"/>
+            </w:r>
+            <w:r>
+              <w:rPr>
+                <w:noProof/>
+                <w:webHidden/>
+              </w:rPr>
+              <w:instrText xml:space="preserve"> PAGEREF _Toc517291360 \h </w:instrText>
+            </w:r>
+            <w:r>
+              <w:rPr>
+                <w:noProof/>
+                <w:webHidden/>
+              </w:rPr>
+            </w:r>
+            <w:r>
+              <w:rPr>
+                <w:noProof/>
+                <w:webHidden/>
+              </w:rPr>
+              <w:fldChar w:fldCharType="separate"/>
+            </w:r>
+            <w:r>
+              <w:rPr>
+                <w:noProof/>
+                <w:webHidden/>
+              </w:rPr>
+              <w:t>13</w:t>
             </w:r>
             <w:r>
               <w:rPr>
@@ -1430,13 +1861,13 @@
               <w:lang w:eastAsia="ru-RU"/>
             </w:rPr>
           </w:pPr>
-          <w:hyperlink w:anchor="_Toc516648311" w:history="1">
+          <w:hyperlink w:anchor="_Toc517291361" w:history="1">
             <w:r>
               <w:rPr>
                 <w:rStyle w:val="aa"/>
                 <w:noProof/>
               </w:rPr>
-              <w:t>1.2.</w:t>
+              <w:t>1.3.</w:t>
             </w:r>
             <w:r>
               <w:rPr>
@@ -1451,7 +1882,7 @@
                 <w:rStyle w:val="aa"/>
                 <w:noProof/>
               </w:rPr>
-              <w:t>СУПЕРКОМПИЛЯЦИЯ</w:t>
+              <w:t>ПОСТАНОВКА ЗАДАЧИ ТЕСТИРОВАНИЯ</w:t>
             </w:r>
             <w:r>
               <w:rPr>
@@ -1472,7 +1903,7 @@
                 <w:noProof/>
                 <w:webHidden/>
               </w:rPr>
-              <w:instrText xml:space="preserve"> PAGEREF _Toc516648311 \h </w:instrText>
+              <w:instrText xml:space="preserve"> PAGEREF _Toc517291361 \h </w:instrText>
             </w:r>
             <w:r>
               <w:rPr>
@@ -1492,7 +1923,7 @@
                 <w:noProof/>
                 <w:webHidden/>
               </w:rPr>
-              <w:t>11</w:t>
+              <w:t>15</w:t>
             </w:r>
             <w:r>
               <w:rPr>
@@ -1505,9 +1936,9 @@
         </w:p>
         <w:p>
           <w:pPr>
-            <w:pStyle w:val="21"/>
+            <w:pStyle w:val="11"/>
             <w:tabs>
-              <w:tab w:val="left" w:pos="1100"/>
+              <w:tab w:val="left" w:pos="440"/>
               <w:tab w:val="right" w:leader="dot" w:pos="9736"/>
             </w:tabs>
             <w:rPr>
@@ -1516,13 +1947,13 @@
               <w:lang w:eastAsia="ru-RU"/>
             </w:rPr>
           </w:pPr>
-          <w:hyperlink w:anchor="_Toc516648312" w:history="1">
+          <w:hyperlink w:anchor="_Toc517291362" w:history="1">
             <w:r>
               <w:rPr>
                 <w:rStyle w:val="aa"/>
                 <w:noProof/>
               </w:rPr>
-              <w:t>1.2.1.</w:t>
+              <w:t>2.</w:t>
             </w:r>
             <w:r>
               <w:rPr>
@@ -1537,7 +1968,7 @@
                 <w:rStyle w:val="aa"/>
                 <w:noProof/>
               </w:rPr>
-              <w:t>Основные понятия</w:t>
+              <w:t>РАЗРАБОТКА</w:t>
             </w:r>
             <w:r>
               <w:rPr>
@@ -1558,7 +1989,7 @@
                 <w:noProof/>
                 <w:webHidden/>
               </w:rPr>
-              <w:instrText xml:space="preserve"> PAGEREF _Toc516648312 \h </w:instrText>
+              <w:instrText xml:space="preserve"> PAGEREF _Toc517291362 \h </w:instrText>
             </w:r>
             <w:r>
               <w:rPr>
@@ -1578,265 +2009,7 @@
                 <w:noProof/>
                 <w:webHidden/>
               </w:rPr>
-              <w:t>11</w:t>
-            </w:r>
-            <w:r>
-              <w:rPr>
-                <w:noProof/>
-                <w:webHidden/>
-              </w:rPr>
-              <w:fldChar w:fldCharType="end"/>
-            </w:r>
-          </w:hyperlink>
-        </w:p>
-        <w:p>
-          <w:pPr>
-            <w:pStyle w:val="21"/>
-            <w:tabs>
-              <w:tab w:val="left" w:pos="1100"/>
-              <w:tab w:val="right" w:leader="dot" w:pos="9736"/>
-            </w:tabs>
-            <w:rPr>
-              <w:rFonts w:eastAsiaTheme="minorEastAsia"/>
-              <w:noProof/>
-              <w:lang w:eastAsia="ru-RU"/>
-            </w:rPr>
-          </w:pPr>
-          <w:hyperlink w:anchor="_Toc516648313" w:history="1">
-            <w:r>
-              <w:rPr>
-                <w:rStyle w:val="aa"/>
-                <w:noProof/>
-              </w:rPr>
-              <w:t>1.2.2.</w:t>
-            </w:r>
-            <w:r>
-              <w:rPr>
-                <w:rFonts w:eastAsiaTheme="minorEastAsia"/>
-                <w:noProof/>
-                <w:lang w:eastAsia="ru-RU"/>
-              </w:rPr>
-              <w:tab/>
-            </w:r>
-            <w:r>
-              <w:rPr>
-                <w:rStyle w:val="aa"/>
-                <w:noProof/>
-              </w:rPr>
-              <w:t>Граф конфигураций</w:t>
-            </w:r>
-            <w:r>
-              <w:rPr>
-                <w:noProof/>
-                <w:webHidden/>
-              </w:rPr>
-              <w:tab/>
-            </w:r>
-            <w:r>
-              <w:rPr>
-                <w:noProof/>
-                <w:webHidden/>
-              </w:rPr>
-              <w:fldChar w:fldCharType="begin"/>
-            </w:r>
-            <w:r>
-              <w:rPr>
-                <w:noProof/>
-                <w:webHidden/>
-              </w:rPr>
-              <w:instrText xml:space="preserve"> PAGEREF _Toc516648313 \h </w:instrText>
-            </w:r>
-            <w:r>
-              <w:rPr>
-                <w:noProof/>
-                <w:webHidden/>
-              </w:rPr>
-            </w:r>
-            <w:r>
-              <w:rPr>
-                <w:noProof/>
-                <w:webHidden/>
-              </w:rPr>
-              <w:fldChar w:fldCharType="separate"/>
-            </w:r>
-            <w:r>
-              <w:rPr>
-                <w:noProof/>
-                <w:webHidden/>
-              </w:rPr>
-              <w:t>11</w:t>
-            </w:r>
-            <w:r>
-              <w:rPr>
-                <w:noProof/>
-                <w:webHidden/>
-              </w:rPr>
-              <w:fldChar w:fldCharType="end"/>
-            </w:r>
-          </w:hyperlink>
-        </w:p>
-        <w:p>
-          <w:pPr>
-            <w:pStyle w:val="21"/>
-            <w:tabs>
-              <w:tab w:val="left" w:pos="1100"/>
-              <w:tab w:val="right" w:leader="dot" w:pos="9736"/>
-            </w:tabs>
-            <w:rPr>
-              <w:rFonts w:eastAsiaTheme="minorEastAsia"/>
-              <w:noProof/>
-              <w:lang w:eastAsia="ru-RU"/>
-            </w:rPr>
-          </w:pPr>
-          <w:hyperlink w:anchor="_Toc516648314" w:history="1">
-            <w:r>
-              <w:rPr>
-                <w:rStyle w:val="aa"/>
-                <w:noProof/>
-              </w:rPr>
-              <w:t>1.2.3.</w:t>
-            </w:r>
-            <w:r>
-              <w:rPr>
-                <w:rFonts w:eastAsiaTheme="minorEastAsia"/>
-                <w:noProof/>
-                <w:lang w:eastAsia="ru-RU"/>
-              </w:rPr>
-              <w:tab/>
-            </w:r>
-            <w:r>
-              <w:rPr>
-                <w:rStyle w:val="aa"/>
-                <w:noProof/>
-              </w:rPr>
-              <w:t>Свертка дерева конфигураций</w:t>
-            </w:r>
-            <w:r>
-              <w:rPr>
-                <w:noProof/>
-                <w:webHidden/>
-              </w:rPr>
-              <w:tab/>
-            </w:r>
-            <w:r>
-              <w:rPr>
-                <w:noProof/>
-                <w:webHidden/>
-              </w:rPr>
-              <w:fldChar w:fldCharType="begin"/>
-            </w:r>
-            <w:r>
-              <w:rPr>
-                <w:noProof/>
-                <w:webHidden/>
-              </w:rPr>
-              <w:instrText xml:space="preserve"> PAGEREF _Toc516648314 \h </w:instrText>
-            </w:r>
-            <w:r>
-              <w:rPr>
-                <w:noProof/>
-                <w:webHidden/>
-              </w:rPr>
-            </w:r>
-            <w:r>
-              <w:rPr>
-                <w:noProof/>
-                <w:webHidden/>
-              </w:rPr>
-              <w:fldChar w:fldCharType="separate"/>
-            </w:r>
-            <w:r>
-              <w:rPr>
-                <w:noProof/>
-                <w:webHidden/>
-              </w:rPr>
-              <w:t>12</w:t>
-            </w:r>
-            <w:r>
-              <w:rPr>
-                <w:noProof/>
-                <w:webHidden/>
-              </w:rPr>
-              <w:fldChar w:fldCharType="end"/>
-            </w:r>
-          </w:hyperlink>
-        </w:p>
-        <w:p>
-          <w:pPr>
-            <w:pStyle w:val="21"/>
-            <w:tabs>
-              <w:tab w:val="left" w:pos="1100"/>
-              <w:tab w:val="right" w:leader="dot" w:pos="9736"/>
-            </w:tabs>
-            <w:rPr>
-              <w:rFonts w:eastAsiaTheme="minorEastAsia"/>
-              <w:noProof/>
-              <w:lang w:eastAsia="ru-RU"/>
-            </w:rPr>
-          </w:pPr>
-          <w:hyperlink w:anchor="_Toc516648315" w:history="1">
-            <w:r>
-              <w:rPr>
-                <w:rStyle w:val="aa"/>
-                <w:noProof/>
-              </w:rPr>
-              <w:t>1.2.4.</w:t>
-            </w:r>
-            <w:r>
-              <w:rPr>
-                <w:rFonts w:eastAsiaTheme="minorEastAsia"/>
-                <w:noProof/>
-                <w:lang w:eastAsia="ru-RU"/>
-              </w:rPr>
-              <w:tab/>
-            </w:r>
-            <w:r>
-              <w:rPr>
-                <w:rStyle w:val="aa"/>
-                <w:noProof/>
-              </w:rPr>
-              <w:t>Отношение Турчина</w:t>
-            </w:r>
-            <w:r>
-              <w:rPr>
-                <w:noProof/>
-                <w:webHidden/>
-              </w:rPr>
-              <w:tab/>
-            </w:r>
-            <w:r>
-              <w:rPr>
-                <w:noProof/>
-                <w:webHidden/>
-              </w:rPr>
-              <w:fldChar w:fldCharType="begin"/>
-            </w:r>
-            <w:r>
-              <w:rPr>
-                <w:noProof/>
-                <w:webHidden/>
-              </w:rPr>
-              <w:instrText xml:space="preserve"> PAGEREF _Toc516648315 \h </w:instrText>
-            </w:r>
-            <w:r>
-              <w:rPr>
-                <w:noProof/>
-                <w:webHidden/>
-              </w:rPr>
-            </w:r>
-            <w:r>
-              <w:rPr>
-                <w:noProof/>
-                <w:webHidden/>
-              </w:rPr>
-              <w:fldChar w:fldCharType="separate"/>
-            </w:r>
-            <w:r>
-              <w:rPr>
-                <w:noProof/>
-                <w:webHidden/>
-              </w:rPr>
-              <w:t>13</w:t>
+              <w:t>16</w:t>
             </w:r>
             <w:r>
               <w:rPr>
@@ -1860,13 +2033,13 @@
               <w:lang w:eastAsia="ru-RU"/>
             </w:rPr>
           </w:pPr>
-          <w:hyperlink w:anchor="_Toc516648316" w:history="1">
+          <w:hyperlink w:anchor="_Toc517291363" w:history="1">
             <w:r>
               <w:rPr>
                 <w:rStyle w:val="aa"/>
                 <w:noProof/>
               </w:rPr>
-              <w:t>1.3.</w:t>
+              <w:t>2.1.</w:t>
             </w:r>
             <w:r>
               <w:rPr>
@@ -1881,7 +2054,7 @@
                 <w:rStyle w:val="aa"/>
                 <w:noProof/>
               </w:rPr>
-              <w:t>ПОСТАНОВКА ЗАДАЧИ ТЕСТИРОВАНИЯ</w:t>
+              <w:t>ПАРСЕР ГРАММАТИКИ</w:t>
             </w:r>
             <w:r>
               <w:rPr>
@@ -1902,7 +2075,7 @@
                 <w:noProof/>
                 <w:webHidden/>
               </w:rPr>
-              <w:instrText xml:space="preserve"> PAGEREF _Toc516648316 \h </w:instrText>
+              <w:instrText xml:space="preserve"> PAGEREF _Toc517291363 \h </w:instrText>
             </w:r>
             <w:r>
               <w:rPr>
@@ -1922,7 +2095,93 @@
                 <w:noProof/>
                 <w:webHidden/>
               </w:rPr>
-              <w:t>15</w:t>
+              <w:t>16</w:t>
+            </w:r>
+            <w:r>
+              <w:rPr>
+                <w:noProof/>
+                <w:webHidden/>
+              </w:rPr>
+              <w:fldChar w:fldCharType="end"/>
+            </w:r>
+          </w:hyperlink>
+        </w:p>
+        <w:p>
+          <w:pPr>
+            <w:pStyle w:val="21"/>
+            <w:tabs>
+              <w:tab w:val="left" w:pos="880"/>
+              <w:tab w:val="right" w:leader="dot" w:pos="9736"/>
+            </w:tabs>
+            <w:rPr>
+              <w:rFonts w:eastAsiaTheme="minorEastAsia"/>
+              <w:noProof/>
+              <w:lang w:eastAsia="ru-RU"/>
+            </w:rPr>
+          </w:pPr>
+          <w:hyperlink w:anchor="_Toc517291364" w:history="1">
+            <w:r>
+              <w:rPr>
+                <w:rStyle w:val="aa"/>
+                <w:noProof/>
+              </w:rPr>
+              <w:t>2.2.</w:t>
+            </w:r>
+            <w:r>
+              <w:rPr>
+                <w:rFonts w:eastAsiaTheme="minorEastAsia"/>
+                <w:noProof/>
+                <w:lang w:eastAsia="ru-RU"/>
+              </w:rPr>
+              <w:tab/>
+            </w:r>
+            <w:r>
+              <w:rPr>
+                <w:rStyle w:val="aa"/>
+                <w:noProof/>
+              </w:rPr>
+              <w:t>ПОСТРОИТЕЛЬ ГРАФА КОНФИГУРАЦИЙ</w:t>
+            </w:r>
+            <w:r>
+              <w:rPr>
+                <w:noProof/>
+                <w:webHidden/>
+              </w:rPr>
+              <w:tab/>
+            </w:r>
+            <w:r>
+              <w:rPr>
+                <w:noProof/>
+                <w:webHidden/>
+              </w:rPr>
+              <w:fldChar w:fldCharType="begin"/>
+            </w:r>
+            <w:r>
+              <w:rPr>
+                <w:noProof/>
+                <w:webHidden/>
+              </w:rPr>
+              <w:instrText xml:space="preserve"> PAGEREF _Toc517291364 \h </w:instrText>
+            </w:r>
+            <w:r>
+              <w:rPr>
+                <w:noProof/>
+                <w:webHidden/>
+              </w:rPr>
+            </w:r>
+            <w:r>
+              <w:rPr>
+                <w:noProof/>
+                <w:webHidden/>
+              </w:rPr>
+              <w:fldChar w:fldCharType="separate"/>
+            </w:r>
+            <w:r>
+              <w:rPr>
+                <w:noProof/>
+                <w:webHidden/>
+              </w:rPr>
+              <w:t>16</w:t>
             </w:r>
             <w:r>
               <w:rPr>
@@ -1946,13 +2205,13 @@
               <w:lang w:eastAsia="ru-RU"/>
             </w:rPr>
           </w:pPr>
-          <w:hyperlink w:anchor="_Toc516648317" w:history="1">
+          <w:hyperlink w:anchor="_Toc517291365" w:history="1">
             <w:r>
               <w:rPr>
                 <w:rStyle w:val="aa"/>
                 <w:noProof/>
               </w:rPr>
-              <w:t>2.</w:t>
+              <w:t>3.</w:t>
             </w:r>
             <w:r>
               <w:rPr>
@@ -1967,7 +2226,7 @@
                 <w:rStyle w:val="aa"/>
                 <w:noProof/>
               </w:rPr>
-              <w:t>РАЗРАБОТКА</w:t>
+              <w:t>ТЕСТИРОВАНИЕ</w:t>
             </w:r>
             <w:r>
               <w:rPr>
@@ -1988,265 +2247,7 @@
                 <w:noProof/>
                 <w:webHidden/>
               </w:rPr>
-              <w:instrText xml:space="preserve"> PAGEREF _Toc516648317 \h </w:instrText>
-            </w:r>
-            <w:r>
-              <w:rPr>
-                <w:noProof/>
-                <w:webHidden/>
-              </w:rPr>
-            </w:r>
-            <w:r>
-              <w:rPr>
-                <w:noProof/>
-                <w:webHidden/>
-              </w:rPr>
-              <w:fldChar w:fldCharType="separate"/>
-            </w:r>
-            <w:r>
-              <w:rPr>
-                <w:noProof/>
-                <w:webHidden/>
-              </w:rPr>
-              <w:t>16</w:t>
-            </w:r>
-            <w:r>
-              <w:rPr>
-                <w:noProof/>
-                <w:webHidden/>
-              </w:rPr>
-              <w:fldChar w:fldCharType="end"/>
-            </w:r>
-          </w:hyperlink>
-        </w:p>
-        <w:p>
-          <w:pPr>
-            <w:pStyle w:val="21"/>
-            <w:tabs>
-              <w:tab w:val="left" w:pos="880"/>
-              <w:tab w:val="right" w:leader="dot" w:pos="9736"/>
-            </w:tabs>
-            <w:rPr>
-              <w:rFonts w:eastAsiaTheme="minorEastAsia"/>
-              <w:noProof/>
-              <w:lang w:eastAsia="ru-RU"/>
-            </w:rPr>
-          </w:pPr>
-          <w:hyperlink w:anchor="_Toc516648318" w:history="1">
-            <w:r>
-              <w:rPr>
-                <w:rStyle w:val="aa"/>
-                <w:noProof/>
-              </w:rPr>
-              <w:t>2.1.</w:t>
-            </w:r>
-            <w:r>
-              <w:rPr>
-                <w:rFonts w:eastAsiaTheme="minorEastAsia"/>
-                <w:noProof/>
-                <w:lang w:eastAsia="ru-RU"/>
-              </w:rPr>
-              <w:tab/>
-            </w:r>
-            <w:r>
-              <w:rPr>
-                <w:rStyle w:val="aa"/>
-                <w:noProof/>
-              </w:rPr>
-              <w:t>ПАРСЕР ГРАММАТИКИ</w:t>
-            </w:r>
-            <w:r>
-              <w:rPr>
-                <w:noProof/>
-                <w:webHidden/>
-              </w:rPr>
-              <w:tab/>
-            </w:r>
-            <w:r>
-              <w:rPr>
-                <w:noProof/>
-                <w:webHidden/>
-              </w:rPr>
-              <w:fldChar w:fldCharType="begin"/>
-            </w:r>
-            <w:r>
-              <w:rPr>
-                <w:noProof/>
-                <w:webHidden/>
-              </w:rPr>
-              <w:instrText xml:space="preserve"> PAGEREF _Toc516648318 \h </w:instrText>
-            </w:r>
-            <w:r>
-              <w:rPr>
-                <w:noProof/>
-                <w:webHidden/>
-              </w:rPr>
-            </w:r>
-            <w:r>
-              <w:rPr>
-                <w:noProof/>
-                <w:webHidden/>
-              </w:rPr>
-              <w:fldChar w:fldCharType="separate"/>
-            </w:r>
-            <w:r>
-              <w:rPr>
-                <w:noProof/>
-                <w:webHidden/>
-              </w:rPr>
-              <w:t>16</w:t>
-            </w:r>
-            <w:r>
-              <w:rPr>
-                <w:noProof/>
-                <w:webHidden/>
-              </w:rPr>
-              <w:fldChar w:fldCharType="end"/>
-            </w:r>
-          </w:hyperlink>
-        </w:p>
-        <w:p>
-          <w:pPr>
-            <w:pStyle w:val="21"/>
-            <w:tabs>
-              <w:tab w:val="left" w:pos="880"/>
-              <w:tab w:val="right" w:leader="dot" w:pos="9736"/>
-            </w:tabs>
-            <w:rPr>
-              <w:rFonts w:eastAsiaTheme="minorEastAsia"/>
-              <w:noProof/>
-              <w:lang w:eastAsia="ru-RU"/>
-            </w:rPr>
-          </w:pPr>
-          <w:hyperlink w:anchor="_Toc516648319" w:history="1">
-            <w:r>
-              <w:rPr>
-                <w:rStyle w:val="aa"/>
-                <w:noProof/>
-              </w:rPr>
-              <w:t>2.2.</w:t>
-            </w:r>
-            <w:r>
-              <w:rPr>
-                <w:rFonts w:eastAsiaTheme="minorEastAsia"/>
-                <w:noProof/>
-                <w:lang w:eastAsia="ru-RU"/>
-              </w:rPr>
-              <w:tab/>
-            </w:r>
-            <w:r>
-              <w:rPr>
-                <w:rStyle w:val="aa"/>
-                <w:noProof/>
-              </w:rPr>
-              <w:t>ПОСТРОИТЕЛЬ ГРАФА КОНФИГУРАЦИЙ</w:t>
-            </w:r>
-            <w:r>
-              <w:rPr>
-                <w:noProof/>
-                <w:webHidden/>
-              </w:rPr>
-              <w:tab/>
-            </w:r>
-            <w:r>
-              <w:rPr>
-                <w:noProof/>
-                <w:webHidden/>
-              </w:rPr>
-              <w:fldChar w:fldCharType="begin"/>
-            </w:r>
-            <w:r>
-              <w:rPr>
-                <w:noProof/>
-                <w:webHidden/>
-              </w:rPr>
-              <w:instrText xml:space="preserve"> PAGEREF _Toc516648319 \h </w:instrText>
-            </w:r>
-            <w:r>
-              <w:rPr>
-                <w:noProof/>
-                <w:webHidden/>
-              </w:rPr>
-            </w:r>
-            <w:r>
-              <w:rPr>
-                <w:noProof/>
-                <w:webHidden/>
-              </w:rPr>
-              <w:fldChar w:fldCharType="separate"/>
-            </w:r>
-            <w:r>
-              <w:rPr>
-                <w:noProof/>
-                <w:webHidden/>
-              </w:rPr>
-              <w:t>16</w:t>
-            </w:r>
-            <w:r>
-              <w:rPr>
-                <w:noProof/>
-                <w:webHidden/>
-              </w:rPr>
-              <w:fldChar w:fldCharType="end"/>
-            </w:r>
-          </w:hyperlink>
-        </w:p>
-        <w:p>
-          <w:pPr>
-            <w:pStyle w:val="11"/>
-            <w:tabs>
-              <w:tab w:val="left" w:pos="440"/>
-              <w:tab w:val="right" w:leader="dot" w:pos="9736"/>
-            </w:tabs>
-            <w:rPr>
-              <w:rFonts w:eastAsiaTheme="minorEastAsia"/>
-              <w:noProof/>
-              <w:lang w:eastAsia="ru-RU"/>
-            </w:rPr>
-          </w:pPr>
-          <w:hyperlink w:anchor="_Toc516648320" w:history="1">
-            <w:r>
-              <w:rPr>
-                <w:rStyle w:val="aa"/>
-                <w:noProof/>
-              </w:rPr>
-              <w:t>3.</w:t>
-            </w:r>
-            <w:r>
-              <w:rPr>
-                <w:rFonts w:eastAsiaTheme="minorEastAsia"/>
-                <w:noProof/>
-                <w:lang w:eastAsia="ru-RU"/>
-              </w:rPr>
-              <w:tab/>
-            </w:r>
-            <w:r>
-              <w:rPr>
-                <w:rStyle w:val="aa"/>
-                <w:noProof/>
-              </w:rPr>
-              <w:t>ТЕСТИРОВАНИЕ</w:t>
-            </w:r>
-            <w:r>
-              <w:rPr>
-                <w:noProof/>
-                <w:webHidden/>
-              </w:rPr>
-              <w:tab/>
-            </w:r>
-            <w:r>
-              <w:rPr>
-                <w:noProof/>
-                <w:webHidden/>
-              </w:rPr>
-              <w:fldChar w:fldCharType="begin"/>
-            </w:r>
-            <w:r>
-              <w:rPr>
-                <w:noProof/>
-                <w:webHidden/>
-              </w:rPr>
-              <w:instrText xml:space="preserve"> PAGEREF _Toc516648320 \h </w:instrText>
+              <w:instrText xml:space="preserve"> PAGEREF _Toc517291365 \h </w:instrText>
             </w:r>
             <w:r>
               <w:rPr>
@@ -2289,7 +2290,7 @@
               <w:lang w:eastAsia="ru-RU"/>
             </w:rPr>
           </w:pPr>
-          <w:hyperlink w:anchor="_Toc516648321" w:history="1">
+          <w:hyperlink w:anchor="_Toc517291366" w:history="1">
             <w:r>
               <w:rPr>
                 <w:rStyle w:val="aa"/>
@@ -2316,7 +2317,7 @@
                 <w:noProof/>
                 <w:webHidden/>
               </w:rPr>
-              <w:instrText xml:space="preserve"> PAGEREF _Toc516648321 \h </w:instrText>
+              <w:instrText xml:space="preserve"> PAGEREF _Toc517291366 \h </w:instrText>
             </w:r>
             <w:r>
               <w:rPr>
@@ -2359,7 +2360,7 @@
               <w:lang w:eastAsia="ru-RU"/>
             </w:rPr>
           </w:pPr>
-          <w:hyperlink w:anchor="_Toc516648322" w:history="1">
+          <w:hyperlink w:anchor="_Toc517291367" w:history="1">
             <w:r>
               <w:rPr>
                 <w:rStyle w:val="aa"/>
@@ -2386,7 +2387,7 @@
                 <w:noProof/>
                 <w:webHidden/>
               </w:rPr>
-              <w:instrText xml:space="preserve"> PAGEREF _Toc516648322 \h </w:instrText>
+              <w:instrText xml:space="preserve"> PAGEREF _Toc517291367 \h </w:instrText>
             </w:r>
             <w:r>
               <w:rPr>
@@ -2427,7 +2428,7 @@
           </w:pPr>
           <w:r>
             <w:rPr>
-              <w:rFonts w:asciiTheme="majorHAnsi" w:hAnsiTheme="majorHAnsi" w:cstheme="majorHAnsi"/>
+              <w:rFonts w:ascii="Times New Roman" w:hAnsi="Times New Roman" w:cs="Times New Roman"/>
               <w:b/>
               <w:bCs/>
               <w:sz w:val="24"/>
@@ -2447,8 +2448,6 @@
           <w:sz w:val="32"/>
         </w:rPr>
       </w:pPr>
-      <w:bookmarkStart w:id="0" w:name="_GoBack"/>
-      <w:bookmarkEnd w:id="0"/>
       <w:r>
         <w:rPr>
           <w:rFonts w:ascii="Times New Roman" w:hAnsi="Times New Roman" w:cs="Times New Roman"/>
@@ -2462,12 +2461,12 @@
       <w:pPr>
         <w:pStyle w:val="1"/>
       </w:pPr>
-      <w:bookmarkStart w:id="1" w:name="_Toc516648303"/>
+      <w:bookmarkStart w:id="0" w:name="_Toc517291348"/>
       <w:r>
         <w:lastRenderedPageBreak/>
         <w:t>ВВЕДЕНИЕ</w:t>
       </w:r>
-      <w:bookmarkEnd w:id="1"/>
+      <w:bookmarkEnd w:id="0"/>
     </w:p>
     <w:p>
       <w:pPr>
@@ -2986,15 +2985,12 @@
           <w:numId w:val="1"/>
         </w:numPr>
       </w:pPr>
-      <w:bookmarkStart w:id="2" w:name="_Toc516648304"/>
+      <w:bookmarkStart w:id="1" w:name="_Toc517291349"/>
       <w:r>
         <w:lastRenderedPageBreak/>
         <w:t>ТЕОРЕТИЧЕСКИЕ СВЕДЕНИЯ</w:t>
       </w:r>
-      <w:r>
-        <w:t>.</w:t>
-      </w:r>
-      <w:bookmarkEnd w:id="2"/>
+      <w:bookmarkEnd w:id="1"/>
     </w:p>
     <w:p/>
     <w:p>
@@ -3006,22 +3002,22 @@
         </w:numPr>
         <w:ind w:left="431" w:hanging="431"/>
       </w:pPr>
-      <w:bookmarkStart w:id="3" w:name="_Toc516648305"/>
+      <w:bookmarkStart w:id="2" w:name="_Toc517291350"/>
       <w:r>
         <w:t>СИНТАКСИЧЕСКИЙ АНАЛИЗ</w:t>
       </w:r>
+      <w:bookmarkEnd w:id="2"/>
+    </w:p>
+    <w:p/>
+    <w:p>
+      <w:pPr>
+        <w:pStyle w:val="3"/>
+      </w:pPr>
+      <w:bookmarkStart w:id="3" w:name="_Toc517291351"/>
+      <w:r>
+        <w:t>Постановка задачи синтаксического анализа</w:t>
+      </w:r>
       <w:bookmarkEnd w:id="3"/>
-    </w:p>
-    <w:p/>
-    <w:p>
-      <w:pPr>
-        <w:pStyle w:val="3"/>
-      </w:pPr>
-      <w:bookmarkStart w:id="4" w:name="_Toc516648306"/>
-      <w:r>
-        <w:t>Постановка задачи синтаксического анализа</w:t>
-      </w:r>
-      <w:bookmarkEnd w:id="4"/>
     </w:p>
     <w:p/>
     <w:p>
@@ -4591,13 +4587,9 @@
     </w:p>
     <w:p>
       <w:pPr>
-        <w:pStyle w:val="2"/>
-        <w:numPr>
-          <w:ilvl w:val="2"/>
-          <w:numId w:val="1"/>
-        </w:numPr>
-      </w:pPr>
-      <w:bookmarkStart w:id="5" w:name="_Toc516648307"/>
+        <w:pStyle w:val="3"/>
+      </w:pPr>
+      <w:bookmarkStart w:id="4" w:name="_Toc517291352"/>
       <w:proofErr w:type="gramStart"/>
       <w:r>
         <w:rPr>
@@ -4621,7 +4613,7 @@
       <w:r>
         <w:t>-грамматики</w:t>
       </w:r>
-      <w:bookmarkEnd w:id="5"/>
+      <w:bookmarkEnd w:id="4"/>
     </w:p>
     <w:p/>
     <w:p>
@@ -6633,17 +6625,13 @@
     </w:p>
     <w:p>
       <w:pPr>
-        <w:pStyle w:val="2"/>
-        <w:numPr>
-          <w:ilvl w:val="2"/>
-          <w:numId w:val="1"/>
-        </w:numPr>
-      </w:pPr>
-      <w:bookmarkStart w:id="6" w:name="_Toc516648308"/>
+        <w:pStyle w:val="3"/>
+      </w:pPr>
+      <w:bookmarkStart w:id="5" w:name="_Toc517291353"/>
       <w:r>
         <w:t>Предсказывающий анализ</w:t>
       </w:r>
-      <w:bookmarkEnd w:id="6"/>
+      <w:bookmarkEnd w:id="5"/>
     </w:p>
     <w:p/>
     <w:p>
@@ -7862,24 +7850,14 @@
       <w:r>
         <w:t xml:space="preserve">Рисунок </w:t>
       </w:r>
-      <w:r>
-        <w:fldChar w:fldCharType="begin"/>
-      </w:r>
-      <w:r>
-        <w:instrText xml:space="preserve"> SEQ Рисунок \* ARABIC </w:instrText>
-      </w:r>
-      <w:r>
-        <w:fldChar w:fldCharType="separate"/>
-      </w:r>
-      <w:r>
-        <w:rPr>
-          <w:noProof/>
-        </w:rPr>
-        <w:t>1</w:t>
-      </w:r>
-      <w:r>
-        <w:fldChar w:fldCharType="end"/>
-      </w:r>
+      <w:fldSimple w:instr=" SEQ Рисунок \* ARABIC ">
+        <w:r>
+          <w:rPr>
+            <w:noProof/>
+          </w:rPr>
+          <w:t>1</w:t>
+        </w:r>
+      </w:fldSimple>
       <w:r>
         <w:t>. Схема работы анализатора</w:t>
       </w:r>
@@ -8507,24 +8485,14 @@
       <w:r>
         <w:t xml:space="preserve">Рисунок </w:t>
       </w:r>
-      <w:r>
-        <w:fldChar w:fldCharType="begin"/>
-      </w:r>
-      <w:r>
-        <w:instrText xml:space="preserve"> SEQ Рисунок \* ARABIC </w:instrText>
-      </w:r>
-      <w:r>
-        <w:fldChar w:fldCharType="separate"/>
-      </w:r>
-      <w:r>
-        <w:rPr>
-          <w:noProof/>
-        </w:rPr>
-        <w:t>2</w:t>
-      </w:r>
-      <w:r>
-        <w:fldChar w:fldCharType="end"/>
-      </w:r>
+      <w:fldSimple w:instr=" SEQ Рисунок \* ARABIC ">
+        <w:r>
+          <w:rPr>
+            <w:noProof/>
+          </w:rPr>
+          <w:t>2</w:t>
+        </w:r>
+      </w:fldSimple>
       <w:r>
         <w:t>. Таблица предсказывающего анализатора грамматики арифметических выражений</w:t>
       </w:r>
@@ -8590,17 +8558,13 @@
     </w:p>
     <w:p>
       <w:pPr>
-        <w:pStyle w:val="2"/>
-        <w:numPr>
-          <w:ilvl w:val="2"/>
-          <w:numId w:val="1"/>
-        </w:numPr>
-      </w:pPr>
-      <w:bookmarkStart w:id="7" w:name="_Toc516648309"/>
+        <w:pStyle w:val="3"/>
+      </w:pPr>
+      <w:bookmarkStart w:id="6" w:name="_Toc517291354"/>
       <w:r>
         <w:t>Восстановление при ошибках</w:t>
       </w:r>
-      <w:bookmarkEnd w:id="7"/>
+      <w:bookmarkEnd w:id="6"/>
     </w:p>
     <w:p>
       <w:pPr>
@@ -8978,24 +8942,14 @@
       <w:r>
         <w:t xml:space="preserve">Рисунок </w:t>
       </w:r>
-      <w:r>
-        <w:fldChar w:fldCharType="begin"/>
-      </w:r>
-      <w:r>
-        <w:instrText xml:space="preserve"> SEQ Рисунок \* ARABIC </w:instrText>
-      </w:r>
-      <w:r>
-        <w:fldChar w:fldCharType="separate"/>
-      </w:r>
-      <w:r>
-        <w:rPr>
-          <w:noProof/>
-        </w:rPr>
-        <w:t>3</w:t>
-      </w:r>
-      <w:r>
-        <w:fldChar w:fldCharType="end"/>
-      </w:r>
+      <w:fldSimple w:instr=" SEQ Рисунок \* ARABIC ">
+        <w:r>
+          <w:rPr>
+            <w:noProof/>
+          </w:rPr>
+          <w:t>3</w:t>
+        </w:r>
+      </w:fldSimple>
       <w:r>
         <w:t>. Таблица предсказывающего разбора, дополненная правилами восстановления</w:t>
       </w:r>
@@ -9122,11 +9076,11 @@
       <w:pPr>
         <w:pStyle w:val="3"/>
       </w:pPr>
-      <w:bookmarkStart w:id="8" w:name="_Toc516648310"/>
+      <w:bookmarkStart w:id="7" w:name="_Toc517291355"/>
       <w:r>
         <w:t>Граф состояний анализатора</w:t>
       </w:r>
-      <w:bookmarkEnd w:id="8"/>
+      <w:bookmarkEnd w:id="7"/>
     </w:p>
     <w:p>
       <w:pPr>
@@ -9271,24 +9225,14 @@
       <w:r>
         <w:t xml:space="preserve">Рисунок </w:t>
       </w:r>
-      <w:r>
-        <w:fldChar w:fldCharType="begin"/>
-      </w:r>
-      <w:r>
-        <w:instrText xml:space="preserve"> SEQ Рисунок \* ARABIC </w:instrText>
-      </w:r>
-      <w:r>
-        <w:fldChar w:fldCharType="separate"/>
-      </w:r>
-      <w:r>
-        <w:rPr>
-          <w:noProof/>
-        </w:rPr>
-        <w:t>4</w:t>
-      </w:r>
-      <w:r>
-        <w:fldChar w:fldCharType="end"/>
-      </w:r>
+      <w:fldSimple w:instr=" SEQ Рисунок \* ARABIC ">
+        <w:r>
+          <w:rPr>
+            <w:noProof/>
+          </w:rPr>
+          <w:t>4</w:t>
+        </w:r>
+      </w:fldSimple>
       <w:r>
         <w:t>. Граф состояний грамматики арифметических выражений</w:t>
       </w:r>
@@ -9531,28 +9475,23 @@
           <w:i/>
         </w:rPr>
       </w:pPr>
-      <w:bookmarkStart w:id="9" w:name="_Toc516648311"/>
+      <w:bookmarkStart w:id="8" w:name="_Toc517291356"/>
       <w:r>
         <w:lastRenderedPageBreak/>
         <w:t>СУПЕРКОМПИЛЯЦИЯ</w:t>
       </w:r>
+      <w:bookmarkEnd w:id="8"/>
+    </w:p>
+    <w:p/>
+    <w:p>
+      <w:pPr>
+        <w:pStyle w:val="3"/>
+      </w:pPr>
+      <w:bookmarkStart w:id="9" w:name="_Toc517291357"/>
+      <w:r>
+        <w:t>Основные понятия</w:t>
+      </w:r>
       <w:bookmarkEnd w:id="9"/>
-    </w:p>
-    <w:p/>
-    <w:p>
-      <w:pPr>
-        <w:pStyle w:val="2"/>
-        <w:numPr>
-          <w:ilvl w:val="2"/>
-          <w:numId w:val="1"/>
-        </w:numPr>
-        <w:ind w:left="0" w:firstLine="0"/>
-      </w:pPr>
-      <w:bookmarkStart w:id="10" w:name="_Toc516648312"/>
-      <w:r>
-        <w:t>Основные понятия</w:t>
-      </w:r>
-      <w:bookmarkEnd w:id="10"/>
     </w:p>
     <w:p>
       <w:pPr>
@@ -9963,21 +9902,16 @@
     </w:p>
     <w:p>
       <w:pPr>
-        <w:pStyle w:val="2"/>
-        <w:numPr>
-          <w:ilvl w:val="2"/>
-          <w:numId w:val="1"/>
-        </w:numPr>
-        <w:ind w:left="0" w:firstLine="0"/>
-      </w:pPr>
-      <w:bookmarkStart w:id="11" w:name="_Toc516648313"/>
+        <w:pStyle w:val="3"/>
+      </w:pPr>
+      <w:bookmarkStart w:id="10" w:name="_Toc517291358"/>
       <w:r>
         <w:t>Граф</w:t>
       </w:r>
       <w:r>
         <w:t xml:space="preserve"> конфигураций</w:t>
       </w:r>
-      <w:bookmarkEnd w:id="11"/>
+      <w:bookmarkEnd w:id="10"/>
     </w:p>
     <w:p>
       <w:pPr>
@@ -10378,18 +10312,13 @@
     </w:p>
     <w:p>
       <w:pPr>
-        <w:pStyle w:val="2"/>
-        <w:numPr>
-          <w:ilvl w:val="2"/>
-          <w:numId w:val="1"/>
-        </w:numPr>
-        <w:ind w:left="0" w:firstLine="0"/>
-      </w:pPr>
-      <w:bookmarkStart w:id="12" w:name="_Toc516648314"/>
+        <w:pStyle w:val="3"/>
+      </w:pPr>
+      <w:bookmarkStart w:id="11" w:name="_Toc517291359"/>
       <w:r>
         <w:t>Свертка дерева конфигураций</w:t>
       </w:r>
-      <w:bookmarkEnd w:id="12"/>
+      <w:bookmarkEnd w:id="11"/>
     </w:p>
     <w:p>
       <w:pPr>
@@ -11007,14 +10936,9 @@
     </w:p>
     <w:p>
       <w:pPr>
-        <w:pStyle w:val="2"/>
-        <w:numPr>
-          <w:ilvl w:val="2"/>
-          <w:numId w:val="1"/>
-        </w:numPr>
-        <w:ind w:left="0" w:firstLine="0"/>
-      </w:pPr>
-      <w:bookmarkStart w:id="13" w:name="_Toc516648315"/>
+        <w:pStyle w:val="3"/>
+      </w:pPr>
+      <w:bookmarkStart w:id="12" w:name="_Toc517291360"/>
       <w:r>
         <w:t xml:space="preserve">Отношение </w:t>
       </w:r>
@@ -11022,7 +10946,7 @@
       <w:r>
         <w:t>Турчина</w:t>
       </w:r>
-      <w:bookmarkEnd w:id="13"/>
+      <w:bookmarkEnd w:id="12"/>
       <w:proofErr w:type="spellEnd"/>
     </w:p>
     <w:p>
@@ -12353,14 +12277,7 @@
             <w:rFonts w:ascii="Cambria Math" w:eastAsiaTheme="minorEastAsia" w:hAnsi="Cambria Math" w:cstheme="majorHAnsi"/>
             <w:sz w:val="28"/>
           </w:rPr>
-          <m:t>P</m:t>
-        </m:r>
-        <m:r>
-          <w:rPr>
-            <w:rFonts w:ascii="Cambria Math" w:eastAsiaTheme="minorEastAsia" w:hAnsi="Cambria Math" w:cstheme="majorHAnsi"/>
-            <w:sz w:val="28"/>
-          </w:rPr>
-          <m:t>≈R⇔</m:t>
+          <m:t>P≈R⇔</m:t>
         </m:r>
         <m:d>
           <m:dPr>
@@ -12418,21 +12335,7 @@
             <w:rFonts w:ascii="Cambria Math" w:eastAsiaTheme="minorEastAsia" w:hAnsi="Cambria Math" w:cstheme="majorHAnsi"/>
             <w:sz w:val="28"/>
           </w:rPr>
-          <m:t>=n</m:t>
-        </m:r>
-        <m:r>
-          <w:rPr>
-            <w:rFonts w:ascii="Cambria Math" w:eastAsiaTheme="minorEastAsia" w:hAnsi="Cambria Math" w:cstheme="majorHAnsi"/>
-            <w:sz w:val="28"/>
-          </w:rPr>
-          <m:t xml:space="preserve">,  </m:t>
-        </m:r>
-        <m:r>
-          <w:rPr>
-            <w:rFonts w:ascii="Cambria Math" w:eastAsiaTheme="minorEastAsia" w:hAnsi="Cambria Math" w:cstheme="majorHAnsi"/>
-            <w:sz w:val="28"/>
-          </w:rPr>
-          <m:t>∀</m:t>
+          <m:t>=n,  ∀</m:t>
         </m:r>
         <m:r>
           <w:rPr>
@@ -12592,21 +12495,7 @@
             <w:rFonts w:ascii="Cambria Math" w:eastAsiaTheme="minorEastAsia" w:hAnsi="Cambria Math" w:cstheme="majorHAnsi"/>
             <w:sz w:val="28"/>
           </w:rPr>
-          <m:t>P</m:t>
-        </m:r>
-        <m:r>
-          <w:rPr>
-            <w:rFonts w:ascii="Cambria Math" w:eastAsiaTheme="minorEastAsia" w:hAnsi="Cambria Math" w:cstheme="majorHAnsi"/>
-            <w:sz w:val="28"/>
-          </w:rPr>
-          <m:t>≼</m:t>
-        </m:r>
-        <m:r>
-          <w:rPr>
-            <w:rFonts w:ascii="Cambria Math" w:eastAsiaTheme="minorEastAsia" w:hAnsi="Cambria Math" w:cstheme="majorHAnsi"/>
-            <w:sz w:val="28"/>
-          </w:rPr>
-          <m:t>R</m:t>
+          <m:t>P≼R</m:t>
         </m:r>
       </m:oMath>
       <w:r>
@@ -12634,35 +12523,7 @@
               <w:rFonts w:ascii="Cambria Math" w:eastAsiaTheme="minorEastAsia" w:hAnsi="Cambria Math" w:cstheme="majorHAnsi"/>
               <w:sz w:val="28"/>
             </w:rPr>
-            <m:t>P≼R</m:t>
-          </m:r>
-          <m:r>
-            <w:rPr>
-              <w:rFonts w:ascii="Cambria Math" w:eastAsiaTheme="minorEastAsia" w:hAnsi="Cambria Math" w:cstheme="majorHAnsi"/>
-              <w:sz w:val="28"/>
-            </w:rPr>
-            <m:t xml:space="preserve"> </m:t>
-          </m:r>
-          <m:r>
-            <w:rPr>
-              <w:rFonts w:ascii="Cambria Math" w:eastAsiaTheme="minorEastAsia" w:hAnsi="Cambria Math" w:cstheme="majorHAnsi"/>
-              <w:sz w:val="28"/>
-            </w:rPr>
-            <m:t xml:space="preserve"> </m:t>
-          </m:r>
-          <m:r>
-            <w:rPr>
-              <w:rFonts w:ascii="Cambria Math" w:eastAsiaTheme="minorEastAsia" w:hAnsi="Cambria Math" w:cstheme="majorHAnsi"/>
-              <w:sz w:val="28"/>
-            </w:rPr>
-            <m:t>⇔</m:t>
-          </m:r>
-          <m:r>
-            <w:rPr>
-              <w:rFonts w:ascii="Cambria Math" w:eastAsiaTheme="minorEastAsia" w:hAnsi="Cambria Math" w:cstheme="majorHAnsi"/>
-              <w:sz w:val="28"/>
-            </w:rPr>
-            <m:t xml:space="preserve"> </m:t>
+            <m:t xml:space="preserve">P≼R  ⇔ </m:t>
           </m:r>
           <m:r>
             <w:rPr>
@@ -12670,23 +12531,7 @@
               <w:sz w:val="28"/>
               <w:lang w:val="en-US"/>
             </w:rPr>
-            <m:t xml:space="preserve">P=AB, </m:t>
-          </m:r>
-          <m:r>
-            <w:rPr>
-              <w:rFonts w:ascii="Cambria Math" w:eastAsiaTheme="minorEastAsia" w:hAnsi="Cambria Math" w:cstheme="majorHAnsi"/>
-              <w:sz w:val="28"/>
-              <w:lang w:val="en-US"/>
-            </w:rPr>
-            <m:t xml:space="preserve"> </m:t>
-          </m:r>
-          <m:r>
-            <w:rPr>
-              <w:rFonts w:ascii="Cambria Math" w:eastAsiaTheme="minorEastAsia" w:hAnsi="Cambria Math" w:cstheme="majorHAnsi"/>
-              <w:sz w:val="28"/>
-              <w:lang w:val="en-US"/>
-            </w:rPr>
-            <m:t>R=</m:t>
+            <m:t>P=AB,  R=</m:t>
           </m:r>
           <m:sSup>
             <m:sSupPr>
@@ -12725,28 +12570,7 @@
               <w:rFonts w:ascii="Cambria Math" w:eastAsiaTheme="minorEastAsia" w:hAnsi="Cambria Math" w:cstheme="majorHAnsi"/>
               <w:sz w:val="28"/>
             </w:rPr>
-            <m:t>CB</m:t>
-          </m:r>
-          <m:r>
-            <w:rPr>
-              <w:rFonts w:ascii="Cambria Math" w:eastAsiaTheme="minorEastAsia" w:hAnsi="Cambria Math" w:cstheme="majorHAnsi"/>
-              <w:sz w:val="28"/>
-            </w:rPr>
-            <m:t xml:space="preserve">  и</m:t>
-          </m:r>
-          <m:r>
-            <w:rPr>
-              <w:rFonts w:ascii="Cambria Math" w:eastAsiaTheme="minorEastAsia" w:hAnsi="Cambria Math" w:cstheme="majorHAnsi"/>
-              <w:sz w:val="28"/>
-            </w:rPr>
-            <m:t xml:space="preserve">  </m:t>
-          </m:r>
-          <m:r>
-            <w:rPr>
-              <w:rFonts w:ascii="Cambria Math" w:eastAsiaTheme="minorEastAsia" w:hAnsi="Cambria Math" w:cstheme="majorHAnsi"/>
-              <w:sz w:val="28"/>
-            </w:rPr>
-            <m:t xml:space="preserve"> </m:t>
+            <m:t xml:space="preserve">CB  и   </m:t>
           </m:r>
           <m:sSup>
             <m:sSupPr>
@@ -12782,14 +12606,7 @@
               <w:rFonts w:ascii="Cambria Math" w:eastAsiaTheme="minorEastAsia" w:hAnsi="Cambria Math" w:cstheme="majorHAnsi"/>
               <w:sz w:val="28"/>
             </w:rPr>
-            <m:t>≈</m:t>
-          </m:r>
-          <m:r>
-            <w:rPr>
-              <w:rFonts w:ascii="Cambria Math" w:eastAsiaTheme="minorEastAsia" w:hAnsi="Cambria Math" w:cstheme="majorHAnsi"/>
-              <w:sz w:val="28"/>
-            </w:rPr>
-            <m:t>A</m:t>
+            <m:t>≈A</m:t>
           </m:r>
         </m:oMath>
       </m:oMathPara>
@@ -12816,21 +12633,7 @@
             <w:rFonts w:ascii="Cambria Math" w:eastAsiaTheme="minorEastAsia" w:hAnsi="Cambria Math" w:cstheme="majorHAnsi"/>
             <w:sz w:val="28"/>
           </w:rPr>
-          <m:t>P</m:t>
-        </m:r>
-        <m:r>
-          <w:rPr>
-            <w:rFonts w:ascii="Cambria Math" w:eastAsiaTheme="minorEastAsia" w:hAnsi="Cambria Math" w:cstheme="majorHAnsi"/>
-            <w:sz w:val="28"/>
-          </w:rPr>
-          <m:t xml:space="preserve">,  </m:t>
-        </m:r>
-        <m:r>
-          <w:rPr>
-            <w:rFonts w:ascii="Cambria Math" w:eastAsiaTheme="minorEastAsia" w:hAnsi="Cambria Math" w:cstheme="majorHAnsi"/>
-            <w:sz w:val="28"/>
-          </w:rPr>
-          <m:t>R</m:t>
+          <m:t>P,  R</m:t>
         </m:r>
       </m:oMath>
       <w:r>
@@ -12995,12 +12798,12 @@
         </w:numPr>
         <w:ind w:left="0" w:firstLine="0"/>
       </w:pPr>
-      <w:bookmarkStart w:id="14" w:name="_Toc516648316"/>
+      <w:bookmarkStart w:id="13" w:name="_Toc517291361"/>
       <w:r>
         <w:lastRenderedPageBreak/>
         <w:t>ПОСТАНОВКА ЗАДАЧИ ТЕСТИРОВАНИЯ</w:t>
       </w:r>
-      <w:bookmarkEnd w:id="14"/>
+      <w:bookmarkEnd w:id="13"/>
     </w:p>
     <w:p>
       <w:pPr>
@@ -13414,12 +13217,12 @@
           <w:numId w:val="1"/>
         </w:numPr>
       </w:pPr>
-      <w:bookmarkStart w:id="15" w:name="_Toc516648317"/>
+      <w:bookmarkStart w:id="14" w:name="_Toc517291362"/>
       <w:r>
         <w:lastRenderedPageBreak/>
         <w:t>РАЗРАБОТКА</w:t>
       </w:r>
-      <w:bookmarkEnd w:id="15"/>
+      <w:bookmarkEnd w:id="14"/>
     </w:p>
     <w:p>
       <w:pPr>
@@ -13437,11 +13240,11 @@
           <w:numId w:val="1"/>
         </w:numPr>
       </w:pPr>
-      <w:bookmarkStart w:id="16" w:name="_Toc516648318"/>
+      <w:bookmarkStart w:id="15" w:name="_Toc517291363"/>
       <w:r>
         <w:t>ПАРСЕР ГРАММАТИКИ</w:t>
       </w:r>
-      <w:bookmarkEnd w:id="16"/>
+      <w:bookmarkEnd w:id="15"/>
     </w:p>
     <w:p>
       <w:pPr>
@@ -13514,14 +13317,7 @@
           <w:rFonts w:ascii="Times New Roman" w:eastAsiaTheme="minorEastAsia" w:hAnsi="Times New Roman" w:cs="Times New Roman"/>
           <w:sz w:val="28"/>
         </w:rPr>
-        <w:t>грамматики</w:t>
-      </w:r>
-      <w:r>
-        <w:rPr>
-          <w:rFonts w:ascii="Times New Roman" w:eastAsiaTheme="minorEastAsia" w:hAnsi="Times New Roman" w:cs="Times New Roman"/>
-          <w:sz w:val="28"/>
-        </w:rPr>
-        <w:t>, упрощающий её в процессе разбор</w:t>
+        <w:t>грамматики, упрощающий её в процессе разбор</w:t>
       </w:r>
       <w:r>
         <w:rPr>
@@ -13635,11 +13431,16 @@
           <w:numId w:val="1"/>
         </w:numPr>
       </w:pPr>
-      <w:bookmarkStart w:id="17" w:name="_Toc516648319"/>
-      <w:r>
-        <w:t>ПОСТРОИТЕЛЬ ГРАФА КОНФИГУРАЦИЙ</w:t>
-      </w:r>
+      <w:bookmarkStart w:id="16" w:name="_Toc517291364"/>
+      <w:r>
+        <w:t>ПО</w:t>
+      </w:r>
+      <w:bookmarkStart w:id="17" w:name="_GoBack"/>
       <w:bookmarkEnd w:id="17"/>
+      <w:r>
+        <w:t>СТРОИТЕЛЬ ГРАФА КОНФИГУРАЦИЙ</w:t>
+      </w:r>
+      <w:bookmarkEnd w:id="16"/>
     </w:p>
     <w:p>
       <w:pPr>
@@ -14621,21 +14422,7 @@
             <w:rFonts w:ascii="Cambria Math" w:hAnsi="Cambria Math" w:cs="Times New Roman"/>
             <w:sz w:val="28"/>
           </w:rPr>
-          <m:t>v</m:t>
-        </m:r>
-        <m:r>
-          <w:rPr>
-            <w:rFonts w:ascii="Cambria Math" w:hAnsi="Cambria Math" w:cs="Times New Roman"/>
-            <w:sz w:val="28"/>
-          </w:rPr>
-          <m:t>⇒</m:t>
-        </m:r>
-        <m:r>
-          <w:rPr>
-            <w:rFonts w:ascii="Cambria Math" w:hAnsi="Cambria Math" w:cs="Times New Roman"/>
-            <w:sz w:val="28"/>
-          </w:rPr>
-          <m:t xml:space="preserve"> </m:t>
+          <m:t xml:space="preserve">v⇒ </m:t>
         </m:r>
         <m:r>
           <w:rPr>
@@ -14643,15 +14430,7 @@
             <w:sz w:val="28"/>
             <w:lang w:val="en-US"/>
           </w:rPr>
-          <m:t>a</m:t>
-        </m:r>
-        <m:r>
-          <w:rPr>
-            <w:rFonts w:ascii="Cambria Math" w:eastAsiaTheme="minorEastAsia" w:hAnsi="Cambria Math" w:cs="Times New Roman"/>
-            <w:sz w:val="28"/>
-            <w:lang w:val="en-US"/>
-          </w:rPr>
-          <m:t>v</m:t>
+          <m:t>av</m:t>
         </m:r>
       </m:oMath>
       <w:r>
@@ -14869,7 +14648,7 @@
           <w:numId w:val="1"/>
         </w:numPr>
       </w:pPr>
-      <w:bookmarkStart w:id="18" w:name="_Toc516648320"/>
+      <w:bookmarkStart w:id="18" w:name="_Toc517291365"/>
       <w:r>
         <w:lastRenderedPageBreak/>
         <w:t>ТЕСТИРОВАНИЕ</w:t>
@@ -14936,14 +14715,7 @@
           <w:rFonts w:asciiTheme="majorHAnsi" w:eastAsiaTheme="minorEastAsia" w:hAnsiTheme="majorHAnsi" w:cstheme="majorHAnsi"/>
           <w:sz w:val="28"/>
         </w:rPr>
-        <w:t>-грамматики</w:t>
-      </w:r>
-      <w:r>
-        <w:rPr>
-          <w:rFonts w:asciiTheme="majorHAnsi" w:eastAsiaTheme="minorEastAsia" w:hAnsiTheme="majorHAnsi" w:cstheme="majorHAnsi"/>
-          <w:sz w:val="28"/>
-        </w:rPr>
-        <w:t>, а также его представление в графическом виде.</w:t>
+        <w:t>-грамматики, а также его представление в графическом виде.</w:t>
       </w:r>
     </w:p>
     <w:p>
@@ -14991,14 +14763,7 @@
           <w:rFonts w:asciiTheme="majorHAnsi" w:eastAsiaTheme="minorEastAsia" w:hAnsiTheme="majorHAnsi" w:cstheme="majorHAnsi"/>
           <w:sz w:val="28"/>
         </w:rPr>
-        <w:t>-грамматики</w:t>
-      </w:r>
-      <w:r>
-        <w:rPr>
-          <w:rFonts w:asciiTheme="majorHAnsi" w:eastAsiaTheme="minorEastAsia" w:hAnsiTheme="majorHAnsi" w:cstheme="majorHAnsi"/>
-          <w:sz w:val="28"/>
-        </w:rPr>
-        <w:t>.</w:t>
+        <w:t>-грамматики.</w:t>
       </w:r>
     </w:p>
     <w:p>
@@ -15219,24 +14984,14 @@
       <w:r>
         <w:t xml:space="preserve">Рисунок </w:t>
       </w:r>
-      <w:r>
-        <w:fldChar w:fldCharType="begin"/>
-      </w:r>
-      <w:r>
-        <w:instrText xml:space="preserve"> SEQ Рисунок \* ARABIC </w:instrText>
-      </w:r>
-      <w:r>
-        <w:fldChar w:fldCharType="separate"/>
-      </w:r>
-      <w:r>
-        <w:rPr>
-          <w:noProof/>
-        </w:rPr>
-        <w:t>5</w:t>
-      </w:r>
-      <w:r>
-        <w:fldChar w:fldCharType="end"/>
-      </w:r>
+      <w:fldSimple w:instr=" SEQ Рисунок \* ARABIC ">
+        <w:r>
+          <w:rPr>
+            <w:noProof/>
+          </w:rPr>
+          <w:t>5</w:t>
+        </w:r>
+      </w:fldSimple>
       <w:r>
         <w:t>. Граф конфигураций для грамматики сложений</w:t>
       </w:r>
@@ -15420,24 +15175,14 @@
       <w:r>
         <w:t xml:space="preserve">Рисунок </w:t>
       </w:r>
-      <w:r>
-        <w:fldChar w:fldCharType="begin"/>
-      </w:r>
-      <w:r>
-        <w:instrText xml:space="preserve"> SEQ Рисунок \* ARABIC </w:instrText>
-      </w:r>
-      <w:r>
-        <w:fldChar w:fldCharType="separate"/>
-      </w:r>
-      <w:r>
-        <w:rPr>
-          <w:noProof/>
-        </w:rPr>
-        <w:t>6</w:t>
-      </w:r>
-      <w:r>
-        <w:fldChar w:fldCharType="end"/>
-      </w:r>
+      <w:fldSimple w:instr=" SEQ Рисунок \* ARABIC ">
+        <w:r>
+          <w:rPr>
+            <w:noProof/>
+          </w:rPr>
+          <w:t>6</w:t>
+        </w:r>
+      </w:fldSimple>
       <w:r>
         <w:t>. Граф конфигураций для грамматики арифметических выражений</w:t>
       </w:r>
@@ -15539,7 +15284,7 @@
       <w:pPr>
         <w:pStyle w:val="1"/>
       </w:pPr>
-      <w:bookmarkStart w:id="19" w:name="_Toc516648321"/>
+      <w:bookmarkStart w:id="19" w:name="_Toc517291366"/>
       <w:r>
         <w:lastRenderedPageBreak/>
         <w:t>ЗАКЛЮЧЕНИЕ</w:t>
@@ -15740,7 +15485,7 @@
       <w:pPr>
         <w:pStyle w:val="1"/>
       </w:pPr>
-      <w:bookmarkStart w:id="20" w:name="_Toc516648322"/>
+      <w:bookmarkStart w:id="20" w:name="_Toc517291367"/>
       <w:r>
         <w:lastRenderedPageBreak/>
         <w:t>СПИСОК ЛИТЕРАТУРЫ</w:t>
@@ -15802,7 +15547,6 @@
           <w:rFonts w:asciiTheme="majorHAnsi" w:hAnsiTheme="majorHAnsi" w:cstheme="majorHAnsi"/>
           <w:sz w:val="28"/>
           <w:szCs w:val="28"/>
-          <w:lang w:val="en-US"/>
         </w:rPr>
         <w:t xml:space="preserve"> 2010.</w:t>
       </w:r>
@@ -15997,7 +15741,7 @@
           <w:szCs w:val="28"/>
           <w:lang w:val="en-US"/>
         </w:rPr>
-        <w:t>Web-</w:t>
+        <w:t>Web</w:t>
       </w:r>
       <w:r>
         <w:rPr>
@@ -16005,6 +15749,14 @@
           <w:sz w:val="28"/>
           <w:szCs w:val="28"/>
         </w:rPr>
+        <w:t>-</w:t>
+      </w:r>
+      <w:r>
+        <w:rPr>
+          <w:rFonts w:ascii="Times New Roman" w:hAnsi="Times New Roman" w:cs="Times New Roman"/>
+          <w:sz w:val="28"/>
+          <w:szCs w:val="28"/>
+        </w:rPr>
         <w:t>ресурс</w:t>
       </w:r>
       <w:r>
@@ -16012,7 +15764,6 @@
           <w:rFonts w:ascii="Times New Roman" w:hAnsi="Times New Roman" w:cs="Times New Roman"/>
           <w:sz w:val="28"/>
           <w:szCs w:val="28"/>
-          <w:lang w:val="en-US"/>
         </w:rPr>
         <w:t xml:space="preserve">. </w:t>
       </w:r>
@@ -16032,7 +15783,6 @@
         <w:rPr>
           <w:rFonts w:asciiTheme="majorHAnsi" w:hAnsiTheme="majorHAnsi" w:cstheme="majorHAnsi"/>
           <w:sz w:val="28"/>
-          <w:lang w:val="en-US"/>
         </w:rPr>
         <w:t>.</w:t>
       </w:r>
@@ -16094,6 +15844,7 @@
         <w:docPartUnique/>
       </w:docPartObj>
     </w:sdtPr>
+    <w:sdtEndPr/>
     <w:sdtContent>
       <w:p>
         <w:pPr>
@@ -16113,7 +15864,7 @@
           <w:rPr>
             <w:noProof/>
           </w:rPr>
-          <w:t>5</w:t>
+          <w:t>22</w:t>
         </w:r>
         <w:r>
           <w:fldChar w:fldCharType="end"/>
@@ -17494,6 +17245,7 @@
   <w:style w:type="character" w:default="1" w:styleId="a1">
     <w:name w:val="Default Paragraph Font"/>
     <w:uiPriority w:val="1"/>
+    <w:semiHidden/>
     <w:unhideWhenUsed/>
   </w:style>
   <w:style w:type="table" w:default="1" w:styleId="a2">
@@ -17821,559 +17573,6 @@
 </w:styles>
 </file>
 
-<file path=word/glossary/document.xml><?xml version="1.0" encoding="utf-8"?>
-<w:glossaryDocument xmlns:wpc="http://schemas.microsoft.com/office/word/2010/wordprocessingCanvas" xmlns:mc="http://schemas.openxmlformats.org/markup-compatibility/2006" xmlns:o="urn:schemas-microsoft-com:office:office" xmlns:r="http://schemas.openxmlformats.org/officeDocument/2006/relationships" xmlns:m="http://schemas.openxmlformats.org/officeDocument/2006/math" xmlns:v="urn:schemas-microsoft-com:vml" xmlns:wp14="http://schemas.microsoft.com/office/word/2010/wordprocessingDrawing" xmlns:wp="http://schemas.openxmlformats.org/drawingml/2006/wordprocessingDrawing" xmlns:w10="urn:schemas-microsoft-com:office:word" xmlns:w="http://schemas.openxmlformats.org/wordprocessingml/2006/main" xmlns:w14="http://schemas.microsoft.com/office/word/2010/wordml" xmlns:w15="http://schemas.microsoft.com/office/word/2012/wordml" xmlns:wpg="http://schemas.microsoft.com/office/word/2010/wordprocessingGroup" xmlns:wpi="http://schemas.microsoft.com/office/word/2010/wordprocessingInk" xmlns:wne="http://schemas.microsoft.com/office/word/2006/wordml" xmlns:wps="http://schemas.microsoft.com/office/word/2010/wordprocessingShape" mc:Ignorable="w14 w15 wp14"/>
-</file>
-
-<file path=word/glossary/fontTable.xml><?xml version="1.0" encoding="utf-8"?>
-<w:fonts xmlns:mc="http://schemas.openxmlformats.org/markup-compatibility/2006" xmlns:r="http://schemas.openxmlformats.org/officeDocument/2006/relationships" xmlns:w="http://schemas.openxmlformats.org/wordprocessingml/2006/main" xmlns:w14="http://schemas.microsoft.com/office/word/2010/wordml" xmlns:w15="http://schemas.microsoft.com/office/word/2012/wordml" mc:Ignorable="w14 w15">
-  <w:font w:name="Symbol">
-    <w:panose1 w:val="05050102010706020507"/>
-    <w:charset w:val="02"/>
-    <w:family w:val="roman"/>
-    <w:pitch w:val="variable"/>
-    <w:sig w:usb0="00000000" w:usb1="10000000" w:usb2="00000000" w:usb3="00000000" w:csb0="80000000" w:csb1="00000000"/>
-  </w:font>
-  <w:font w:name="Times New Roman">
-    <w:panose1 w:val="02020603050405020304"/>
-    <w:charset w:val="CC"/>
-    <w:family w:val="roman"/>
-    <w:pitch w:val="variable"/>
-    <w:sig w:usb0="E0002AFF" w:usb1="C0007841" w:usb2="00000009" w:usb3="00000000" w:csb0="000001FF" w:csb1="00000000"/>
-  </w:font>
-  <w:font w:name="Arial">
-    <w:panose1 w:val="020B0604020202020204"/>
-    <w:charset w:val="CC"/>
-    <w:family w:val="swiss"/>
-    <w:pitch w:val="variable"/>
-    <w:sig w:usb0="E0002AFF" w:usb1="C0007843" w:usb2="00000009" w:usb3="00000000" w:csb0="000001FF" w:csb1="00000000"/>
-  </w:font>
-  <w:font w:name="Albertus Bold">
-    <w:panose1 w:val="00000000000000000000"/>
-    <w:charset w:val="00"/>
-    <w:family w:val="modern"/>
-    <w:notTrueType/>
-    <w:pitch w:val="variable"/>
-    <w:sig w:usb0="00000207" w:usb1="00000000" w:usb2="00000000" w:usb3="00000000" w:csb0="00000097" w:csb1="00000000"/>
-  </w:font>
-  <w:font w:name="Courier New">
-    <w:panose1 w:val="02070309020205020404"/>
-    <w:charset w:val="CC"/>
-    <w:family w:val="modern"/>
-    <w:pitch w:val="fixed"/>
-    <w:sig w:usb0="E0002AFF" w:usb1="C0007843" w:usb2="00000009" w:usb3="00000000" w:csb0="000001FF" w:csb1="00000000"/>
-  </w:font>
-  <w:font w:name="Cambria Math">
-    <w:panose1 w:val="02040503050406030204"/>
-    <w:charset w:val="CC"/>
-    <w:family w:val="roman"/>
-    <w:pitch w:val="variable"/>
-    <w:sig w:usb0="E00002FF" w:usb1="420024FF" w:usb2="00000000" w:usb3="00000000" w:csb0="0000019F" w:csb1="00000000"/>
-  </w:font>
-  <w:font w:name="Arial monospaced for SAP">
-    <w:panose1 w:val="020B0609020202030204"/>
-    <w:charset w:val="00"/>
-    <w:family w:val="modern"/>
-    <w:pitch w:val="fixed"/>
-    <w:sig w:usb0="00000003" w:usb1="00000000" w:usb2="00000000" w:usb3="00000000" w:csb0="00000001" w:csb1="00000000"/>
-  </w:font>
-  <w:font w:name="Calibri">
-    <w:panose1 w:val="020F0502020204030204"/>
-    <w:charset w:val="CC"/>
-    <w:family w:val="swiss"/>
-    <w:pitch w:val="variable"/>
-    <w:sig w:usb0="E00002FF" w:usb1="4000ACFF" w:usb2="00000001" w:usb3="00000000" w:csb0="0000019F" w:csb1="00000000"/>
-  </w:font>
-  <w:font w:name="Calibri Light">
-    <w:panose1 w:val="020F0302020204030204"/>
-    <w:charset w:val="CC"/>
-    <w:family w:val="swiss"/>
-    <w:pitch w:val="variable"/>
-    <w:sig w:usb0="A00002EF" w:usb1="4000207B" w:usb2="00000000" w:usb3="00000000" w:csb0="0000019F" w:csb1="00000000"/>
-  </w:font>
-</w:fonts>
-</file>
-
-<file path=word/glossary/settings.xml><?xml version="1.0" encoding="utf-8"?>
-<w:settings xmlns:mc="http://schemas.openxmlformats.org/markup-compatibility/2006" xmlns:o="urn:schemas-microsoft-com:office:office" xmlns:r="http://schemas.openxmlformats.org/officeDocument/2006/relationships" xmlns:m="http://schemas.openxmlformats.org/officeDocument/2006/math" xmlns:v="urn:schemas-microsoft-com:vml" xmlns:w10="urn:schemas-microsoft-com:office:word" xmlns:w="http://schemas.openxmlformats.org/wordprocessingml/2006/main" xmlns:w14="http://schemas.microsoft.com/office/word/2010/wordml" xmlns:w15="http://schemas.microsoft.com/office/word/2012/wordml" xmlns:sl="http://schemas.openxmlformats.org/schemaLibrary/2006/main" mc:Ignorable="w14 w15">
-  <w:view w:val="normal"/>
-  <w:defaultTabStop w:val="708"/>
-  <w:characterSpacingControl w:val="doNotCompress"/>
-  <w:compat>
-    <w:useFELayout/>
-    <w:compatSetting w:name="compatibilityMode" w:uri="http://schemas.microsoft.com/office/word" w:val="15"/>
-    <w:compatSetting w:name="overrideTableStyleFontSizeAndJustification" w:uri="http://schemas.microsoft.com/office/word" w:val="1"/>
-    <w:compatSetting w:name="enableOpenTypeFeatures" w:uri="http://schemas.microsoft.com/office/word" w:val="1"/>
-    <w:compatSetting w:name="doNotFlipMirrorIndents" w:uri="http://schemas.microsoft.com/office/word" w:val="1"/>
-    <w:compatSetting w:name="differentiateMultirowTableHeaders" w:uri="http://schemas.microsoft.com/office/word" w:val="1"/>
-  </w:compat>
-  <w:rsids>
-    <w:rsidRoot w:val="00AA1E12"/>
-    <w:rsid w:val="00AA1E12"/>
-    <w:rsid w:val="00DF0250"/>
-  </w:rsids>
-  <m:mathPr>
-    <m:mathFont m:val="Cambria Math"/>
-    <m:brkBin m:val="before"/>
-    <m:brkBinSub m:val="--"/>
-    <m:smallFrac m:val="0"/>
-    <m:dispDef/>
-    <m:lMargin m:val="0"/>
-    <m:rMargin m:val="0"/>
-    <m:defJc m:val="centerGroup"/>
-    <m:wrapIndent m:val="1440"/>
-    <m:intLim m:val="subSup"/>
-    <m:naryLim m:val="undOvr"/>
-  </m:mathPr>
-  <w:themeFontLang w:val="ru-RU"/>
-  <w:clrSchemeMapping w:bg1="light1" w:t1="dark1" w:bg2="light2" w:t2="dark2" w:accent1="accent1" w:accent2="accent2" w:accent3="accent3" w:accent4="accent4" w:accent5="accent5" w:accent6="accent6" w:hyperlink="hyperlink" w:followedHyperlink="followedHyperlink"/>
-  <w:decimalSymbol w:val=","/>
-  <w:listSeparator w:val=";"/>
-  <w15:chartTrackingRefBased/>
-</w:settings>
-</file>
-
-<file path=word/glossary/styles.xml><?xml version="1.0" encoding="utf-8"?>
-<w:styles xmlns:mc="http://schemas.openxmlformats.org/markup-compatibility/2006" xmlns:r="http://schemas.openxmlformats.org/officeDocument/2006/relationships" xmlns:w="http://schemas.openxmlformats.org/wordprocessingml/2006/main" xmlns:w14="http://schemas.microsoft.com/office/word/2010/wordml" xmlns:w15="http://schemas.microsoft.com/office/word/2012/wordml" mc:Ignorable="w14 w15">
-  <w:docDefaults>
-    <w:rPrDefault>
-      <w:rPr>
-        <w:rFonts w:asciiTheme="minorHAnsi" w:eastAsiaTheme="minorEastAsia" w:hAnsiTheme="minorHAnsi" w:cstheme="minorBidi"/>
-        <w:sz w:val="22"/>
-        <w:szCs w:val="22"/>
-        <w:lang w:val="ru-RU" w:eastAsia="ru-RU" w:bidi="ar-SA"/>
-      </w:rPr>
-    </w:rPrDefault>
-    <w:pPrDefault>
-      <w:pPr>
-        <w:spacing w:after="160" w:line="259" w:lineRule="auto"/>
-      </w:pPr>
-    </w:pPrDefault>
-  </w:docDefaults>
-  <w:latentStyles w:defLockedState="0" w:defUIPriority="99" w:defSemiHidden="0" w:defUnhideWhenUsed="0" w:defQFormat="0" w:count="371">
-    <w:lsdException w:name="Normal" w:uiPriority="0" w:qFormat="1"/>
-    <w:lsdException w:name="heading 1" w:uiPriority="9" w:qFormat="1"/>
-    <w:lsdException w:name="heading 2" w:semiHidden="1" w:uiPriority="9" w:unhideWhenUsed="1" w:qFormat="1"/>
-    <w:lsdException w:name="heading 3" w:semiHidden="1" w:uiPriority="9" w:unhideWhenUsed="1" w:qFormat="1"/>
-    <w:lsdException w:name="heading 4" w:semiHidden="1" w:uiPriority="9" w:unhideWhenUsed="1" w:qFormat="1"/>
-    <w:lsdException w:name="heading 5" w:semiHidden="1" w:uiPriority="9" w:unhideWhenUsed="1" w:qFormat="1"/>
-    <w:lsdException w:name="heading 6" w:semiHidden="1" w:uiPriority="9" w:unhideWhenUsed="1" w:qFormat="1"/>
-    <w:lsdException w:name="heading 7" w:semiHidden="1" w:uiPriority="9" w:unhideWhenUsed="1" w:qFormat="1"/>
-    <w:lsdException w:name="heading 8" w:semiHidden="1" w:uiPriority="9" w:unhideWhenUsed="1" w:qFormat="1"/>
-    <w:lsdException w:name="heading 9" w:semiHidden="1" w:uiPriority="9" w:unhideWhenUsed="1" w:qFormat="1"/>
-    <w:lsdException w:name="index 1" w:semiHidden="1" w:unhideWhenUsed="1"/>
-    <w:lsdException w:name="index 2" w:semiHidden="1" w:unhideWhenUsed="1"/>
-    <w:lsdException w:name="index 3" w:semiHidden="1" w:unhideWhenUsed="1"/>
-    <w:lsdException w:name="index 4" w:semiHidden="1" w:unhideWhenUsed="1"/>
-    <w:lsdException w:name="index 5" w:semiHidden="1" w:unhideWhenUsed="1"/>
-    <w:lsdException w:name="index 6" w:semiHidden="1" w:unhideWhenUsed="1"/>
-    <w:lsdException w:name="index 7" w:semiHidden="1" w:unhideWhenUsed="1"/>
-    <w:lsdException w:name="index 8" w:semiHidden="1" w:unhideWhenUsed="1"/>
-    <w:lsdException w:name="index 9" w:semiHidden="1" w:unhideWhenUsed="1"/>
-    <w:lsdException w:name="toc 1" w:semiHidden="1" w:uiPriority="39" w:unhideWhenUsed="1"/>
-    <w:lsdException w:name="toc 2" w:semiHidden="1" w:uiPriority="39" w:unhideWhenUsed="1"/>
-    <w:lsdException w:name="toc 3" w:semiHidden="1" w:uiPriority="39" w:unhideWhenUsed="1"/>
-    <w:lsdException w:name="toc 4" w:semiHidden="1" w:uiPriority="39" w:unhideWhenUsed="1"/>
-    <w:lsdException w:name="toc 5" w:semiHidden="1" w:uiPriority="39" w:unhideWhenUsed="1"/>
-    <w:lsdException w:name="toc 6" w:semiHidden="1" w:uiPriority="39" w:unhideWhenUsed="1"/>
-    <w:lsdException w:name="toc 7" w:semiHidden="1" w:uiPriority="39" w:unhideWhenUsed="1"/>
-    <w:lsdException w:name="toc 8" w:semiHidden="1" w:uiPriority="39" w:unhideWhenUsed="1"/>
-    <w:lsdException w:name="toc 9" w:semiHidden="1" w:uiPriority="39" w:unhideWhenUsed="1"/>
-    <w:lsdException w:name="Normal Indent" w:semiHidden="1" w:unhideWhenUsed="1"/>
-    <w:lsdException w:name="footnote text" w:semiHidden="1" w:unhideWhenUsed="1"/>
-    <w:lsdException w:name="annotation text" w:semiHidden="1" w:unhideWhenUsed="1"/>
-    <w:lsdException w:name="header" w:semiHidden="1" w:unhideWhenUsed="1"/>
-    <w:lsdException w:name="footer" w:semiHidden="1" w:unhideWhenUsed="1"/>
-    <w:lsdException w:name="index heading" w:semiHidden="1" w:unhideWhenUsed="1"/>
-    <w:lsdException w:name="caption" w:semiHidden="1" w:uiPriority="35" w:unhideWhenUsed="1" w:qFormat="1"/>
-    <w:lsdException w:name="table of figures" w:semiHidden="1" w:unhideWhenUsed="1"/>
-    <w:lsdException w:name="envelope address" w:semiHidden="1" w:unhideWhenUsed="1"/>
-    <w:lsdException w:name="envelope return" w:semiHidden="1" w:unhideWhenUsed="1"/>
-    <w:lsdException w:name="footnote reference" w:semiHidden="1" w:unhideWhenUsed="1"/>
-    <w:lsdException w:name="annotation reference" w:semiHidden="1" w:unhideWhenUsed="1"/>
-    <w:lsdException w:name="line number" w:semiHidden="1" w:unhideWhenUsed="1"/>
-    <w:lsdException w:name="page number" w:semiHidden="1" w:unhideWhenUsed="1"/>
-    <w:lsdException w:name="endnote reference" w:semiHidden="1" w:unhideWhenUsed="1"/>
-    <w:lsdException w:name="endnote text" w:semiHidden="1" w:unhideWhenUsed="1"/>
-    <w:lsdException w:name="table of authorities" w:semiHidden="1" w:unhideWhenUsed="1"/>
-    <w:lsdException w:name="macro" w:semiHidden="1" w:unhideWhenUsed="1"/>
-    <w:lsdException w:name="toa heading" w:semiHidden="1" w:unhideWhenUsed="1"/>
-    <w:lsdException w:name="List" w:semiHidden="1" w:unhideWhenUsed="1"/>
-    <w:lsdException w:name="List Bullet" w:semiHidden="1" w:unhideWhenUsed="1"/>
-    <w:lsdException w:name="List Number" w:semiHidden="1" w:unhideWhenUsed="1"/>
-    <w:lsdException w:name="List 2" w:semiHidden="1" w:unhideWhenUsed="1"/>
-    <w:lsdException w:name="List 3" w:semiHidden="1" w:unhideWhenUsed="1"/>
-    <w:lsdException w:name="List 4" w:semiHidden="1" w:unhideWhenUsed="1"/>
-    <w:lsdException w:name="List 5" w:semiHidden="1" w:unhideWhenUsed="1"/>
-    <w:lsdException w:name="List Bullet 2" w:semiHidden="1" w:unhideWhenUsed="1"/>
-    <w:lsdException w:name="List Bullet 3" w:semiHidden="1" w:unhideWhenUsed="1"/>
-    <w:lsdException w:name="List Bullet 4" w:semiHidden="1" w:unhideWhenUsed="1"/>
-    <w:lsdException w:name="List Bullet 5" w:semiHidden="1" w:unhideWhenUsed="1"/>
-    <w:lsdException w:name="List Number 2" w:semiHidden="1" w:unhideWhenUsed="1"/>
-    <w:lsdException w:name="List Number 3" w:semiHidden="1" w:unhideWhenUsed="1"/>
-    <w:lsdException w:name="List Number 4" w:semiHidden="1" w:unhideWhenUsed="1"/>
-    <w:lsdException w:name="List Number 5" w:semiHidden="1" w:unhideWhenUsed="1"/>
-    <w:lsdException w:name="Title" w:uiPriority="10" w:qFormat="1"/>
-    <w:lsdException w:name="Closing" w:semiHidden="1" w:unhideWhenUsed="1"/>
-    <w:lsdException w:name="Signature" w:semiHidden="1" w:unhideWhenUsed="1"/>
-    <w:lsdException w:name="Default Paragraph Font" w:semiHidden="1" w:uiPriority="1" w:unhideWhenUsed="1"/>
-    <w:lsdException w:name="Body Text" w:semiHidden="1" w:unhideWhenUsed="1"/>
-    <w:lsdException w:name="Body Text Indent" w:semiHidden="1" w:unhideWhenUsed="1"/>
-    <w:lsdException w:name="List Continue" w:semiHidden="1" w:unhideWhenUsed="1"/>
-    <w:lsdException w:name="List Continue 2" w:semiHidden="1" w:unhideWhenUsed="1"/>
-    <w:lsdException w:name="List Continue 3" w:semiHidden="1" w:unhideWhenUsed="1"/>
-    <w:lsdException w:name="List Continue 4" w:semiHidden="1" w:unhideWhenUsed="1"/>
-    <w:lsdException w:name="List Continue 5" w:semiHidden="1" w:unhideWhenUsed="1"/>
-    <w:lsdException w:name="Message Header" w:semiHidden="1" w:unhideWhenUsed="1"/>
-    <w:lsdException w:name="Subtitle" w:uiPriority="11" w:qFormat="1"/>
-    <w:lsdException w:name="Salutation" w:semiHidden="1" w:unhideWhenUsed="1"/>
-    <w:lsdException w:name="Date" w:semiHidden="1" w:unhideWhenUsed="1"/>
-    <w:lsdException w:name="Body Text First Indent" w:semiHidden="1" w:unhideWhenUsed="1"/>
-    <w:lsdException w:name="Body Text First Indent 2" w:semiHidden="1" w:unhideWhenUsed="1"/>
-    <w:lsdException w:name="Note Heading" w:semiHidden="1" w:unhideWhenUsed="1"/>
-    <w:lsdException w:name="Body Text 2" w:semiHidden="1" w:unhideWhenUsed="1"/>
-    <w:lsdException w:name="Body Text 3" w:semiHidden="1" w:unhideWhenUsed="1"/>
-    <w:lsdException w:name="Body Text Indent 2" w:semiHidden="1" w:unhideWhenUsed="1"/>
-    <w:lsdException w:name="Body Text Indent 3" w:semiHidden="1" w:unhideWhenUsed="1"/>
-    <w:lsdException w:name="Block Text" w:semiHidden="1" w:unhideWhenUsed="1"/>
-    <w:lsdException w:name="Hyperlink" w:semiHidden="1" w:unhideWhenUsed="1"/>
-    <w:lsdException w:name="FollowedHyperlink" w:semiHidden="1" w:unhideWhenUsed="1"/>
-    <w:lsdException w:name="Strong" w:uiPriority="22" w:qFormat="1"/>
-    <w:lsdException w:name="Emphasis" w:uiPriority="20" w:qFormat="1"/>
-    <w:lsdException w:name="Document Map" w:semiHidden="1" w:unhideWhenUsed="1"/>
-    <w:lsdException w:name="Plain Text" w:semiHidden="1" w:unhideWhenUsed="1"/>
-    <w:lsdException w:name="E-mail Signature" w:semiHidden="1" w:unhideWhenUsed="1"/>
-    <w:lsdException w:name="HTML Top of Form" w:semiHidden="1" w:unhideWhenUsed="1"/>
-    <w:lsdException w:name="HTML Bottom of Form" w:semiHidden="1" w:unhideWhenUsed="1"/>
-    <w:lsdException w:name="Normal (Web)" w:semiHidden="1" w:unhideWhenUsed="1"/>
-    <w:lsdException w:name="HTML Acronym" w:semiHidden="1" w:unhideWhenUsed="1"/>
-    <w:lsdException w:name="HTML Address" w:semiHidden="1" w:unhideWhenUsed="1"/>
-    <w:lsdException w:name="HTML Cite" w:semiHidden="1" w:unhideWhenUsed="1"/>
-    <w:lsdException w:name="HTML Code" w:semiHidden="1" w:unhideWhenUsed="1"/>
-    <w:lsdException w:name="HTML Definition" w:semiHidden="1" w:unhideWhenUsed="1"/>
-    <w:lsdException w:name="HTML Keyboard" w:semiHidden="1" w:unhideWhenUsed="1"/>
-    <w:lsdException w:name="HTML Preformatted" w:semiHidden="1" w:unhideWhenUsed="1"/>
-    <w:lsdException w:name="HTML Sample" w:semiHidden="1" w:unhideWhenUsed="1"/>
-    <w:lsdException w:name="HTML Typewriter" w:semiHidden="1" w:unhideWhenUsed="1"/>
-    <w:lsdException w:name="HTML Variable" w:semiHidden="1" w:unhideWhenUsed="1"/>
-    <w:lsdException w:name="Normal Table" w:semiHidden="1" w:unhideWhenUsed="1"/>
-    <w:lsdException w:name="annotation subject" w:semiHidden="1" w:unhideWhenUsed="1"/>
-    <w:lsdException w:name="No List" w:semiHidden="1" w:unhideWhenUsed="1"/>
-    <w:lsdException w:name="Outline List 1" w:semiHidden="1" w:unhideWhenUsed="1"/>
-    <w:lsdException w:name="Outline List 2" w:semiHidden="1" w:unhideWhenUsed="1"/>
-    <w:lsdException w:name="Outline List 3" w:semiHidden="1" w:unhideWhenUsed="1"/>
-    <w:lsdException w:name="Table Simple 1" w:semiHidden="1" w:unhideWhenUsed="1"/>
-    <w:lsdException w:name="Table Simple 2" w:semiHidden="1" w:unhideWhenUsed="1"/>
-    <w:lsdException w:name="Table Simple 3" w:semiHidden="1" w:unhideWhenUsed="1"/>
-    <w:lsdException w:name="Table Classic 1" w:semiHidden="1" w:unhideWhenUsed="1"/>
-    <w:lsdException w:name="Table Classic 2" w:semiHidden="1" w:unhideWhenUsed="1"/>
-    <w:lsdException w:name="Table Classic 3" w:semiHidden="1" w:unhideWhenUsed="1"/>
-    <w:lsdException w:name="Table Classic 4" w:semiHidden="1" w:unhideWhenUsed="1"/>
-    <w:lsdException w:name="Table Colorful 1" w:semiHidden="1" w:unhideWhenUsed="1"/>
-    <w:lsdException w:name="Table Colorful 2" w:semiHidden="1" w:unhideWhenUsed="1"/>
-    <w:lsdException w:name="Table Colorful 3" w:semiHidden="1" w:unhideWhenUsed="1"/>
-    <w:lsdException w:name="Table Columns 1" w:semiHidden="1" w:unhideWhenUsed="1"/>
-    <w:lsdException w:name="Table Columns 2" w:semiHidden="1" w:unhideWhenUsed="1"/>
-    <w:lsdException w:name="Table Columns 3" w:semiHidden="1" w:unhideWhenUsed="1"/>
-    <w:lsdException w:name="Table Columns 4" w:semiHidden="1" w:unhideWhenUsed="1"/>
-    <w:lsdException w:name="Table Columns 5" w:semiHidden="1" w:unhideWhenUsed="1"/>
-    <w:lsdException w:name="Table Grid 1" w:semiHidden="1" w:unhideWhenUsed="1"/>
-    <w:lsdException w:name="Table Grid 2" w:semiHidden="1" w:unhideWhenUsed="1"/>
-    <w:lsdException w:name="Table Grid 3" w:semiHidden="1" w:unhideWhenUsed="1"/>
-    <w:lsdException w:name="Table Grid 4" w:semiHidden="1" w:unhideWhenUsed="1"/>
-    <w:lsdException w:name="Table Grid 5" w:semiHidden="1" w:unhideWhenUsed="1"/>
-    <w:lsdException w:name="Table Grid 6" w:semiHidden="1" w:unhideWhenUsed="1"/>
-    <w:lsdException w:name="Table Grid 7" w:semiHidden="1" w:unhideWhenUsed="1"/>
-    <w:lsdException w:name="Table Grid 8" w:semiHidden="1" w:unhideWhenUsed="1"/>
-    <w:lsdException w:name="Table List 1" w:semiHidden="1" w:unhideWhenUsed="1"/>
-    <w:lsdException w:name="Table List 2" w:semiHidden="1" w:unhideWhenUsed="1"/>
-    <w:lsdException w:name="Table List 3" w:semiHidden="1" w:unhideWhenUsed="1"/>
-    <w:lsdException w:name="Table List 4" w:semiHidden="1" w:unhideWhenUsed="1"/>
-    <w:lsdException w:name="Table List 5" w:semiHidden="1" w:unhideWhenUsed="1"/>
-    <w:lsdException w:name="Table List 6" w:semiHidden="1" w:unhideWhenUsed="1"/>
-    <w:lsdException w:name="Table List 7" w:semiHidden="1" w:unhideWhenUsed="1"/>
-    <w:lsdException w:name="Table List 8" w:semiHidden="1" w:unhideWhenUsed="1"/>
-    <w:lsdException w:name="Table 3D effects 1" w:semiHidden="1" w:unhideWhenUsed="1"/>
-    <w:lsdException w:name="Table 3D effects 2" w:semiHidden="1" w:unhideWhenUsed="1"/>
-    <w:lsdException w:name="Table 3D effects 3" w:semiHidden="1" w:unhideWhenUsed="1"/>
-    <w:lsdException w:name="Table Contemporary" w:semiHidden="1" w:unhideWhenUsed="1"/>
-    <w:lsdException w:name="Table Elegant" w:semiHidden="1" w:unhideWhenUsed="1"/>
-    <w:lsdException w:name="Table Professional" w:semiHidden="1" w:unhideWhenUsed="1"/>
-    <w:lsdException w:name="Table Subtle 1" w:semiHidden="1" w:unhideWhenUsed="1"/>
-    <w:lsdException w:name="Table Subtle 2" w:semiHidden="1" w:unhideWhenUsed="1"/>
-    <w:lsdException w:name="Table Web 1" w:semiHidden="1" w:unhideWhenUsed="1"/>
-    <w:lsdException w:name="Table Web 2" w:semiHidden="1" w:unhideWhenUsed="1"/>
-    <w:lsdException w:name="Table Web 3" w:semiHidden="1" w:unhideWhenUsed="1"/>
-    <w:lsdException w:name="Balloon Text" w:semiHidden="1" w:unhideWhenUsed="1"/>
-    <w:lsdException w:name="Table Grid" w:uiPriority="39"/>
-    <w:lsdException w:name="Table Theme" w:semiHidden="1" w:unhideWhenUsed="1"/>
-    <w:lsdException w:name="Placeholder Text" w:semiHidden="1"/>
-    <w:lsdException w:name="No Spacing" w:uiPriority="1" w:qFormat="1"/>
-    <w:lsdException w:name="Light Shading" w:uiPriority="60"/>
-    <w:lsdException w:name="Light List" w:uiPriority="61"/>
-    <w:lsdException w:name="Light Grid" w:uiPriority="62"/>
-    <w:lsdException w:name="Medium Shading 1" w:uiPriority="63"/>
-    <w:lsdException w:name="Medium Shading 2" w:uiPriority="64"/>
-    <w:lsdException w:name="Medium List 1" w:uiPriority="65"/>
-    <w:lsdException w:name="Medium List 2" w:uiPriority="66"/>
-    <w:lsdException w:name="Medium Grid 1" w:uiPriority="67"/>
-    <w:lsdException w:name="Medium Grid 2" w:uiPriority="68"/>
-    <w:lsdException w:name="Medium Grid 3" w:uiPriority="69"/>
-    <w:lsdException w:name="Dark List" w:uiPriority="70"/>
-    <w:lsdException w:name="Colorful Shading" w:uiPriority="71"/>
-    <w:lsdException w:name="Colorful List" w:uiPriority="72"/>
-    <w:lsdException w:name="Colorful Grid" w:uiPriority="73"/>
-    <w:lsdException w:name="Light Shading Accent 1" w:uiPriority="60"/>
-    <w:lsdException w:name="Light List Accent 1" w:uiPriority="61"/>
-    <w:lsdException w:name="Light Grid Accent 1" w:uiPriority="62"/>
-    <w:lsdException w:name="Medium Shading 1 Accent 1" w:uiPriority="63"/>
-    <w:lsdException w:name="Medium Shading 2 Accent 1" w:uiPriority="64"/>
-    <w:lsdException w:name="Medium List 1 Accent 1" w:uiPriority="65"/>
-    <w:lsdException w:name="Revision" w:semiHidden="1"/>
-    <w:lsdException w:name="List Paragraph" w:uiPriority="34" w:qFormat="1"/>
-    <w:lsdException w:name="Quote" w:uiPriority="29" w:qFormat="1"/>
-    <w:lsdException w:name="Intense Quote" w:uiPriority="30" w:qFormat="1"/>
-    <w:lsdException w:name="Medium List 2 Accent 1" w:uiPriority="66"/>
-    <w:lsdException w:name="Medium Grid 1 Accent 1" w:uiPriority="67"/>
-    <w:lsdException w:name="Medium Grid 2 Accent 1" w:uiPriority="68"/>
-    <w:lsdException w:name="Medium Grid 3 Accent 1" w:uiPriority="69"/>
-    <w:lsdException w:name="Dark List Accent 1" w:uiPriority="70"/>
-    <w:lsdException w:name="Colorful Shading Accent 1" w:uiPriority="71"/>
-    <w:lsdException w:name="Colorful List Accent 1" w:uiPriority="72"/>
-    <w:lsdException w:name="Colorful Grid Accent 1" w:uiPriority="73"/>
-    <w:lsdException w:name="Light Shading Accent 2" w:uiPriority="60"/>
-    <w:lsdException w:name="Light List Accent 2" w:uiPriority="61"/>
-    <w:lsdException w:name="Light Grid Accent 2" w:uiPriority="62"/>
-    <w:lsdException w:name="Medium Shading 1 Accent 2" w:uiPriority="63"/>
-    <w:lsdException w:name="Medium Shading 2 Accent 2" w:uiPriority="64"/>
-    <w:lsdException w:name="Medium List 1 Accent 2" w:uiPriority="65"/>
-    <w:lsdException w:name="Medium List 2 Accent 2" w:uiPriority="66"/>
-    <w:lsdException w:name="Medium Grid 1 Accent 2" w:uiPriority="67"/>
-    <w:lsdException w:name="Medium Grid 2 Accent 2" w:uiPriority="68"/>
-    <w:lsdException w:name="Medium Grid 3 Accent 2" w:uiPriority="69"/>
-    <w:lsdException w:name="Dark List Accent 2" w:uiPriority="70"/>
-    <w:lsdException w:name="Colorful Shading Accent 2" w:uiPriority="71"/>
-    <w:lsdException w:name="Colorful List Accent 2" w:uiPriority="72"/>
-    <w:lsdException w:name="Colorful Grid Accent 2" w:uiPriority="73"/>
-    <w:lsdException w:name="Light Shading Accent 3" w:uiPriority="60"/>
-    <w:lsdException w:name="Light List Accent 3" w:uiPriority="61"/>
-    <w:lsdException w:name="Light Grid Accent 3" w:uiPriority="62"/>
-    <w:lsdException w:name="Medium Shading 1 Accent 3" w:uiPriority="63"/>
-    <w:lsdException w:name="Medium Shading 2 Accent 3" w:uiPriority="64"/>
-    <w:lsdException w:name="Medium List 1 Accent 3" w:uiPriority="65"/>
-    <w:lsdException w:name="Medium List 2 Accent 3" w:uiPriority="66"/>
-    <w:lsdException w:name="Medium Grid 1 Accent 3" w:uiPriority="67"/>
-    <w:lsdException w:name="Medium Grid 2 Accent 3" w:uiPriority="68"/>
-    <w:lsdException w:name="Medium Grid 3 Accent 3" w:uiPriority="69"/>
-    <w:lsdException w:name="Dark List Accent 3" w:uiPriority="70"/>
-    <w:lsdException w:name="Colorful Shading Accent 3" w:uiPriority="71"/>
-    <w:lsdException w:name="Colorful List Accent 3" w:uiPriority="72"/>
-    <w:lsdException w:name="Colorful Grid Accent 3" w:uiPriority="73"/>
-    <w:lsdException w:name="Light Shading Accent 4" w:uiPriority="60"/>
-    <w:lsdException w:name="Light List Accent 4" w:uiPriority="61"/>
-    <w:lsdException w:name="Light Grid Accent 4" w:uiPriority="62"/>
-    <w:lsdException w:name="Medium Shading 1 Accent 4" w:uiPriority="63"/>
-    <w:lsdException w:name="Medium Shading 2 Accent 4" w:uiPriority="64"/>
-    <w:lsdException w:name="Medium List 1 Accent 4" w:uiPriority="65"/>
-    <w:lsdException w:name="Medium List 2 Accent 4" w:uiPriority="66"/>
-    <w:lsdException w:name="Medium Grid 1 Accent 4" w:uiPriority="67"/>
-    <w:lsdException w:name="Medium Grid 2 Accent 4" w:uiPriority="68"/>
-    <w:lsdException w:name="Medium Grid 3 Accent 4" w:uiPriority="69"/>
-    <w:lsdException w:name="Dark List Accent 4" w:uiPriority="70"/>
-    <w:lsdException w:name="Colorful Shading Accent 4" w:uiPriority="71"/>
-    <w:lsdException w:name="Colorful List Accent 4" w:uiPriority="72"/>
-    <w:lsdException w:name="Colorful Grid Accent 4" w:uiPriority="73"/>
-    <w:lsdException w:name="Light Shading Accent 5" w:uiPriority="60"/>
-    <w:lsdException w:name="Light List Accent 5" w:uiPriority="61"/>
-    <w:lsdException w:name="Light Grid Accent 5" w:uiPriority="62"/>
-    <w:lsdException w:name="Medium Shading 1 Accent 5" w:uiPriority="63"/>
-    <w:lsdException w:name="Medium Shading 2 Accent 5" w:uiPriority="64"/>
-    <w:lsdException w:name="Medium List 1 Accent 5" w:uiPriority="65"/>
-    <w:lsdException w:name="Medium List 2 Accent 5" w:uiPriority="66"/>
-    <w:lsdException w:name="Medium Grid 1 Accent 5" w:uiPriority="67"/>
-    <w:lsdException w:name="Medium Grid 2 Accent 5" w:uiPriority="68"/>
-    <w:lsdException w:name="Medium Grid 3 Accent 5" w:uiPriority="69"/>
-    <w:lsdException w:name="Dark List Accent 5" w:uiPriority="70"/>
-    <w:lsdException w:name="Colorful Shading Accent 5" w:uiPriority="71"/>
-    <w:lsdException w:name="Colorful List Accent 5" w:uiPriority="72"/>
-    <w:lsdException w:name="Colorful Grid Accent 5" w:uiPriority="73"/>
-    <w:lsdException w:name="Light Shading Accent 6" w:uiPriority="60"/>
-    <w:lsdException w:name="Light List Accent 6" w:uiPriority="61"/>
-    <w:lsdException w:name="Light Grid Accent 6" w:uiPriority="62"/>
-    <w:lsdException w:name="Medium Shading 1 Accent 6" w:uiPriority="63"/>
-    <w:lsdException w:name="Medium Shading 2 Accent 6" w:uiPriority="64"/>
-    <w:lsdException w:name="Medium List 1 Accent 6" w:uiPriority="65"/>
-    <w:lsdException w:name="Medium List 2 Accent 6" w:uiPriority="66"/>
-    <w:lsdException w:name="Medium Grid 1 Accent 6" w:uiPriority="67"/>
-    <w:lsdException w:name="Medium Grid 2 Accent 6" w:uiPriority="68"/>
-    <w:lsdException w:name="Medium Grid 3 Accent 6" w:uiPriority="69"/>
-    <w:lsdException w:name="Dark List Accent 6" w:uiPriority="70"/>
-    <w:lsdException w:name="Colorful Shading Accent 6" w:uiPriority="71"/>
-    <w:lsdException w:name="Colorful List Accent 6" w:uiPriority="72"/>
-    <w:lsdException w:name="Colorful Grid Accent 6" w:uiPriority="73"/>
-    <w:lsdException w:name="Subtle Emphasis" w:uiPriority="19" w:qFormat="1"/>
-    <w:lsdException w:name="Intense Emphasis" w:uiPriority="21" w:qFormat="1"/>
-    <w:lsdException w:name="Subtle Reference" w:uiPriority="31" w:qFormat="1"/>
-    <w:lsdException w:name="Intense Reference" w:uiPriority="32" w:qFormat="1"/>
-    <w:lsdException w:name="Book Title" w:uiPriority="33" w:qFormat="1"/>
-    <w:lsdException w:name="Bibliography" w:semiHidden="1" w:uiPriority="37" w:unhideWhenUsed="1"/>
-    <w:lsdException w:name="TOC Heading" w:semiHidden="1" w:uiPriority="39" w:unhideWhenUsed="1" w:qFormat="1"/>
-    <w:lsdException w:name="Plain Table 1" w:uiPriority="41"/>
-    <w:lsdException w:name="Plain Table 2" w:uiPriority="42"/>
-    <w:lsdException w:name="Plain Table 3" w:uiPriority="43"/>
-    <w:lsdException w:name="Plain Table 4" w:uiPriority="44"/>
-    <w:lsdException w:name="Plain Table 5" w:uiPriority="45"/>
-    <w:lsdException w:name="Grid Table Light" w:uiPriority="40"/>
-    <w:lsdException w:name="Grid Table 1 Light" w:uiPriority="46"/>
-    <w:lsdException w:name="Grid Table 2" w:uiPriority="47"/>
-    <w:lsdException w:name="Grid Table 3" w:uiPriority="48"/>
-    <w:lsdException w:name="Grid Table 4" w:uiPriority="49"/>
-    <w:lsdException w:name="Grid Table 5 Dark" w:uiPriority="50"/>
-    <w:lsdException w:name="Grid Table 6 Colorful" w:uiPriority="51"/>
-    <w:lsdException w:name="Grid Table 7 Colorful" w:uiPriority="52"/>
-    <w:lsdException w:name="Grid Table 1 Light Accent 1" w:uiPriority="46"/>
-    <w:lsdException w:name="Grid Table 2 Accent 1" w:uiPriority="47"/>
-    <w:lsdException w:name="Grid Table 3 Accent 1" w:uiPriority="48"/>
-    <w:lsdException w:name="Grid Table 4 Accent 1" w:uiPriority="49"/>
-    <w:lsdException w:name="Grid Table 5 Dark Accent 1" w:uiPriority="50"/>
-    <w:lsdException w:name="Grid Table 6 Colorful Accent 1" w:uiPriority="51"/>
-    <w:lsdException w:name="Grid Table 7 Colorful Accent 1" w:uiPriority="52"/>
-    <w:lsdException w:name="Grid Table 1 Light Accent 2" w:uiPriority="46"/>
-    <w:lsdException w:name="Grid Table 2 Accent 2" w:uiPriority="47"/>
-    <w:lsdException w:name="Grid Table 3 Accent 2" w:uiPriority="48"/>
-    <w:lsdException w:name="Grid Table 4 Accent 2" w:uiPriority="49"/>
-    <w:lsdException w:name="Grid Table 5 Dark Accent 2" w:uiPriority="50"/>
-    <w:lsdException w:name="Grid Table 6 Colorful Accent 2" w:uiPriority="51"/>
-    <w:lsdException w:name="Grid Table 7 Colorful Accent 2" w:uiPriority="52"/>
-    <w:lsdException w:name="Grid Table 1 Light Accent 3" w:uiPriority="46"/>
-    <w:lsdException w:name="Grid Table 2 Accent 3" w:uiPriority="47"/>
-    <w:lsdException w:name="Grid Table 3 Accent 3" w:uiPriority="48"/>
-    <w:lsdException w:name="Grid Table 4 Accent 3" w:uiPriority="49"/>
-    <w:lsdException w:name="Grid Table 5 Dark Accent 3" w:uiPriority="50"/>
-    <w:lsdException w:name="Grid Table 6 Colorful Accent 3" w:uiPriority="51"/>
-    <w:lsdException w:name="Grid Table 7 Colorful Accent 3" w:uiPriority="52"/>
-    <w:lsdException w:name="Grid Table 1 Light Accent 4" w:uiPriority="46"/>
-    <w:lsdException w:name="Grid Table 2 Accent 4" w:uiPriority="47"/>
-    <w:lsdException w:name="Grid Table 3 Accent 4" w:uiPriority="48"/>
-    <w:lsdException w:name="Grid Table 4 Accent 4" w:uiPriority="49"/>
-    <w:lsdException w:name="Grid Table 5 Dark Accent 4" w:uiPriority="50"/>
-    <w:lsdException w:name="Grid Table 6 Colorful Accent 4" w:uiPriority="51"/>
-    <w:lsdException w:name="Grid Table 7 Colorful Accent 4" w:uiPriority="52"/>
-    <w:lsdException w:name="Grid Table 1 Light Accent 5" w:uiPriority="46"/>
-    <w:lsdException w:name="Grid Table 2 Accent 5" w:uiPriority="47"/>
-    <w:lsdException w:name="Grid Table 3 Accent 5" w:uiPriority="48"/>
-    <w:lsdException w:name="Grid Table 4 Accent 5" w:uiPriority="49"/>
-    <w:lsdException w:name="Grid Table 5 Dark Accent 5" w:uiPriority="50"/>
-    <w:lsdException w:name="Grid Table 6 Colorful Accent 5" w:uiPriority="51"/>
-    <w:lsdException w:name="Grid Table 7 Colorful Accent 5" w:uiPriority="52"/>
-    <w:lsdException w:name="Grid Table 1 Light Accent 6" w:uiPriority="46"/>
-    <w:lsdException w:name="Grid Table 2 Accent 6" w:uiPriority="47"/>
-    <w:lsdException w:name="Grid Table 3 Accent 6" w:uiPriority="48"/>
-    <w:lsdException w:name="Grid Table 4 Accent 6" w:uiPriority="49"/>
-    <w:lsdException w:name="Grid Table 5 Dark Accent 6" w:uiPriority="50"/>
-    <w:lsdException w:name="Grid Table 6 Colorful Accent 6" w:uiPriority="51"/>
-    <w:lsdException w:name="Grid Table 7 Colorful Accent 6" w:uiPriority="52"/>
-    <w:lsdException w:name="List Table 1 Light" w:uiPriority="46"/>
-    <w:lsdException w:name="List Table 2" w:uiPriority="47"/>
-    <w:lsdException w:name="List Table 3" w:uiPriority="48"/>
-    <w:lsdException w:name="List Table 4" w:uiPriority="49"/>
-    <w:lsdException w:name="List Table 5 Dark" w:uiPriority="50"/>
-    <w:lsdException w:name="List Table 6 Colorful" w:uiPriority="51"/>
-    <w:lsdException w:name="List Table 7 Colorful" w:uiPriority="52"/>
-    <w:lsdException w:name="List Table 1 Light Accent 1" w:uiPriority="46"/>
-    <w:lsdException w:name="List Table 2 Accent 1" w:uiPriority="47"/>
-    <w:lsdException w:name="List Table 3 Accent 1" w:uiPriority="48"/>
-    <w:lsdException w:name="List Table 4 Accent 1" w:uiPriority="49"/>
-    <w:lsdException w:name="List Table 5 Dark Accent 1" w:uiPriority="50"/>
-    <w:lsdException w:name="List Table 6 Colorful Accent 1" w:uiPriority="51"/>
-    <w:lsdException w:name="List Table 7 Colorful Accent 1" w:uiPriority="52"/>
-    <w:lsdException w:name="List Table 1 Light Accent 2" w:uiPriority="46"/>
-    <w:lsdException w:name="List Table 2 Accent 2" w:uiPriority="47"/>
-    <w:lsdException w:name="List Table 3 Accent 2" w:uiPriority="48"/>
-    <w:lsdException w:name="List Table 4 Accent 2" w:uiPriority="49"/>
-    <w:lsdException w:name="List Table 5 Dark Accent 2" w:uiPriority="50"/>
-    <w:lsdException w:name="List Table 6 Colorful Accent 2" w:uiPriority="51"/>
-    <w:lsdException w:name="List Table 7 Colorful Accent 2" w:uiPriority="52"/>
-    <w:lsdException w:name="List Table 1 Light Accent 3" w:uiPriority="46"/>
-    <w:lsdException w:name="List Table 2 Accent 3" w:uiPriority="47"/>
-    <w:lsdException w:name="List Table 3 Accent 3" w:uiPriority="48"/>
-    <w:lsdException w:name="List Table 4 Accent 3" w:uiPriority="49"/>
-    <w:lsdException w:name="List Table 5 Dark Accent 3" w:uiPriority="50"/>
-    <w:lsdException w:name="List Table 6 Colorful Accent 3" w:uiPriority="51"/>
-    <w:lsdException w:name="List Table 7 Colorful Accent 3" w:uiPriority="52"/>
-    <w:lsdException w:name="List Table 1 Light Accent 4" w:uiPriority="46"/>
-    <w:lsdException w:name="List Table 2 Accent 4" w:uiPriority="47"/>
-    <w:lsdException w:name="List Table 3 Accent 4" w:uiPriority="48"/>
-    <w:lsdException w:name="List Table 4 Accent 4" w:uiPriority="49"/>
-    <w:lsdException w:name="List Table 5 Dark Accent 4" w:uiPriority="50"/>
-    <w:lsdException w:name="List Table 6 Colorful Accent 4" w:uiPriority="51"/>
-    <w:lsdException w:name="List Table 7 Colorful Accent 4" w:uiPriority="52"/>
-    <w:lsdException w:name="List Table 1 Light Accent 5" w:uiPriority="46"/>
-    <w:lsdException w:name="List Table 2 Accent 5" w:uiPriority="47"/>
-    <w:lsdException w:name="List Table 3 Accent 5" w:uiPriority="48"/>
-    <w:lsdException w:name="List Table 4 Accent 5" w:uiPriority="49"/>
-    <w:lsdException w:name="List Table 5 Dark Accent 5" w:uiPriority="50"/>
-    <w:lsdException w:name="List Table 6 Colorful Accent 5" w:uiPriority="51"/>
-    <w:lsdException w:name="List Table 7 Colorful Accent 5" w:uiPriority="52"/>
-    <w:lsdException w:name="List Table 1 Light Accent 6" w:uiPriority="46"/>
-    <w:lsdException w:name="List Table 2 Accent 6" w:uiPriority="47"/>
-    <w:lsdException w:name="List Table 3 Accent 6" w:uiPriority="48"/>
-    <w:lsdException w:name="List Table 4 Accent 6" w:uiPriority="49"/>
-    <w:lsdException w:name="List Table 5 Dark Accent 6" w:uiPriority="50"/>
-    <w:lsdException w:name="List Table 6 Colorful Accent 6" w:uiPriority="51"/>
-    <w:lsdException w:name="List Table 7 Colorful Accent 6" w:uiPriority="52"/>
-  </w:latentStyles>
-  <w:style w:type="paragraph" w:default="1" w:styleId="a">
-    <w:name w:val="Normal"/>
-    <w:qFormat/>
-  </w:style>
-  <w:style w:type="character" w:default="1" w:styleId="a0">
-    <w:name w:val="Default Paragraph Font"/>
-    <w:uiPriority w:val="1"/>
-    <w:semiHidden/>
-    <w:unhideWhenUsed/>
-  </w:style>
-  <w:style w:type="table" w:default="1" w:styleId="a1">
-    <w:name w:val="Normal Table"/>
-    <w:uiPriority w:val="99"/>
-    <w:semiHidden/>
-    <w:unhideWhenUsed/>
-    <w:tblPr>
-      <w:tblInd w:w="0" w:type="dxa"/>
-      <w:tblCellMar>
-        <w:top w:w="0" w:type="dxa"/>
-        <w:left w:w="108" w:type="dxa"/>
-        <w:bottom w:w="0" w:type="dxa"/>
-        <w:right w:w="108" w:type="dxa"/>
-      </w:tblCellMar>
-    </w:tblPr>
-  </w:style>
-  <w:style w:type="numbering" w:default="1" w:styleId="a2">
-    <w:name w:val="No List"/>
-    <w:uiPriority w:val="99"/>
-    <w:semiHidden/>
-    <w:unhideWhenUsed/>
-  </w:style>
-  <w:style w:type="character" w:styleId="a3">
-    <w:name w:val="Placeholder Text"/>
-    <w:basedOn w:val="a0"/>
-    <w:uiPriority w:val="99"/>
-    <w:semiHidden/>
-    <w:rsid w:val="00DF0250"/>
-    <w:rPr>
-      <w:color w:val="808080"/>
-    </w:rPr>
-  </w:style>
-</w:styles>
-</file>
-
-<file path=word/glossary/webSettings.xml><?xml version="1.0" encoding="utf-8"?>
-<w:webSettings xmlns:mc="http://schemas.openxmlformats.org/markup-compatibility/2006" xmlns:r="http://schemas.openxmlformats.org/officeDocument/2006/relationships" xmlns:w="http://schemas.openxmlformats.org/wordprocessingml/2006/main" xmlns:w14="http://schemas.microsoft.com/office/word/2010/wordml" xmlns:w15="http://schemas.microsoft.com/office/word/2012/wordml" mc:Ignorable="w14 w15">
-  <w:optimizeForBrowser/>
-  <w:allowPNG/>
-</w:webSettings>
-</file>
-
 <file path=word/theme/theme1.xml><?xml version="1.0" encoding="utf-8"?>
 <a:theme xmlns:a="http://schemas.openxmlformats.org/drawingml/2006/main" name="Тема Office">
   <a:themeElements>
@@ -18640,7 +17839,7 @@
 </file>
 
 <file path=customXml/itemProps1.xml><?xml version="1.0" encoding="utf-8"?>
-<ds:datastoreItem xmlns:ds="http://schemas.openxmlformats.org/officeDocument/2006/customXml" ds:itemID="{A465AAFF-98D9-482E-82B0-C0D13E3AF473}">
+<ds:datastoreItem xmlns:ds="http://schemas.openxmlformats.org/officeDocument/2006/customXml" ds:itemID="{49FA56AE-0008-40F5-B57D-92B61C935471}">
   <ds:schemaRefs>
     <ds:schemaRef ds:uri="http://schemas.openxmlformats.org/officeDocument/2006/bibliography"/>
   </ds:schemaRefs>

</xml_diff>

<commit_message>
[feature] add initial negative test impl
</commit_message>
<xml_diff>
--- a/reports/defence/otchet.docx
+++ b/reports/defence/otchet.docx
@@ -871,8 +871,6 @@
         </w:rPr>
         <w:t xml:space="preserve"> В главе «Тестирование» рассматриваются различные входные грамматики и результаты работы на них генератора тестов.</w:t>
       </w:r>
-      <w:bookmarkStart w:id="0" w:name="_GoBack"/>
-      <w:bookmarkEnd w:id="0"/>
     </w:p>
     <w:p>
       <w:pPr>
@@ -3666,12 +3664,12 @@
       <w:pPr>
         <w:pStyle w:val="1"/>
       </w:pPr>
-      <w:bookmarkStart w:id="1" w:name="_Toc517618670"/>
+      <w:bookmarkStart w:id="0" w:name="_Toc517618670"/>
       <w:r>
         <w:lastRenderedPageBreak/>
         <w:t>ВВЕДЕНИЕ</w:t>
       </w:r>
-      <w:bookmarkEnd w:id="1"/>
+      <w:bookmarkEnd w:id="0"/>
     </w:p>
     <w:p>
       <w:pPr>
@@ -4402,12 +4400,12 @@
           <w:numId w:val="1"/>
         </w:numPr>
       </w:pPr>
-      <w:bookmarkStart w:id="2" w:name="_Toc517618671"/>
+      <w:bookmarkStart w:id="1" w:name="_Toc517618671"/>
       <w:r>
         <w:lastRenderedPageBreak/>
         <w:t>ТЕОРЕТИЧЕСКИЕ СВЕДЕНИЯ</w:t>
       </w:r>
-      <w:bookmarkEnd w:id="2"/>
+      <w:bookmarkEnd w:id="1"/>
     </w:p>
     <w:p/>
     <w:p/>
@@ -4421,11 +4419,11 @@
         </w:numPr>
         <w:ind w:left="431" w:hanging="431"/>
       </w:pPr>
-      <w:bookmarkStart w:id="3" w:name="_Toc517618672"/>
+      <w:bookmarkStart w:id="2" w:name="_Toc517618672"/>
       <w:r>
         <w:t>СИНТАКСИЧЕСКИЙ АНАЛИЗ</w:t>
       </w:r>
-      <w:bookmarkEnd w:id="3"/>
+      <w:bookmarkEnd w:id="2"/>
     </w:p>
     <w:p/>
     <w:p/>
@@ -4433,11 +4431,11 @@
       <w:pPr>
         <w:pStyle w:val="3"/>
       </w:pPr>
-      <w:bookmarkStart w:id="4" w:name="_Toc517618673"/>
+      <w:bookmarkStart w:id="3" w:name="_Toc517618673"/>
       <w:r>
         <w:t>Постановка задачи синтаксического анализа</w:t>
       </w:r>
-      <w:bookmarkEnd w:id="4"/>
+      <w:bookmarkEnd w:id="3"/>
     </w:p>
     <w:p/>
     <w:p>
@@ -6273,7 +6271,7 @@
       <w:pPr>
         <w:pStyle w:val="3"/>
       </w:pPr>
-      <w:bookmarkStart w:id="5" w:name="_Toc517618674"/>
+      <w:bookmarkStart w:id="4" w:name="_Toc517618674"/>
       <w:proofErr w:type="gramStart"/>
       <w:r>
         <w:rPr>
@@ -6297,7 +6295,7 @@
       <w:r>
         <w:t>-грамматики</w:t>
       </w:r>
-      <w:bookmarkEnd w:id="5"/>
+      <w:bookmarkEnd w:id="4"/>
     </w:p>
     <w:p/>
     <w:p>
@@ -8401,12 +8399,12 @@
       <w:pPr>
         <w:pStyle w:val="3"/>
       </w:pPr>
-      <w:bookmarkStart w:id="6" w:name="_Toc517618675"/>
+      <w:bookmarkStart w:id="5" w:name="_Toc517618675"/>
       <w:r>
         <w:lastRenderedPageBreak/>
         <w:t>Предсказывающий анализ</w:t>
       </w:r>
-      <w:bookmarkEnd w:id="6"/>
+      <w:bookmarkEnd w:id="5"/>
     </w:p>
     <w:p/>
     <w:p>
@@ -12935,11 +12933,11 @@
       <w:pPr>
         <w:pStyle w:val="3"/>
       </w:pPr>
-      <w:bookmarkStart w:id="7" w:name="_Toc517618676"/>
+      <w:bookmarkStart w:id="6" w:name="_Toc517618676"/>
       <w:r>
         <w:t>Восстановление при ошибках</w:t>
       </w:r>
-      <w:bookmarkEnd w:id="7"/>
+      <w:bookmarkEnd w:id="6"/>
     </w:p>
     <w:p>
       <w:pPr>
@@ -15056,11 +15054,11 @@
       <w:pPr>
         <w:pStyle w:val="3"/>
       </w:pPr>
-      <w:bookmarkStart w:id="8" w:name="_Toc517618677"/>
+      <w:bookmarkStart w:id="7" w:name="_Toc517618677"/>
       <w:r>
         <w:t>Граф состояний анализатора</w:t>
       </w:r>
-      <w:bookmarkEnd w:id="8"/>
+      <w:bookmarkEnd w:id="7"/>
     </w:p>
     <w:p>
       <w:pPr>
@@ -15881,32 +15879,32 @@
           <w:i/>
         </w:rPr>
       </w:pPr>
-      <w:bookmarkStart w:id="9" w:name="_Toc517618678"/>
+      <w:bookmarkStart w:id="8" w:name="_Toc517618678"/>
       <w:r>
         <w:lastRenderedPageBreak/>
         <w:t>СУПЕРКОМПИЛЯЦИЯ</w:t>
       </w:r>
+      <w:bookmarkEnd w:id="8"/>
+    </w:p>
+    <w:p>
+      <w:pPr>
+        <w:spacing w:line="360" w:lineRule="auto"/>
+      </w:pPr>
+    </w:p>
+    <w:p>
+      <w:pPr>
+        <w:spacing w:line="360" w:lineRule="auto"/>
+      </w:pPr>
+    </w:p>
+    <w:p>
+      <w:pPr>
+        <w:pStyle w:val="3"/>
+      </w:pPr>
+      <w:bookmarkStart w:id="9" w:name="_Toc517618679"/>
+      <w:r>
+        <w:t>Основные понятия</w:t>
+      </w:r>
       <w:bookmarkEnd w:id="9"/>
-    </w:p>
-    <w:p>
-      <w:pPr>
-        <w:spacing w:line="360" w:lineRule="auto"/>
-      </w:pPr>
-    </w:p>
-    <w:p>
-      <w:pPr>
-        <w:spacing w:line="360" w:lineRule="auto"/>
-      </w:pPr>
-    </w:p>
-    <w:p>
-      <w:pPr>
-        <w:pStyle w:val="3"/>
-      </w:pPr>
-      <w:bookmarkStart w:id="10" w:name="_Toc517618679"/>
-      <w:r>
-        <w:t>Основные понятия</w:t>
-      </w:r>
-      <w:bookmarkEnd w:id="10"/>
     </w:p>
     <w:p>
       <w:pPr>
@@ -16529,14 +16527,14 @@
       <w:pPr>
         <w:pStyle w:val="3"/>
       </w:pPr>
-      <w:bookmarkStart w:id="11" w:name="_Toc517618680"/>
+      <w:bookmarkStart w:id="10" w:name="_Toc517618680"/>
       <w:r>
         <w:t>Граф</w:t>
       </w:r>
       <w:r>
         <w:t xml:space="preserve"> конфигураций</w:t>
       </w:r>
-      <w:bookmarkEnd w:id="11"/>
+      <w:bookmarkEnd w:id="10"/>
     </w:p>
     <w:p>
       <w:pPr>
@@ -16938,12 +16936,12 @@
       <w:pPr>
         <w:pStyle w:val="3"/>
       </w:pPr>
-      <w:bookmarkStart w:id="12" w:name="_Toc517618681"/>
+      <w:bookmarkStart w:id="11" w:name="_Toc517618681"/>
       <w:r>
         <w:lastRenderedPageBreak/>
         <w:t>Свертка дерева конфигураций</w:t>
       </w:r>
-      <w:bookmarkEnd w:id="12"/>
+      <w:bookmarkEnd w:id="11"/>
     </w:p>
     <w:p>
       <w:pPr>
@@ -17906,7 +17904,7 @@
       <w:pPr>
         <w:pStyle w:val="3"/>
       </w:pPr>
-      <w:bookmarkStart w:id="13" w:name="_Toc517618682"/>
+      <w:bookmarkStart w:id="12" w:name="_Toc517618682"/>
       <w:r>
         <w:t xml:space="preserve">Отношение </w:t>
       </w:r>
@@ -17914,7 +17912,7 @@
       <w:r>
         <w:t>Турчина</w:t>
       </w:r>
-      <w:bookmarkEnd w:id="13"/>
+      <w:bookmarkEnd w:id="12"/>
       <w:proofErr w:type="spellEnd"/>
     </w:p>
     <w:p>
@@ -20158,12 +20156,12 @@
         </w:numPr>
         <w:ind w:left="0" w:firstLine="0"/>
       </w:pPr>
-      <w:bookmarkStart w:id="14" w:name="_Toc517618683"/>
+      <w:bookmarkStart w:id="13" w:name="_Toc517618683"/>
       <w:r>
         <w:lastRenderedPageBreak/>
         <w:t>ПОСТАНОВКА ЗАДАЧИ ТЕСТИРОВАНИЯ</w:t>
       </w:r>
-      <w:bookmarkEnd w:id="14"/>
+      <w:bookmarkEnd w:id="13"/>
     </w:p>
     <w:p>
       <w:pPr>
@@ -20636,12 +20634,12 @@
         </w:numPr>
         <w:spacing w:line="360" w:lineRule="auto"/>
       </w:pPr>
-      <w:bookmarkStart w:id="15" w:name="_Toc517618684"/>
+      <w:bookmarkStart w:id="14" w:name="_Toc517618684"/>
       <w:r>
         <w:lastRenderedPageBreak/>
         <w:t>РАЗРАБОТКА</w:t>
       </w:r>
-      <w:bookmarkEnd w:id="15"/>
+      <w:bookmarkEnd w:id="14"/>
     </w:p>
     <w:p>
       <w:pPr>
@@ -20670,11 +20668,11 @@
         </w:numPr>
         <w:spacing w:line="360" w:lineRule="auto"/>
       </w:pPr>
-      <w:bookmarkStart w:id="16" w:name="_Toc517618685"/>
+      <w:bookmarkStart w:id="15" w:name="_Toc517618685"/>
       <w:r>
         <w:t>ПАРСЕР ГРАММАТИКИ</w:t>
       </w:r>
-      <w:bookmarkEnd w:id="16"/>
+      <w:bookmarkEnd w:id="15"/>
     </w:p>
     <w:p>
       <w:pPr>
@@ -21247,12 +21245,12 @@
         </w:numPr>
         <w:spacing w:line="360" w:lineRule="auto"/>
       </w:pPr>
-      <w:bookmarkStart w:id="17" w:name="_Toc517618686"/>
+      <w:bookmarkStart w:id="16" w:name="_Toc517618686"/>
       <w:r>
         <w:lastRenderedPageBreak/>
         <w:t>ПОСТРОИТЕЛЬ ГРАФА КОНФИГУРАЦИЙ</w:t>
       </w:r>
-      <w:bookmarkEnd w:id="17"/>
+      <w:bookmarkEnd w:id="16"/>
     </w:p>
     <w:p>
       <w:pPr>
@@ -31763,12 +31761,12 @@
           <w:numId w:val="1"/>
         </w:numPr>
       </w:pPr>
-      <w:bookmarkStart w:id="18" w:name="_Toc517618687"/>
+      <w:bookmarkStart w:id="17" w:name="_Toc517618687"/>
       <w:r>
         <w:lastRenderedPageBreak/>
         <w:t>ГЕНЕРАЦИЯ ТЕСТОВЫХ ЦЕПОЧЕК</w:t>
       </w:r>
-      <w:bookmarkEnd w:id="18"/>
+      <w:bookmarkEnd w:id="17"/>
     </w:p>
     <w:p>
       <w:pPr>
@@ -32149,12 +32147,12 @@
       <w:pPr>
         <w:pStyle w:val="3"/>
       </w:pPr>
-      <w:bookmarkStart w:id="19" w:name="_Toc517618688"/>
+      <w:bookmarkStart w:id="18" w:name="_Toc517618688"/>
       <w:r>
         <w:lastRenderedPageBreak/>
         <w:t>Генерация позитивных тестов</w:t>
       </w:r>
-      <w:bookmarkEnd w:id="19"/>
+      <w:bookmarkEnd w:id="18"/>
     </w:p>
     <w:p/>
     <w:p>
@@ -32425,7 +32423,7 @@
     <w:p>
       <w:pPr>
         <w:spacing w:after="0" w:line="360" w:lineRule="auto"/>
-        <w:ind w:firstLine="708"/>
+        <w:ind w:firstLine="709"/>
         <w:jc w:val="both"/>
         <w:rPr>
           <w:rFonts w:asciiTheme="majorHAnsi" w:hAnsiTheme="majorHAnsi" w:cstheme="majorHAnsi"/>
@@ -32996,22 +32994,69 @@
       <w:pPr>
         <w:pStyle w:val="3"/>
       </w:pPr>
-      <w:bookmarkStart w:id="20" w:name="_Toc517618689"/>
+      <w:bookmarkStart w:id="19" w:name="_Toc517618689"/>
       <w:r>
         <w:lastRenderedPageBreak/>
         <w:t>Генерация негативных тестов</w:t>
       </w:r>
+      <w:bookmarkEnd w:id="19"/>
+    </w:p>
+    <w:p>
+      <w:pPr>
+        <w:spacing w:line="360" w:lineRule="auto"/>
+        <w:rPr>
+          <w:rFonts w:asciiTheme="majorHAnsi" w:hAnsiTheme="majorHAnsi" w:cstheme="majorHAnsi"/>
+          <w:sz w:val="28"/>
+          <w:szCs w:val="28"/>
+        </w:rPr>
+      </w:pPr>
+    </w:p>
+    <w:p>
+      <w:pPr>
+        <w:spacing w:line="360" w:lineRule="auto"/>
+        <w:ind w:firstLine="709"/>
+        <w:jc w:val="both"/>
+        <w:rPr>
+          <w:rFonts w:asciiTheme="majorHAnsi" w:hAnsiTheme="majorHAnsi" w:cstheme="majorHAnsi"/>
+          <w:sz w:val="28"/>
+          <w:szCs w:val="28"/>
+        </w:rPr>
+      </w:pPr>
+      <w:r>
+        <w:rPr>
+          <w:rFonts w:asciiTheme="majorHAnsi" w:hAnsiTheme="majorHAnsi" w:cstheme="majorHAnsi"/>
+          <w:sz w:val="28"/>
+          <w:szCs w:val="28"/>
+        </w:rPr>
+        <w:t>По аналогии с генерацией позитивных тестов, генерация негативных также использует поиск в графе в ширину.  Однако заключительными состояниями в данном случае будут не финаль</w:t>
+      </w:r>
+      <w:r>
+        <w:rPr>
+          <w:rFonts w:asciiTheme="majorHAnsi" w:hAnsiTheme="majorHAnsi" w:cstheme="majorHAnsi"/>
+          <w:sz w:val="28"/>
+          <w:szCs w:val="28"/>
+        </w:rPr>
+        <w:t xml:space="preserve">ные вершины, а псевдо-финальные – вершины, </w:t>
+      </w:r>
+      <w:bookmarkStart w:id="20" w:name="_GoBack"/>
       <w:bookmarkEnd w:id="20"/>
+      <w:r>
+        <w:rPr>
+          <w:rFonts w:asciiTheme="majorHAnsi" w:hAnsiTheme="majorHAnsi" w:cstheme="majorHAnsi"/>
+          <w:sz w:val="28"/>
+          <w:szCs w:val="28"/>
+        </w:rPr>
+        <w:t>из которых имеется переход не по всем терминалам.</w:t>
+      </w:r>
     </w:p>
     <w:p>
       <w:pPr>
         <w:spacing w:line="360" w:lineRule="auto"/>
-        <w:rPr>
-          <w:rFonts w:asciiTheme="majorHAnsi" w:eastAsiaTheme="majorEastAsia" w:hAnsiTheme="majorHAnsi" w:cstheme="majorHAnsi"/>
-          <w:b/>
-          <w:caps/>
-          <w:sz w:val="32"/>
-          <w:szCs w:val="32"/>
+        <w:ind w:left="646"/>
+        <w:rPr>
+          <w:rFonts w:asciiTheme="majorHAnsi" w:hAnsiTheme="majorHAnsi" w:cstheme="majorHAnsi"/>
+          <w:sz w:val="28"/>
+          <w:szCs w:val="28"/>
         </w:rPr>
       </w:pPr>
     </w:p>
@@ -33019,25 +33064,36 @@
       <w:pPr>
         <w:spacing w:line="360" w:lineRule="auto"/>
         <w:rPr>
-          <w:rFonts w:asciiTheme="majorHAnsi" w:eastAsiaTheme="majorEastAsia" w:hAnsiTheme="majorHAnsi" w:cstheme="majorHAnsi"/>
-          <w:b/>
-          <w:caps/>
-          <w:sz w:val="32"/>
-          <w:szCs w:val="32"/>
-        </w:rPr>
-      </w:pPr>
-    </w:p>
-    <w:p>
-      <w:pPr>
-        <w:rPr>
-          <w:rFonts w:ascii="Albertus Bold" w:eastAsiaTheme="majorEastAsia" w:hAnsi="Albertus Bold" w:cstheme="majorBidi"/>
-          <w:b/>
-          <w:caps/>
-          <w:sz w:val="32"/>
-          <w:szCs w:val="32"/>
-        </w:rPr>
-      </w:pPr>
-      <w:r>
+          <w:rFonts w:asciiTheme="majorHAnsi" w:hAnsiTheme="majorHAnsi" w:cstheme="majorHAnsi"/>
+          <w:sz w:val="28"/>
+          <w:szCs w:val="28"/>
+        </w:rPr>
+      </w:pPr>
+    </w:p>
+    <w:p>
+      <w:pPr>
+        <w:spacing w:line="360" w:lineRule="auto"/>
+        <w:rPr>
+          <w:rFonts w:asciiTheme="majorHAnsi" w:hAnsiTheme="majorHAnsi" w:cstheme="majorHAnsi"/>
+          <w:sz w:val="28"/>
+          <w:szCs w:val="28"/>
+        </w:rPr>
+      </w:pPr>
+    </w:p>
+    <w:p>
+      <w:pPr>
+        <w:rPr>
+          <w:rFonts w:asciiTheme="majorHAnsi" w:hAnsiTheme="majorHAnsi" w:cstheme="majorHAnsi"/>
+          <w:sz w:val="28"/>
+          <w:szCs w:val="28"/>
+        </w:rPr>
+      </w:pPr>
+      <w:r>
+        <w:rPr>
+          <w:rFonts w:asciiTheme="majorHAnsi" w:hAnsiTheme="majorHAnsi" w:cstheme="majorHAnsi"/>
+          <w:sz w:val="28"/>
+          <w:szCs w:val="28"/>
+        </w:rPr>
         <w:br w:type="page"/>
       </w:r>
     </w:p>
@@ -34839,7 +34895,9 @@
         <w:jc w:val="both"/>
         <w:rPr>
           <w:rFonts w:asciiTheme="majorHAnsi" w:hAnsiTheme="majorHAnsi" w:cstheme="majorHAnsi"/>
-          <w:sz w:val="28"/>
+          <w:i/>
+          <w:sz w:val="28"/>
+          <w:lang w:val="en-US"/>
         </w:rPr>
       </w:pPr>
       <m:oMathPara>
@@ -34871,7 +34929,35 @@
               <w:rFonts w:ascii="Cambria Math" w:hAnsi="Cambria Math" w:cstheme="majorHAnsi"/>
               <w:sz w:val="28"/>
             </w:rPr>
-            <m:t>→x→</m:t>
+            <m:t>→</m:t>
+          </m:r>
+          <m:r>
+            <w:rPr>
+              <w:rFonts w:ascii="Cambria Math" w:hAnsi="Cambria Math" w:cstheme="majorHAnsi"/>
+              <w:sz w:val="28"/>
+            </w:rPr>
+            <m:t>'</m:t>
+          </m:r>
+          <m:r>
+            <w:rPr>
+              <w:rFonts w:ascii="Cambria Math" w:hAnsi="Cambria Math" w:cstheme="majorHAnsi"/>
+              <w:sz w:val="28"/>
+            </w:rPr>
+            <m:t>x</m:t>
+          </m:r>
+          <m:r>
+            <w:rPr>
+              <w:rFonts w:ascii="Cambria Math" w:hAnsi="Cambria Math" w:cstheme="majorHAnsi"/>
+              <w:sz w:val="28"/>
+            </w:rPr>
+            <m:t>'</m:t>
+          </m:r>
+          <m:r>
+            <w:rPr>
+              <w:rFonts w:ascii="Cambria Math" w:hAnsi="Cambria Math" w:cstheme="majorHAnsi"/>
+              <w:sz w:val="28"/>
+            </w:rPr>
+            <m:t>→</m:t>
           </m:r>
           <m:d>
             <m:dPr>
@@ -34904,7 +34990,35 @@
               <w:rFonts w:ascii="Cambria Math" w:hAnsi="Cambria Math" w:cstheme="majorHAnsi"/>
               <w:sz w:val="28"/>
             </w:rPr>
-            <m:t>→+ →</m:t>
+            <m:t>→</m:t>
+          </m:r>
+          <m:r>
+            <w:rPr>
+              <w:rFonts w:ascii="Cambria Math" w:hAnsi="Cambria Math" w:cstheme="majorHAnsi"/>
+              <w:sz w:val="28"/>
+            </w:rPr>
+            <m:t>'</m:t>
+          </m:r>
+          <m:r>
+            <w:rPr>
+              <w:rFonts w:ascii="Cambria Math" w:hAnsi="Cambria Math" w:cstheme="majorHAnsi"/>
+              <w:sz w:val="28"/>
+            </w:rPr>
+            <m:t>+</m:t>
+          </m:r>
+          <m:r>
+            <w:rPr>
+              <w:rFonts w:ascii="Cambria Math" w:hAnsi="Cambria Math" w:cstheme="majorHAnsi"/>
+              <w:sz w:val="28"/>
+            </w:rPr>
+            <m:t>'</m:t>
+          </m:r>
+          <m:r>
+            <w:rPr>
+              <w:rFonts w:ascii="Cambria Math" w:hAnsi="Cambria Math" w:cstheme="majorHAnsi"/>
+              <w:sz w:val="28"/>
+            </w:rPr>
+            <m:t xml:space="preserve"> →</m:t>
           </m:r>
           <m:d>
             <m:dPr>
@@ -34933,7 +35047,35 @@
               <w:rFonts w:ascii="Cambria Math" w:hAnsi="Cambria Math" w:cstheme="majorHAnsi"/>
               <w:sz w:val="28"/>
             </w:rPr>
-            <m:t>→x→</m:t>
+            <m:t>→</m:t>
+          </m:r>
+          <m:r>
+            <w:rPr>
+              <w:rFonts w:ascii="Cambria Math" w:hAnsi="Cambria Math" w:cstheme="majorHAnsi"/>
+              <w:sz w:val="28"/>
+            </w:rPr>
+            <m:t>'</m:t>
+          </m:r>
+          <m:r>
+            <w:rPr>
+              <w:rFonts w:ascii="Cambria Math" w:hAnsi="Cambria Math" w:cstheme="majorHAnsi"/>
+              <w:sz w:val="28"/>
+            </w:rPr>
+            <m:t>x</m:t>
+          </m:r>
+          <m:r>
+            <w:rPr>
+              <w:rFonts w:ascii="Cambria Math" w:hAnsi="Cambria Math" w:cstheme="majorHAnsi"/>
+              <w:sz w:val="28"/>
+            </w:rPr>
+            <m:t>'</m:t>
+          </m:r>
+          <m:r>
+            <w:rPr>
+              <w:rFonts w:ascii="Cambria Math" w:hAnsi="Cambria Math" w:cstheme="majorHAnsi"/>
+              <w:sz w:val="28"/>
+            </w:rPr>
+            <m:t>→</m:t>
           </m:r>
           <m:d>
             <m:dPr>
@@ -34966,7 +35108,35 @@
               <w:rFonts w:ascii="Cambria Math" w:hAnsi="Cambria Math" w:cstheme="majorHAnsi"/>
               <w:sz w:val="28"/>
             </w:rPr>
-            <m:t>→ * →</m:t>
+            <m:t>→</m:t>
+          </m:r>
+          <m:r>
+            <w:rPr>
+              <w:rFonts w:ascii="Cambria Math" w:hAnsi="Cambria Math" w:cstheme="majorHAnsi"/>
+              <w:sz w:val="28"/>
+            </w:rPr>
+            <m:t>'</m:t>
+          </m:r>
+          <m:r>
+            <w:rPr>
+              <w:rFonts w:ascii="Cambria Math" w:hAnsi="Cambria Math" w:cstheme="majorHAnsi"/>
+              <w:sz w:val="28"/>
+            </w:rPr>
+            <m:t>*</m:t>
+          </m:r>
+          <m:r>
+            <w:rPr>
+              <w:rFonts w:ascii="Cambria Math" w:hAnsi="Cambria Math" w:cstheme="majorHAnsi"/>
+              <w:sz w:val="28"/>
+            </w:rPr>
+            <m:t>'</m:t>
+          </m:r>
+          <m:r>
+            <w:rPr>
+              <w:rFonts w:ascii="Cambria Math" w:hAnsi="Cambria Math" w:cstheme="majorHAnsi"/>
+              <w:sz w:val="28"/>
+            </w:rPr>
+            <m:t xml:space="preserve"> →</m:t>
           </m:r>
           <m:d>
             <m:dPr>
@@ -34995,17 +35165,1131 @@
               <w:rFonts w:ascii="Cambria Math" w:hAnsi="Cambria Math" w:cstheme="majorHAnsi"/>
               <w:sz w:val="28"/>
             </w:rPr>
-            <m:t>→x→</m:t>
+            <m:t>→</m:t>
+          </m:r>
+          <m:r>
+            <w:rPr>
+              <w:rFonts w:ascii="Cambria Math" w:hAnsi="Cambria Math" w:cstheme="majorHAnsi"/>
+              <w:sz w:val="28"/>
+            </w:rPr>
+            <m:t>'</m:t>
+          </m:r>
+          <m:r>
+            <w:rPr>
+              <w:rFonts w:ascii="Cambria Math" w:hAnsi="Cambria Math" w:cstheme="majorHAnsi"/>
+              <w:sz w:val="28"/>
+            </w:rPr>
+            <m:t>x</m:t>
+          </m:r>
+          <m:r>
+            <w:rPr>
+              <w:rFonts w:ascii="Cambria Math" w:hAnsi="Cambria Math" w:cstheme="majorHAnsi"/>
+              <w:sz w:val="28"/>
+            </w:rPr>
+            <m:t>'</m:t>
+          </m:r>
+          <m:r>
+            <w:rPr>
+              <w:rFonts w:ascii="Cambria Math" w:hAnsi="Cambria Math" w:cstheme="majorHAnsi"/>
+              <w:sz w:val="28"/>
+            </w:rPr>
+            <m:t>→</m:t>
+          </m:r>
+          <m:d>
+            <m:dPr>
+              <m:begChr m:val="["/>
+              <m:endChr m:val="]"/>
+              <m:ctrlPr>
+                <w:rPr>
+                  <w:rFonts w:ascii="Cambria Math" w:hAnsi="Cambria Math" w:cstheme="majorHAnsi"/>
+                  <w:b/>
+                  <w:i/>
+                  <w:sz w:val="28"/>
+                </w:rPr>
+              </m:ctrlPr>
+            </m:dPr>
+            <m:e>
+              <m:r>
+                <m:rPr>
+                  <m:sty m:val="bi"/>
+                </m:rPr>
+                <w:rPr>
+                  <w:rFonts w:ascii="Cambria Math" w:hAnsi="Cambria Math" w:cstheme="majorHAnsi"/>
+                  <w:sz w:val="28"/>
+                </w:rPr>
+                <m:t>1</m:t>
+              </m:r>
+            </m:e>
+          </m:d>
+          <m:r>
+            <m:rPr>
+              <m:sty m:val="bi"/>
+            </m:rPr>
+            <w:rPr>
+              <w:rFonts w:ascii="Cambria Math" w:eastAsiaTheme="minorEastAsia" w:hAnsi="Cambria Math" w:cstheme="majorHAnsi"/>
+              <w:sz w:val="28"/>
+            </w:rPr>
+            <m:t>→</m:t>
           </m:r>
           <m:r>
             <m:rPr>
               <m:sty m:val="bi"/>
             </m:rPr>
             <w:rPr>
+              <w:rFonts w:ascii="Cambria Math" w:eastAsiaTheme="minorEastAsia" w:hAnsi="Cambria Math" w:cstheme="majorHAnsi"/>
+              <w:sz w:val="28"/>
+              <w:lang w:val="en-US"/>
+            </w:rPr>
+            <m:t>∅</m:t>
+          </m:r>
+        </m:oMath>
+      </m:oMathPara>
+    </w:p>
+    <w:p>
+      <w:pPr>
+        <w:spacing w:line="360" w:lineRule="auto"/>
+        <w:jc w:val="both"/>
+        <w:rPr>
+          <w:rFonts w:asciiTheme="majorHAnsi" w:hAnsiTheme="majorHAnsi" w:cstheme="majorHAnsi"/>
+          <w:sz w:val="28"/>
+        </w:rPr>
+      </w:pPr>
+      <w:r>
+        <w:rPr>
+          <w:rFonts w:asciiTheme="majorHAnsi" w:hAnsiTheme="majorHAnsi" w:cstheme="majorHAnsi"/>
+          <w:sz w:val="28"/>
+        </w:rPr>
+        <w:lastRenderedPageBreak/>
+        <w:tab/>
+      </w:r>
+      <w:r>
+        <w:rPr>
+          <w:rFonts w:asciiTheme="majorHAnsi" w:hAnsiTheme="majorHAnsi" w:cstheme="majorHAnsi"/>
+          <w:sz w:val="28"/>
+        </w:rPr>
+        <w:t>Стрелки здесь обозначают переход в следующее состояние стеков по очередному символу (либо снятие вершины со стека).</w:t>
+      </w:r>
+    </w:p>
+    <w:p>
+      <w:pPr>
+        <w:spacing w:line="360" w:lineRule="auto"/>
+        <w:ind w:firstLine="708"/>
+        <w:jc w:val="both"/>
+        <w:rPr>
+          <w:rFonts w:asciiTheme="majorHAnsi" w:hAnsiTheme="majorHAnsi" w:cstheme="majorHAnsi"/>
+          <w:sz w:val="28"/>
+        </w:rPr>
+      </w:pPr>
+      <w:r>
+        <w:rPr>
+          <w:rFonts w:asciiTheme="majorHAnsi" w:hAnsiTheme="majorHAnsi" w:cstheme="majorHAnsi"/>
+          <w:sz w:val="28"/>
+        </w:rPr>
+        <w:t xml:space="preserve">После такого прохода граф конфигураций будет иметь </w:t>
+      </w:r>
+      <w:r>
+        <w:rPr>
+          <w:rFonts w:asciiTheme="majorHAnsi" w:hAnsiTheme="majorHAnsi" w:cstheme="majorHAnsi"/>
+          <w:sz w:val="28"/>
+        </w:rPr>
+        <w:t xml:space="preserve">следующий </w:t>
+      </w:r>
+      <w:r>
+        <w:rPr>
+          <w:rFonts w:asciiTheme="majorHAnsi" w:hAnsiTheme="majorHAnsi" w:cstheme="majorHAnsi"/>
+          <w:sz w:val="28"/>
+        </w:rPr>
+        <w:t>вид</w:t>
+      </w:r>
+      <w:r>
+        <w:rPr>
+          <w:rFonts w:asciiTheme="majorHAnsi" w:hAnsiTheme="majorHAnsi" w:cstheme="majorHAnsi"/>
+          <w:sz w:val="28"/>
+        </w:rPr>
+        <w:t>:</w:t>
+      </w:r>
+    </w:p>
+    <w:p>
+      <w:pPr>
+        <w:spacing w:line="360" w:lineRule="auto"/>
+        <w:jc w:val="both"/>
+        <w:rPr>
+          <w:rFonts w:asciiTheme="majorHAnsi" w:hAnsiTheme="majorHAnsi" w:cstheme="majorHAnsi"/>
+          <w:sz w:val="28"/>
+        </w:rPr>
+      </w:pPr>
+    </w:p>
+    <w:p>
+      <w:pPr>
+        <w:keepNext/>
+        <w:spacing w:line="360" w:lineRule="auto"/>
+        <w:jc w:val="center"/>
+      </w:pPr>
+      <w:r>
+        <w:rPr>
+          <w:noProof/>
+          <w:lang w:eastAsia="ru-RU"/>
+        </w:rPr>
+        <w:drawing>
+          <wp:inline distT="0" distB="0" distL="0" distR="0" wp14:anchorId="18128A14" wp14:editId="1A47D951">
+            <wp:extent cx="6188710" cy="2016125"/>
+            <wp:effectExtent l="0" t="0" r="2540" b="3175"/>
+            <wp:docPr id="12" name="Рисунок 12"/>
+            <wp:cNvGraphicFramePr>
+              <a:graphicFrameLocks xmlns:a="http://schemas.openxmlformats.org/drawingml/2006/main" noChangeAspect="1"/>
+            </wp:cNvGraphicFramePr>
+            <a:graphic xmlns:a="http://schemas.openxmlformats.org/drawingml/2006/main">
+              <a:graphicData uri="http://schemas.openxmlformats.org/drawingml/2006/picture">
+                <pic:pic xmlns:pic="http://schemas.openxmlformats.org/drawingml/2006/picture">
+                  <pic:nvPicPr>
+                    <pic:cNvPr id="1" name=""/>
+                    <pic:cNvPicPr/>
+                  </pic:nvPicPr>
+                  <pic:blipFill>
+                    <a:blip r:embed="rId16"/>
+                    <a:stretch>
+                      <a:fillRect/>
+                    </a:stretch>
+                  </pic:blipFill>
+                  <pic:spPr>
+                    <a:xfrm>
+                      <a:off x="0" y="0"/>
+                      <a:ext cx="6188710" cy="2016125"/>
+                    </a:xfrm>
+                    <a:prstGeom prst="rect">
+                      <a:avLst/>
+                    </a:prstGeom>
+                  </pic:spPr>
+                </pic:pic>
+              </a:graphicData>
+            </a:graphic>
+          </wp:inline>
+        </w:drawing>
+      </w:r>
+    </w:p>
+    <w:p>
+      <w:pPr>
+        <w:pStyle w:val="ac"/>
+        <w:jc w:val="center"/>
+        <w:rPr>
+          <w:rFonts w:asciiTheme="majorHAnsi" w:hAnsiTheme="majorHAnsi" w:cstheme="majorHAnsi"/>
+          <w:sz w:val="28"/>
+        </w:rPr>
+      </w:pPr>
+      <w:r>
+        <w:rPr>
+          <w:rFonts w:ascii="Times New Roman" w:hAnsi="Times New Roman" w:cs="Times New Roman"/>
+          <w:i w:val="0"/>
+          <w:color w:val="595959" w:themeColor="text1" w:themeTint="A6"/>
+          <w:sz w:val="22"/>
+          <w:szCs w:val="22"/>
+        </w:rPr>
+        <w:t>Рисунок</w:t>
+      </w:r>
+      <w:r>
+        <w:rPr>
+          <w:rFonts w:ascii="Times New Roman" w:hAnsi="Times New Roman" w:cs="Times New Roman"/>
+          <w:i w:val="0"/>
+          <w:color w:val="595959" w:themeColor="text1" w:themeTint="A6"/>
+          <w:sz w:val="22"/>
+          <w:szCs w:val="22"/>
+        </w:rPr>
+        <w:t xml:space="preserve"> 13</w:t>
+      </w:r>
+      <w:r>
+        <w:rPr>
+          <w:rFonts w:ascii="Times New Roman" w:hAnsi="Times New Roman" w:cs="Times New Roman"/>
+          <w:i w:val="0"/>
+          <w:color w:val="595959" w:themeColor="text1" w:themeTint="A6"/>
+          <w:sz w:val="22"/>
+          <w:szCs w:val="22"/>
+        </w:rPr>
+        <w:t>.Граф конфигураций с помеченными после первого теста ребрами</w:t>
+      </w:r>
+    </w:p>
+    <w:p>
+      <w:pPr>
+        <w:spacing w:line="360" w:lineRule="auto"/>
+        <w:rPr>
+          <w:rFonts w:asciiTheme="majorHAnsi" w:hAnsiTheme="majorHAnsi" w:cstheme="majorHAnsi"/>
+          <w:sz w:val="28"/>
+        </w:rPr>
+      </w:pPr>
+    </w:p>
+    <w:p>
+      <w:pPr>
+        <w:spacing w:line="360" w:lineRule="auto"/>
+        <w:ind w:firstLine="708"/>
+        <w:jc w:val="both"/>
+        <w:rPr>
+          <w:rFonts w:asciiTheme="majorHAnsi" w:hAnsiTheme="majorHAnsi" w:cstheme="majorHAnsi"/>
+          <w:sz w:val="28"/>
+        </w:rPr>
+      </w:pPr>
+      <w:r>
+        <w:rPr>
+          <w:rFonts w:asciiTheme="majorHAnsi" w:hAnsiTheme="majorHAnsi" w:cstheme="majorHAnsi"/>
+          <w:sz w:val="28"/>
+        </w:rPr>
+        <w:t>На рисунке 13 жирным показаны пройденные в процессе построения первого теста ребра. Далее при поиске путей в графе они будут являться транзитными.</w:t>
+      </w:r>
+    </w:p>
+    <w:p>
+      <w:pPr>
+        <w:spacing w:line="360" w:lineRule="auto"/>
+        <w:ind w:firstLine="708"/>
+        <w:jc w:val="both"/>
+        <w:rPr>
+          <w:rFonts w:asciiTheme="majorHAnsi" w:hAnsiTheme="majorHAnsi" w:cstheme="majorHAnsi"/>
+          <w:sz w:val="28"/>
+        </w:rPr>
+      </w:pPr>
+      <w:r>
+        <w:rPr>
+          <w:rFonts w:asciiTheme="majorHAnsi" w:hAnsiTheme="majorHAnsi" w:cstheme="majorHAnsi"/>
+          <w:sz w:val="28"/>
+        </w:rPr>
+        <w:t>Далее повторим проход</w:t>
+      </w:r>
+      <w:r>
+        <w:rPr>
+          <w:rFonts w:asciiTheme="majorHAnsi" w:hAnsiTheme="majorHAnsi" w:cstheme="majorHAnsi"/>
+          <w:sz w:val="28"/>
+        </w:rPr>
+        <w:t xml:space="preserve"> с изменением стека</w:t>
+      </w:r>
+      <w:r>
+        <w:rPr>
+          <w:rFonts w:asciiTheme="majorHAnsi" w:hAnsiTheme="majorHAnsi" w:cstheme="majorHAnsi"/>
+          <w:sz w:val="28"/>
+        </w:rPr>
+        <w:t xml:space="preserve"> для следующего теста:</w:t>
+      </w:r>
+    </w:p>
+    <w:p>
+      <w:pPr>
+        <w:spacing w:line="360" w:lineRule="auto"/>
+        <w:ind w:firstLine="708"/>
+        <w:jc w:val="both"/>
+        <w:rPr>
+          <w:rFonts w:asciiTheme="majorHAnsi" w:hAnsiTheme="majorHAnsi" w:cstheme="majorHAnsi"/>
+          <w:sz w:val="28"/>
+        </w:rPr>
+      </w:pPr>
+      <m:oMathPara>
+        <m:oMath>
+          <m:d>
+            <m:dPr>
+              <m:begChr m:val="["/>
+              <m:endChr m:val="]"/>
+              <m:ctrlPr>
+                <w:rPr>
+                  <w:rFonts w:ascii="Cambria Math" w:hAnsi="Cambria Math" w:cstheme="majorHAnsi"/>
+                  <w:i/>
+                  <w:sz w:val="28"/>
+                </w:rPr>
+              </m:ctrlPr>
+            </m:dPr>
+            <m:e>
+              <m:r>
+                <w:rPr>
+                  <w:rFonts w:ascii="Cambria Math" w:hAnsi="Cambria Math" w:cstheme="majorHAnsi"/>
+                  <w:sz w:val="28"/>
+                </w:rPr>
+                <m:t>0</m:t>
+              </m:r>
+            </m:e>
+          </m:d>
+          <m:r>
+            <w:rPr>
               <w:rFonts w:ascii="Cambria Math" w:hAnsi="Cambria Math" w:cstheme="majorHAnsi"/>
               <w:sz w:val="28"/>
             </w:rPr>
-            <m:t>[1]</m:t>
+            <m:t>→</m:t>
+          </m:r>
+          <m:r>
+            <w:rPr>
+              <w:rFonts w:ascii="Cambria Math" w:hAnsi="Cambria Math" w:cstheme="majorHAnsi"/>
+              <w:sz w:val="28"/>
+            </w:rPr>
+            <m:t>'</m:t>
+          </m:r>
+          <m:d>
+            <m:dPr>
+              <m:ctrlPr>
+                <w:rPr>
+                  <w:rFonts w:ascii="Cambria Math" w:hAnsi="Cambria Math" w:cstheme="majorHAnsi"/>
+                  <w:i/>
+                  <w:sz w:val="28"/>
+                </w:rPr>
+              </m:ctrlPr>
+            </m:dPr>
+            <m:e>
+              <m:r>
+                <w:rPr>
+                  <w:rFonts w:ascii="Cambria Math" w:hAnsi="Cambria Math" w:cstheme="majorHAnsi"/>
+                  <w:sz w:val="28"/>
+                </w:rPr>
+                <m:t>'</m:t>
+              </m:r>
+              <m:r>
+                <w:rPr>
+                  <w:rFonts w:ascii="Cambria Math" w:hAnsi="Cambria Math" w:cstheme="majorHAnsi"/>
+                  <w:sz w:val="28"/>
+                </w:rPr>
+                <m:t xml:space="preserve"> →</m:t>
+              </m:r>
+              <m:d>
+                <m:dPr>
+                  <m:begChr m:val="["/>
+                  <m:endChr m:val="]"/>
+                  <m:ctrlPr>
+                    <w:rPr>
+                      <w:rFonts w:ascii="Cambria Math" w:hAnsi="Cambria Math" w:cstheme="majorHAnsi"/>
+                      <w:i/>
+                      <w:sz w:val="28"/>
+                    </w:rPr>
+                  </m:ctrlPr>
+                </m:dPr>
+                <m:e>
+                  <m:r>
+                    <w:rPr>
+                      <w:rFonts w:ascii="Cambria Math" w:hAnsi="Cambria Math" w:cstheme="majorHAnsi"/>
+                      <w:sz w:val="28"/>
+                    </w:rPr>
+                    <m:t>0, 3</m:t>
+                  </m:r>
+                </m:e>
+              </m:d>
+              <m:r>
+                <w:rPr>
+                  <w:rFonts w:ascii="Cambria Math" w:hAnsi="Cambria Math" w:cstheme="majorHAnsi"/>
+                  <w:sz w:val="28"/>
+                </w:rPr>
+                <m:t>→</m:t>
+              </m:r>
+              <m:r>
+                <w:rPr>
+                  <w:rFonts w:ascii="Cambria Math" w:hAnsi="Cambria Math" w:cstheme="majorHAnsi"/>
+                  <w:sz w:val="28"/>
+                </w:rPr>
+                <m:t>'</m:t>
+              </m:r>
+              <m:r>
+                <w:rPr>
+                  <w:rFonts w:ascii="Cambria Math" w:hAnsi="Cambria Math" w:cstheme="majorHAnsi"/>
+                  <w:sz w:val="28"/>
+                </w:rPr>
+                <m:t>x</m:t>
+              </m:r>
+              <m:r>
+                <w:rPr>
+                  <w:rFonts w:ascii="Cambria Math" w:hAnsi="Cambria Math" w:cstheme="majorHAnsi"/>
+                  <w:sz w:val="28"/>
+                </w:rPr>
+                <m:t>'</m:t>
+              </m:r>
+              <m:r>
+                <w:rPr>
+                  <w:rFonts w:ascii="Cambria Math" w:hAnsi="Cambria Math" w:cstheme="majorHAnsi"/>
+                  <w:sz w:val="28"/>
+                </w:rPr>
+                <m:t>→</m:t>
+              </m:r>
+              <m:d>
+                <m:dPr>
+                  <m:begChr m:val="["/>
+                  <m:endChr m:val="]"/>
+                  <m:ctrlPr>
+                    <w:rPr>
+                      <w:rFonts w:ascii="Cambria Math" w:hAnsi="Cambria Math" w:cstheme="majorHAnsi"/>
+                      <w:i/>
+                      <w:sz w:val="28"/>
+                    </w:rPr>
+                  </m:ctrlPr>
+                </m:dPr>
+                <m:e>
+                  <m:r>
+                    <w:rPr>
+                      <w:rFonts w:ascii="Cambria Math" w:hAnsi="Cambria Math" w:cstheme="majorHAnsi"/>
+                      <w:sz w:val="28"/>
+                    </w:rPr>
+                    <m:t>1,3</m:t>
+                  </m:r>
+                </m:e>
+              </m:d>
+              <m:r>
+                <w:rPr>
+                  <w:rFonts w:ascii="Cambria Math" w:hAnsi="Cambria Math" w:cstheme="majorHAnsi"/>
+                  <w:sz w:val="28"/>
+                </w:rPr>
+                <m:t>→</m:t>
+              </m:r>
+              <m:r>
+                <w:rPr>
+                  <w:rFonts w:ascii="Cambria Math" w:hAnsi="Cambria Math" w:cstheme="majorHAnsi"/>
+                  <w:sz w:val="28"/>
+                </w:rPr>
+                <m:t>'</m:t>
+              </m:r>
+              <m:r>
+                <w:rPr>
+                  <w:rFonts w:ascii="Cambria Math" w:hAnsi="Cambria Math" w:cstheme="majorHAnsi"/>
+                  <w:sz w:val="28"/>
+                </w:rPr>
+                <m:t>+</m:t>
+              </m:r>
+              <m:r>
+                <w:rPr>
+                  <w:rFonts w:ascii="Cambria Math" w:hAnsi="Cambria Math" w:cstheme="majorHAnsi"/>
+                  <w:sz w:val="28"/>
+                </w:rPr>
+                <m:t>' →[4,3]</m:t>
+              </m:r>
+              <m:r>
+                <w:rPr>
+                  <w:rFonts w:ascii="Cambria Math" w:hAnsi="Cambria Math" w:cstheme="majorHAnsi"/>
+                  <w:sz w:val="28"/>
+                </w:rPr>
+                <m:t>→</m:t>
+              </m:r>
+              <m:r>
+                <w:rPr>
+                  <w:rFonts w:ascii="Cambria Math" w:hAnsi="Cambria Math" w:cstheme="majorHAnsi"/>
+                  <w:sz w:val="28"/>
+                </w:rPr>
+                <m:t>'</m:t>
+              </m:r>
+              <m:d>
+                <m:dPr>
+                  <m:ctrlPr>
+                    <w:rPr>
+                      <w:rFonts w:ascii="Cambria Math" w:hAnsi="Cambria Math" w:cstheme="majorHAnsi"/>
+                      <w:i/>
+                      <w:sz w:val="28"/>
+                    </w:rPr>
+                  </m:ctrlPr>
+                </m:dPr>
+                <m:e>
+                  <m:r>
+                    <w:rPr>
+                      <w:rFonts w:ascii="Cambria Math" w:hAnsi="Cambria Math" w:cstheme="majorHAnsi"/>
+                      <w:sz w:val="28"/>
+                    </w:rPr>
+                    <m:t>'→</m:t>
+                  </m:r>
+                  <m:d>
+                    <m:dPr>
+                      <m:begChr m:val="["/>
+                      <m:endChr m:val="]"/>
+                      <m:ctrlPr>
+                        <w:rPr>
+                          <w:rFonts w:ascii="Cambria Math" w:hAnsi="Cambria Math" w:cstheme="majorHAnsi"/>
+                          <w:i/>
+                          <w:sz w:val="28"/>
+                        </w:rPr>
+                      </m:ctrlPr>
+                    </m:dPr>
+                    <m:e>
+                      <m:r>
+                        <w:rPr>
+                          <w:rFonts w:ascii="Cambria Math" w:hAnsi="Cambria Math" w:cstheme="majorHAnsi"/>
+                          <w:sz w:val="28"/>
+                        </w:rPr>
+                        <m:t>0,3,3</m:t>
+                      </m:r>
+                    </m:e>
+                  </m:d>
+                  <m:r>
+                    <w:rPr>
+                      <w:rFonts w:ascii="Cambria Math" w:hAnsi="Cambria Math" w:cstheme="majorHAnsi"/>
+                      <w:sz w:val="28"/>
+                    </w:rPr>
+                    <m:t xml:space="preserve">→ </m:t>
+                  </m:r>
+                  <m:sSup>
+                    <m:sSupPr>
+                      <m:ctrlPr>
+                        <w:rPr>
+                          <w:rFonts w:ascii="Cambria Math" w:hAnsi="Cambria Math" w:cstheme="majorHAnsi"/>
+                          <w:i/>
+                          <w:sz w:val="28"/>
+                        </w:rPr>
+                      </m:ctrlPr>
+                    </m:sSupPr>
+                    <m:e>
+                      <m:r>
+                        <w:rPr>
+                          <w:rFonts w:ascii="Cambria Math" w:hAnsi="Cambria Math" w:cstheme="majorHAnsi"/>
+                          <w:sz w:val="28"/>
+                        </w:rPr>
+                        <m:t>'</m:t>
+                      </m:r>
+                      <m:r>
+                        <w:rPr>
+                          <w:rFonts w:ascii="Cambria Math" w:hAnsi="Cambria Math" w:cstheme="majorHAnsi"/>
+                          <w:sz w:val="28"/>
+                        </w:rPr>
+                        <m:t>x</m:t>
+                      </m:r>
+                    </m:e>
+                    <m:sup>
+                      <m:r>
+                        <w:rPr>
+                          <w:rFonts w:ascii="Cambria Math" w:hAnsi="Cambria Math" w:cstheme="majorHAnsi"/>
+                          <w:sz w:val="28"/>
+                        </w:rPr>
+                        <m:t>'</m:t>
+                      </m:r>
+                    </m:sup>
+                  </m:sSup>
+                  <m:r>
+                    <w:rPr>
+                      <w:rFonts w:ascii="Cambria Math" w:hAnsi="Cambria Math" w:cstheme="majorHAnsi"/>
+                      <w:sz w:val="28"/>
+                    </w:rPr>
+                    <m:t>→</m:t>
+                  </m:r>
+                  <m:d>
+                    <m:dPr>
+                      <m:begChr m:val="["/>
+                      <m:endChr m:val="]"/>
+                      <m:ctrlPr>
+                        <w:rPr>
+                          <w:rFonts w:ascii="Cambria Math" w:hAnsi="Cambria Math" w:cstheme="majorHAnsi"/>
+                          <w:i/>
+                          <w:sz w:val="28"/>
+                        </w:rPr>
+                      </m:ctrlPr>
+                    </m:dPr>
+                    <m:e>
+                      <m:r>
+                        <w:rPr>
+                          <w:rFonts w:ascii="Cambria Math" w:hAnsi="Cambria Math" w:cstheme="majorHAnsi"/>
+                          <w:sz w:val="28"/>
+                        </w:rPr>
+                        <m:t>1,3,3</m:t>
+                      </m:r>
+                    </m:e>
+                  </m:d>
+                  <m:sSup>
+                    <m:sSupPr>
+                      <m:ctrlPr>
+                        <w:rPr>
+                          <w:rFonts w:ascii="Cambria Math" w:hAnsi="Cambria Math" w:cstheme="majorHAnsi"/>
+                          <w:i/>
+                          <w:sz w:val="28"/>
+                        </w:rPr>
+                      </m:ctrlPr>
+                    </m:sSupPr>
+                    <m:e>
+                      <m:r>
+                        <w:rPr>
+                          <w:rFonts w:ascii="Cambria Math" w:hAnsi="Cambria Math" w:cstheme="majorHAnsi"/>
+                          <w:sz w:val="28"/>
+                        </w:rPr>
+                        <m:t>→</m:t>
+                      </m:r>
+                    </m:e>
+                    <m:sup>
+                      <m:r>
+                        <w:rPr>
+                          <w:rFonts w:ascii="Cambria Math" w:hAnsi="Cambria Math" w:cstheme="majorHAnsi"/>
+                          <w:sz w:val="28"/>
+                        </w:rPr>
+                        <m:t>'</m:t>
+                      </m:r>
+                    </m:sup>
+                  </m:sSup>
+                  <m:sSup>
+                    <m:sSupPr>
+                      <m:ctrlPr>
+                        <w:rPr>
+                          <w:rFonts w:ascii="Cambria Math" w:hAnsi="Cambria Math" w:cstheme="majorHAnsi"/>
+                          <w:i/>
+                          <w:sz w:val="28"/>
+                        </w:rPr>
+                      </m:ctrlPr>
+                    </m:sSupPr>
+                    <m:e>
+                      <m:r>
+                        <w:rPr>
+                          <w:rFonts w:ascii="Cambria Math" w:hAnsi="Cambria Math" w:cstheme="majorHAnsi"/>
+                          <w:sz w:val="28"/>
+                        </w:rPr>
+                        <m:t>*</m:t>
+                      </m:r>
+                    </m:e>
+                    <m:sup>
+                      <m:r>
+                        <w:rPr>
+                          <w:rFonts w:ascii="Cambria Math" w:hAnsi="Cambria Math" w:cstheme="majorHAnsi"/>
+                          <w:sz w:val="28"/>
+                        </w:rPr>
+                        <m:t>'</m:t>
+                      </m:r>
+                    </m:sup>
+                  </m:sSup>
+                  <m:r>
+                    <w:rPr>
+                      <w:rFonts w:ascii="Cambria Math" w:hAnsi="Cambria Math" w:cstheme="majorHAnsi"/>
+                      <w:sz w:val="28"/>
+                    </w:rPr>
+                    <m:t>→</m:t>
+                  </m:r>
+                  <m:d>
+                    <m:dPr>
+                      <m:begChr m:val="["/>
+                      <m:endChr m:val="]"/>
+                      <m:ctrlPr>
+                        <w:rPr>
+                          <w:rFonts w:ascii="Cambria Math" w:hAnsi="Cambria Math" w:cstheme="majorHAnsi"/>
+                          <w:i/>
+                          <w:sz w:val="28"/>
+                        </w:rPr>
+                      </m:ctrlPr>
+                    </m:dPr>
+                    <m:e>
+                      <m:r>
+                        <w:rPr>
+                          <w:rFonts w:ascii="Cambria Math" w:hAnsi="Cambria Math" w:cstheme="majorHAnsi"/>
+                          <w:sz w:val="28"/>
+                        </w:rPr>
+                        <m:t>5, 3, 3</m:t>
+                      </m:r>
+                    </m:e>
+                  </m:d>
+                  <m:r>
+                    <w:rPr>
+                      <w:rFonts w:ascii="Cambria Math" w:hAnsi="Cambria Math" w:cstheme="majorHAnsi"/>
+                      <w:sz w:val="28"/>
+                    </w:rPr>
+                    <m:t>→</m:t>
+                  </m:r>
+                  <m:sSup>
+                    <m:sSupPr>
+                      <m:ctrlPr>
+                        <w:rPr>
+                          <w:rFonts w:ascii="Cambria Math" w:hAnsi="Cambria Math" w:cstheme="majorHAnsi"/>
+                          <w:i/>
+                          <w:sz w:val="28"/>
+                        </w:rPr>
+                      </m:ctrlPr>
+                    </m:sSupPr>
+                    <m:e>
+                      <m:r>
+                        <w:rPr>
+                          <w:rFonts w:ascii="Cambria Math" w:hAnsi="Cambria Math" w:cstheme="majorHAnsi"/>
+                          <w:sz w:val="28"/>
+                        </w:rPr>
+                        <m:t>'</m:t>
+                      </m:r>
+                      <m:d>
+                        <m:dPr>
+                          <m:ctrlPr>
+                            <w:rPr>
+                              <w:rFonts w:ascii="Cambria Math" w:hAnsi="Cambria Math" w:cstheme="majorHAnsi"/>
+                              <w:i/>
+                              <w:sz w:val="28"/>
+                            </w:rPr>
+                          </m:ctrlPr>
+                        </m:dPr>
+                        <m:e>
+                          <m:r>
+                            <w:rPr>
+                              <w:rFonts w:ascii="Cambria Math" w:hAnsi="Cambria Math" w:cstheme="majorHAnsi"/>
+                              <w:sz w:val="28"/>
+                            </w:rPr>
+                            <m:t>'→</m:t>
+                          </m:r>
+                          <m:d>
+                            <m:dPr>
+                              <m:begChr m:val="["/>
+                              <m:endChr m:val="]"/>
+                              <m:ctrlPr>
+                                <w:rPr>
+                                  <w:rFonts w:ascii="Cambria Math" w:hAnsi="Cambria Math" w:cstheme="majorHAnsi"/>
+                                  <w:i/>
+                                  <w:sz w:val="28"/>
+                                </w:rPr>
+                              </m:ctrlPr>
+                            </m:dPr>
+                            <m:e>
+                              <m:r>
+                                <w:rPr>
+                                  <w:rFonts w:ascii="Cambria Math" w:hAnsi="Cambria Math" w:cstheme="majorHAnsi"/>
+                                  <w:sz w:val="28"/>
+                                </w:rPr>
+                                <m:t>0,3,3,3</m:t>
+                              </m:r>
+                            </m:e>
+                          </m:d>
+                          <m:r>
+                            <w:rPr>
+                              <w:rFonts w:ascii="Cambria Math" w:hAnsi="Cambria Math" w:cstheme="majorHAnsi"/>
+                              <w:sz w:val="28"/>
+                            </w:rPr>
+                            <m:t>→</m:t>
+                          </m:r>
+                          <m:sSup>
+                            <m:sSupPr>
+                              <m:ctrlPr>
+                                <w:rPr>
+                                  <w:rFonts w:ascii="Cambria Math" w:hAnsi="Cambria Math" w:cstheme="majorHAnsi"/>
+                                  <w:i/>
+                                  <w:sz w:val="28"/>
+                                </w:rPr>
+                              </m:ctrlPr>
+                            </m:sSupPr>
+                            <m:e>
+                              <m:r>
+                                <w:rPr>
+                                  <w:rFonts w:ascii="Cambria Math" w:hAnsi="Cambria Math" w:cstheme="majorHAnsi"/>
+                                  <w:sz w:val="28"/>
+                                </w:rPr>
+                                <m:t>'</m:t>
+                              </m:r>
+                              <m:r>
+                                <w:rPr>
+                                  <w:rFonts w:ascii="Cambria Math" w:hAnsi="Cambria Math" w:cstheme="majorHAnsi"/>
+                                  <w:sz w:val="28"/>
+                                </w:rPr>
+                                <m:t>x</m:t>
+                              </m:r>
+                            </m:e>
+                            <m:sup>
+                              <m:r>
+                                <w:rPr>
+                                  <w:rFonts w:ascii="Cambria Math" w:hAnsi="Cambria Math" w:cstheme="majorHAnsi"/>
+                                  <w:sz w:val="28"/>
+                                </w:rPr>
+                                <m:t>'</m:t>
+                              </m:r>
+                            </m:sup>
+                          </m:sSup>
+                          <m:r>
+                            <w:rPr>
+                              <w:rFonts w:ascii="Cambria Math" w:hAnsi="Cambria Math" w:cstheme="majorHAnsi"/>
+                              <w:sz w:val="28"/>
+                            </w:rPr>
+                            <m:t>→</m:t>
+                          </m:r>
+                          <m:d>
+                            <m:dPr>
+                              <m:begChr m:val="["/>
+                              <m:endChr m:val="]"/>
+                              <m:ctrlPr>
+                                <w:rPr>
+                                  <w:rFonts w:ascii="Cambria Math" w:hAnsi="Cambria Math" w:cstheme="majorHAnsi"/>
+                                  <w:i/>
+                                  <w:sz w:val="28"/>
+                                </w:rPr>
+                              </m:ctrlPr>
+                            </m:dPr>
+                            <m:e>
+                              <m:r>
+                                <w:rPr>
+                                  <w:rFonts w:ascii="Cambria Math" w:hAnsi="Cambria Math" w:cstheme="majorHAnsi"/>
+                                  <w:sz w:val="28"/>
+                                </w:rPr>
+                                <m:t>1,3,3,3</m:t>
+                              </m:r>
+                            </m:e>
+                          </m:d>
+                          <m:r>
+                            <w:rPr>
+                              <w:rFonts w:ascii="Cambria Math" w:hAnsi="Cambria Math" w:cstheme="majorHAnsi"/>
+                              <w:sz w:val="28"/>
+                            </w:rPr>
+                            <m:t>→</m:t>
+                          </m:r>
+                          <m:d>
+                            <m:dPr>
+                              <m:begChr m:val="["/>
+                              <m:endChr m:val="]"/>
+                              <m:ctrlPr>
+                                <w:rPr>
+                                  <w:rFonts w:ascii="Cambria Math" w:hAnsi="Cambria Math" w:cstheme="majorHAnsi"/>
+                                  <w:i/>
+                                  <w:sz w:val="28"/>
+                                </w:rPr>
+                              </m:ctrlPr>
+                            </m:dPr>
+                            <m:e>
+                              <m:r>
+                                <w:rPr>
+                                  <w:rFonts w:ascii="Cambria Math" w:hAnsi="Cambria Math" w:cstheme="majorHAnsi"/>
+                                  <w:sz w:val="28"/>
+                                </w:rPr>
+                                <m:t>3,3,3</m:t>
+                              </m:r>
+                            </m:e>
+                          </m:d>
+                          <m:sSup>
+                            <m:sSupPr>
+                              <m:ctrlPr>
+                                <w:rPr>
+                                  <w:rFonts w:ascii="Cambria Math" w:hAnsi="Cambria Math" w:cstheme="majorHAnsi"/>
+                                  <w:i/>
+                                  <w:sz w:val="28"/>
+                                </w:rPr>
+                              </m:ctrlPr>
+                            </m:sSupPr>
+                            <m:e>
+                              <m:r>
+                                <w:rPr>
+                                  <w:rFonts w:ascii="Cambria Math" w:hAnsi="Cambria Math" w:cstheme="majorHAnsi"/>
+                                  <w:sz w:val="28"/>
+                                </w:rPr>
+                                <m:t>→</m:t>
+                              </m:r>
+                            </m:e>
+                            <m:sup>
+                              <m:r>
+                                <w:rPr>
+                                  <w:rFonts w:ascii="Cambria Math" w:hAnsi="Cambria Math" w:cstheme="majorHAnsi"/>
+                                  <w:sz w:val="28"/>
+                                </w:rPr>
+                                <m:t>'</m:t>
+                              </m:r>
+                            </m:sup>
+                          </m:sSup>
+                        </m:e>
+                      </m:d>
+                    </m:e>
+                    <m:sup>
+                      <m:r>
+                        <w:rPr>
+                          <w:rFonts w:ascii="Cambria Math" w:hAnsi="Cambria Math" w:cstheme="majorHAnsi"/>
+                          <w:sz w:val="28"/>
+                        </w:rPr>
+                        <m:t>'</m:t>
+                      </m:r>
+                    </m:sup>
+                  </m:sSup>
+                  <m:r>
+                    <w:rPr>
+                      <w:rFonts w:ascii="Cambria Math" w:hAnsi="Cambria Math" w:cstheme="majorHAnsi"/>
+                      <w:sz w:val="28"/>
+                    </w:rPr>
+                    <m:t>→</m:t>
+                  </m:r>
+                  <m:d>
+                    <m:dPr>
+                      <m:begChr m:val="["/>
+                      <m:endChr m:val="]"/>
+                      <m:ctrlPr>
+                        <w:rPr>
+                          <w:rFonts w:ascii="Cambria Math" w:hAnsi="Cambria Math" w:cstheme="majorHAnsi"/>
+                          <w:i/>
+                          <w:sz w:val="28"/>
+                        </w:rPr>
+                      </m:ctrlPr>
+                    </m:dPr>
+                    <m:e>
+                      <m:r>
+                        <w:rPr>
+                          <w:rFonts w:ascii="Cambria Math" w:hAnsi="Cambria Math" w:cstheme="majorHAnsi"/>
+                          <w:sz w:val="28"/>
+                        </w:rPr>
+                        <m:t>1,3,3</m:t>
+                      </m:r>
+                    </m:e>
+                  </m:d>
+                  <m:r>
+                    <w:rPr>
+                      <w:rFonts w:ascii="Cambria Math" w:hAnsi="Cambria Math" w:cstheme="majorHAnsi"/>
+                      <w:sz w:val="28"/>
+                    </w:rPr>
+                    <m:t>→</m:t>
+                  </m:r>
+                  <m:d>
+                    <m:dPr>
+                      <m:begChr m:val="["/>
+                      <m:endChr m:val="]"/>
+                      <m:ctrlPr>
+                        <w:rPr>
+                          <w:rFonts w:ascii="Cambria Math" w:hAnsi="Cambria Math" w:cstheme="majorHAnsi"/>
+                          <w:i/>
+                          <w:sz w:val="28"/>
+                        </w:rPr>
+                      </m:ctrlPr>
+                    </m:dPr>
+                    <m:e>
+                      <m:r>
+                        <w:rPr>
+                          <w:rFonts w:ascii="Cambria Math" w:hAnsi="Cambria Math" w:cstheme="majorHAnsi"/>
+                          <w:sz w:val="28"/>
+                        </w:rPr>
+                        <m:t>3,3</m:t>
+                      </m:r>
+                    </m:e>
+                  </m:d>
+                  <m:sSup>
+                    <m:sSupPr>
+                      <m:ctrlPr>
+                        <w:rPr>
+                          <w:rFonts w:ascii="Cambria Math" w:hAnsi="Cambria Math" w:cstheme="majorHAnsi"/>
+                          <w:i/>
+                          <w:sz w:val="28"/>
+                        </w:rPr>
+                      </m:ctrlPr>
+                    </m:sSupPr>
+                    <m:e>
+                      <m:r>
+                        <w:rPr>
+                          <w:rFonts w:ascii="Cambria Math" w:hAnsi="Cambria Math" w:cstheme="majorHAnsi"/>
+                          <w:sz w:val="28"/>
+                        </w:rPr>
+                        <m:t>→</m:t>
+                      </m:r>
+                    </m:e>
+                    <m:sup>
+                      <m:r>
+                        <w:rPr>
+                          <w:rFonts w:ascii="Cambria Math" w:hAnsi="Cambria Math" w:cstheme="majorHAnsi"/>
+                          <w:sz w:val="28"/>
+                        </w:rPr>
+                        <m:t>'</m:t>
+                      </m:r>
+                    </m:sup>
+                  </m:sSup>
+                </m:e>
+              </m:d>
+              <m:r>
+                <w:rPr>
+                  <w:rFonts w:ascii="Cambria Math" w:hAnsi="Cambria Math" w:cstheme="majorHAnsi"/>
+                  <w:sz w:val="28"/>
+                </w:rPr>
+                <m:t>'</m:t>
+              </m:r>
+              <m:r>
+                <w:rPr>
+                  <w:rFonts w:ascii="Cambria Math" w:hAnsi="Cambria Math" w:cstheme="majorHAnsi"/>
+                  <w:sz w:val="28"/>
+                </w:rPr>
+                <m:t>→</m:t>
+              </m:r>
+              <m:d>
+                <m:dPr>
+                  <m:begChr m:val="["/>
+                  <m:endChr m:val="]"/>
+                  <m:ctrlPr>
+                    <w:rPr>
+                      <w:rFonts w:ascii="Cambria Math" w:hAnsi="Cambria Math" w:cstheme="majorHAnsi"/>
+                      <w:i/>
+                      <w:sz w:val="28"/>
+                    </w:rPr>
+                  </m:ctrlPr>
+                </m:dPr>
+                <m:e>
+                  <m:r>
+                    <w:rPr>
+                      <w:rFonts w:ascii="Cambria Math" w:hAnsi="Cambria Math" w:cstheme="majorHAnsi"/>
+                      <w:sz w:val="28"/>
+                    </w:rPr>
+                    <m:t>1,3</m:t>
+                  </m:r>
+                </m:e>
+              </m:d>
+              <m:r>
+                <w:rPr>
+                  <w:rFonts w:ascii="Cambria Math" w:hAnsi="Cambria Math" w:cstheme="majorHAnsi"/>
+                  <w:sz w:val="28"/>
+                </w:rPr>
+                <m:t>→</m:t>
+              </m:r>
+              <m:d>
+                <m:dPr>
+                  <m:begChr m:val="["/>
+                  <m:endChr m:val="]"/>
+                  <m:ctrlPr>
+                    <w:rPr>
+                      <w:rFonts w:ascii="Cambria Math" w:hAnsi="Cambria Math" w:cstheme="majorHAnsi"/>
+                      <w:i/>
+                      <w:sz w:val="28"/>
+                    </w:rPr>
+                  </m:ctrlPr>
+                </m:dPr>
+                <m:e>
+                  <m:r>
+                    <w:rPr>
+                      <w:rFonts w:ascii="Cambria Math" w:hAnsi="Cambria Math" w:cstheme="majorHAnsi"/>
+                      <w:sz w:val="28"/>
+                    </w:rPr>
+                    <m:t>3</m:t>
+                  </m:r>
+                </m:e>
+              </m:d>
+              <m:r>
+                <w:rPr>
+                  <w:rFonts w:ascii="Cambria Math" w:hAnsi="Cambria Math" w:cstheme="majorHAnsi"/>
+                  <w:sz w:val="28"/>
+                </w:rPr>
+                <m:t>→</m:t>
+              </m:r>
+              <m:r>
+                <w:rPr>
+                  <w:rFonts w:ascii="Cambria Math" w:hAnsi="Cambria Math" w:cstheme="majorHAnsi"/>
+                  <w:sz w:val="28"/>
+                </w:rPr>
+                <m:t>'</m:t>
+              </m:r>
+            </m:e>
+          </m:d>
+          <m:r>
+            <w:rPr>
+              <w:rFonts w:ascii="Cambria Math" w:hAnsi="Cambria Math" w:cstheme="majorHAnsi"/>
+              <w:sz w:val="28"/>
+            </w:rPr>
+            <m:t>'</m:t>
+          </m:r>
+          <m:r>
+            <w:rPr>
+              <w:rFonts w:ascii="Cambria Math" w:hAnsi="Cambria Math" w:cstheme="majorHAnsi"/>
+              <w:sz w:val="28"/>
+            </w:rPr>
+            <m:t>→</m:t>
+          </m:r>
+          <m:d>
+            <m:dPr>
+              <m:begChr m:val="["/>
+              <m:endChr m:val="]"/>
+              <m:ctrlPr>
+                <w:rPr>
+                  <w:rFonts w:ascii="Cambria Math" w:hAnsi="Cambria Math" w:cstheme="majorHAnsi"/>
+                  <w:i/>
+                  <w:sz w:val="28"/>
+                </w:rPr>
+              </m:ctrlPr>
+            </m:dPr>
+            <m:e>
+              <m:r>
+                <w:rPr>
+                  <w:rFonts w:ascii="Cambria Math" w:hAnsi="Cambria Math" w:cstheme="majorHAnsi"/>
+                  <w:sz w:val="28"/>
+                </w:rPr>
+                <m:t>1</m:t>
+              </m:r>
+            </m:e>
+          </m:d>
+          <m:r>
+            <w:rPr>
+              <w:rFonts w:ascii="Cambria Math" w:hAnsi="Cambria Math" w:cstheme="majorHAnsi"/>
+              <w:sz w:val="28"/>
+            </w:rPr>
+            <m:t>→</m:t>
+          </m:r>
+          <m:r>
+            <m:rPr>
+              <m:sty m:val="bi"/>
+            </m:rPr>
+            <w:rPr>
+              <w:rFonts w:ascii="Cambria Math" w:eastAsiaTheme="minorEastAsia" w:hAnsi="Cambria Math" w:cstheme="majorHAnsi"/>
+              <w:sz w:val="28"/>
+              <w:lang w:val="en-US"/>
+            </w:rPr>
+            <m:t>∅</m:t>
           </m:r>
         </m:oMath>
       </m:oMathPara>
@@ -35015,45 +36299,90 @@
         <w:spacing w:line="360" w:lineRule="auto"/>
         <w:jc w:val="both"/>
         <w:rPr>
-          <w:rFonts w:asciiTheme="majorHAnsi" w:hAnsiTheme="majorHAnsi" w:cstheme="majorHAnsi"/>
-          <w:sz w:val="28"/>
-        </w:rPr>
-      </w:pPr>
-      <w:r>
-        <w:rPr>
-          <w:rFonts w:asciiTheme="majorHAnsi" w:hAnsiTheme="majorHAnsi" w:cstheme="majorHAnsi"/>
-          <w:sz w:val="28"/>
+          <w:rFonts w:asciiTheme="majorHAnsi" w:eastAsiaTheme="minorEastAsia" w:hAnsiTheme="majorHAnsi" w:cstheme="majorHAnsi"/>
+          <w:sz w:val="28"/>
+        </w:rPr>
+      </w:pPr>
+      <w:r>
+        <w:rPr>
+          <w:rFonts w:asciiTheme="majorHAnsi" w:eastAsiaTheme="minorEastAsia" w:hAnsiTheme="majorHAnsi" w:cstheme="majorHAnsi"/>
+          <w:b/>
+          <w:sz w:val="28"/>
+        </w:rPr>
+        <w:tab/>
+      </w:r>
+      <w:r>
+        <w:rPr>
+          <w:rFonts w:asciiTheme="majorHAnsi" w:eastAsiaTheme="minorEastAsia" w:hAnsiTheme="majorHAnsi" w:cstheme="majorHAnsi"/>
+          <w:sz w:val="28"/>
+        </w:rPr>
+        <w:t xml:space="preserve">Легко убедиться, что </w:t>
+      </w:r>
+      <w:r>
+        <w:rPr>
+          <w:rFonts w:asciiTheme="majorHAnsi" w:eastAsiaTheme="minorEastAsia" w:hAnsiTheme="majorHAnsi" w:cstheme="majorHAnsi"/>
+          <w:sz w:val="28"/>
+        </w:rPr>
+        <w:t>после построения данной цепочки</w:t>
+      </w:r>
+      <w:r>
+        <w:rPr>
+          <w:rFonts w:asciiTheme="majorHAnsi" w:eastAsiaTheme="minorEastAsia" w:hAnsiTheme="majorHAnsi" w:cstheme="majorHAnsi"/>
+          <w:sz w:val="28"/>
+        </w:rPr>
+        <w:t xml:space="preserve"> в итоге весь граф будет пройден, а значит построение позитивных тестов на этом ожидаемо заканчивается.</w:t>
+      </w:r>
+    </w:p>
+    <w:p>
+      <w:pPr>
+        <w:spacing w:line="360" w:lineRule="auto"/>
+        <w:jc w:val="center"/>
+        <w:rPr>
+          <w:rFonts w:asciiTheme="majorHAnsi" w:eastAsiaTheme="minorEastAsia" w:hAnsiTheme="majorHAnsi" w:cstheme="majorHAnsi"/>
+          <w:sz w:val="28"/>
+        </w:rPr>
+      </w:pPr>
+      <w:r>
+        <w:rPr>
+          <w:noProof/>
+          <w:lang w:eastAsia="ru-RU"/>
         </w:rPr>
         <w:lastRenderedPageBreak/>
-        <w:tab/>
-      </w:r>
-      <w:r>
-        <w:rPr>
-          <w:rFonts w:asciiTheme="majorHAnsi" w:hAnsiTheme="majorHAnsi" w:cstheme="majorHAnsi"/>
-          <w:sz w:val="28"/>
-        </w:rPr>
-        <w:t xml:space="preserve">После такого прохода граф конфигураций будет иметь </w:t>
-      </w:r>
-      <w:r>
-        <w:rPr>
-          <w:rFonts w:asciiTheme="majorHAnsi" w:hAnsiTheme="majorHAnsi" w:cstheme="majorHAnsi"/>
-          <w:sz w:val="28"/>
-        </w:rPr>
-        <w:t xml:space="preserve">следующий </w:t>
-      </w:r>
-      <w:r>
-        <w:rPr>
-          <w:rFonts w:asciiTheme="majorHAnsi" w:hAnsiTheme="majorHAnsi" w:cstheme="majorHAnsi"/>
-          <w:sz w:val="28"/>
-        </w:rPr>
-        <w:t>помеченные ребра</w:t>
-      </w:r>
-      <w:r>
-        <w:rPr>
-          <w:rFonts w:asciiTheme="majorHAnsi" w:hAnsiTheme="majorHAnsi" w:cstheme="majorHAnsi"/>
-          <w:sz w:val="28"/>
-        </w:rPr>
-        <w:t>:</w:t>
+        <w:drawing>
+          <wp:inline distT="0" distB="0" distL="0" distR="0" wp14:anchorId="17E2B42B" wp14:editId="6CEEC330">
+            <wp:extent cx="6188710" cy="1968500"/>
+            <wp:effectExtent l="0" t="0" r="2540" b="0"/>
+            <wp:docPr id="13" name="Рисунок 13"/>
+            <wp:cNvGraphicFramePr>
+              <a:graphicFrameLocks xmlns:a="http://schemas.openxmlformats.org/drawingml/2006/main" noChangeAspect="1"/>
+            </wp:cNvGraphicFramePr>
+            <a:graphic xmlns:a="http://schemas.openxmlformats.org/drawingml/2006/main">
+              <a:graphicData uri="http://schemas.openxmlformats.org/drawingml/2006/picture">
+                <pic:pic xmlns:pic="http://schemas.openxmlformats.org/drawingml/2006/picture">
+                  <pic:nvPicPr>
+                    <pic:cNvPr id="1" name=""/>
+                    <pic:cNvPicPr/>
+                  </pic:nvPicPr>
+                  <pic:blipFill>
+                    <a:blip r:embed="rId17"/>
+                    <a:stretch>
+                      <a:fillRect/>
+                    </a:stretch>
+                  </pic:blipFill>
+                  <pic:spPr>
+                    <a:xfrm>
+                      <a:off x="0" y="0"/>
+                      <a:ext cx="6188710" cy="1968500"/>
+                    </a:xfrm>
+                    <a:prstGeom prst="rect">
+                      <a:avLst/>
+                    </a:prstGeom>
+                  </pic:spPr>
+                </pic:pic>
+              </a:graphicData>
+            </a:graphic>
+          </wp:inline>
+        </w:drawing>
       </w:r>
     </w:p>
     <w:p>
@@ -35068,9 +36397,1777 @@
     </w:p>
     <w:p>
       <w:pPr>
+        <w:spacing w:line="360" w:lineRule="auto"/>
+        <w:jc w:val="both"/>
+        <w:rPr>
+          <w:rFonts w:asciiTheme="majorHAnsi" w:hAnsiTheme="majorHAnsi" w:cstheme="majorHAnsi"/>
+          <w:sz w:val="28"/>
+        </w:rPr>
+      </w:pPr>
+      <w:r>
+        <w:rPr>
+          <w:rFonts w:asciiTheme="majorHAnsi" w:hAnsiTheme="majorHAnsi" w:cstheme="majorHAnsi"/>
+          <w:sz w:val="28"/>
+        </w:rPr>
+        <w:tab/>
+        <w:t>Тестирование генератора тестов производилось также на следующих грамматиках:</w:t>
+      </w:r>
+    </w:p>
+    <w:p>
+      <w:pPr>
+        <w:pStyle w:val="ab"/>
+        <w:numPr>
+          <w:ilvl w:val="0"/>
+          <w:numId w:val="19"/>
+        </w:numPr>
+        <w:spacing w:line="360" w:lineRule="auto"/>
+        <w:rPr>
+          <w:rFonts w:asciiTheme="majorHAnsi" w:hAnsiTheme="majorHAnsi" w:cstheme="majorHAnsi"/>
+          <w:sz w:val="28"/>
+        </w:rPr>
+      </w:pPr>
+      <w:r>
+        <w:rPr>
+          <w:rFonts w:asciiTheme="majorHAnsi" w:hAnsiTheme="majorHAnsi" w:cstheme="majorHAnsi"/>
+          <w:b/>
+          <w:sz w:val="28"/>
+        </w:rPr>
+        <w:t>Арифметические операторы</w:t>
+      </w:r>
+      <w:r>
+        <w:rPr>
+          <w:rFonts w:asciiTheme="majorHAnsi" w:hAnsiTheme="majorHAnsi" w:cstheme="majorHAnsi"/>
+          <w:sz w:val="28"/>
+        </w:rPr>
+        <w:t>:</w:t>
+      </w:r>
+    </w:p>
+    <w:p>
+      <w:pPr>
+        <w:pStyle w:val="ab"/>
+        <w:spacing w:line="360" w:lineRule="auto"/>
+        <w:rPr>
+          <w:rFonts w:asciiTheme="majorHAnsi" w:hAnsiTheme="majorHAnsi" w:cstheme="majorHAnsi"/>
+          <w:sz w:val="28"/>
+        </w:rPr>
+      </w:pPr>
+      <w:r>
+        <w:rPr>
+          <w:rFonts w:asciiTheme="majorHAnsi" w:hAnsiTheme="majorHAnsi" w:cstheme="majorHAnsi"/>
+          <w:sz w:val="28"/>
+        </w:rPr>
+        <w:t xml:space="preserve">Тест 1. </w:t>
+      </w:r>
+      <w:r>
+        <w:rPr>
+          <w:rFonts w:asciiTheme="majorHAnsi" w:eastAsiaTheme="minorEastAsia" w:hAnsiTheme="majorHAnsi" w:cstheme="majorHAnsi"/>
+          <w:sz w:val="28"/>
+          <w:lang w:val="en-US"/>
+        </w:rPr>
+        <w:t xml:space="preserve"> </w:t>
+      </w:r>
+      <m:oMath>
+        <m:r>
+          <w:rPr>
+            <w:rFonts w:ascii="Cambria Math" w:hAnsi="Cambria Math" w:cstheme="majorHAnsi"/>
+            <w:sz w:val="28"/>
+          </w:rPr>
+          <m:t>x+x*x ;</m:t>
+        </m:r>
+      </m:oMath>
+    </w:p>
+    <w:p>
+      <w:pPr>
+        <w:pStyle w:val="ab"/>
+        <w:spacing w:line="360" w:lineRule="auto"/>
+        <w:rPr>
+          <w:rFonts w:asciiTheme="majorHAnsi" w:eastAsiaTheme="minorEastAsia" w:hAnsiTheme="majorHAnsi" w:cstheme="majorHAnsi"/>
+          <w:sz w:val="28"/>
+        </w:rPr>
+      </w:pPr>
+      <w:r>
+        <w:rPr>
+          <w:rFonts w:asciiTheme="majorHAnsi" w:hAnsiTheme="majorHAnsi" w:cstheme="majorHAnsi"/>
+          <w:sz w:val="28"/>
+        </w:rPr>
+        <w:t>Тест 2.</w:t>
+      </w:r>
+      <w:r>
+        <w:rPr>
+          <w:rFonts w:asciiTheme="majorHAnsi" w:hAnsiTheme="majorHAnsi" w:cstheme="majorHAnsi"/>
+          <w:sz w:val="28"/>
+        </w:rPr>
+        <w:t xml:space="preserve"> </w:t>
+      </w:r>
+      <m:oMath>
+        <m:r>
+          <w:rPr>
+            <w:rFonts w:ascii="Cambria Math" w:hAnsi="Cambria Math" w:cstheme="majorHAnsi"/>
+            <w:sz w:val="28"/>
+          </w:rPr>
+          <m:t xml:space="preserve"> </m:t>
+        </m:r>
+        <m:d>
+          <m:dPr>
+            <m:ctrlPr>
+              <w:rPr>
+                <w:rFonts w:ascii="Cambria Math" w:hAnsi="Cambria Math" w:cstheme="majorHAnsi"/>
+                <w:i/>
+                <w:sz w:val="28"/>
+              </w:rPr>
+            </m:ctrlPr>
+          </m:dPr>
+          <m:e>
+            <m:r>
+              <w:rPr>
+                <w:rFonts w:ascii="Cambria Math" w:hAnsi="Cambria Math" w:cstheme="majorHAnsi"/>
+                <w:sz w:val="28"/>
+              </w:rPr>
+              <m:t xml:space="preserve"> </m:t>
+            </m:r>
+            <m:r>
+              <w:rPr>
+                <w:rFonts w:ascii="Cambria Math" w:hAnsi="Cambria Math" w:cstheme="majorHAnsi"/>
+                <w:sz w:val="28"/>
+              </w:rPr>
+              <m:t xml:space="preserve">x+x*x </m:t>
+            </m:r>
+          </m:e>
+        </m:d>
+        <m:r>
+          <w:rPr>
+            <w:rFonts w:ascii="Cambria Math" w:hAnsi="Cambria Math" w:cstheme="majorHAnsi"/>
+            <w:sz w:val="28"/>
+          </w:rPr>
+          <m:t xml:space="preserve"> </m:t>
+        </m:r>
+        <m:r>
+          <w:rPr>
+            <w:rFonts w:ascii="Cambria Math" w:hAnsi="Cambria Math" w:cstheme="majorHAnsi"/>
+            <w:sz w:val="28"/>
+          </w:rPr>
+          <m:t>;</m:t>
+        </m:r>
+      </m:oMath>
+    </w:p>
+    <w:p>
+      <w:pPr>
+        <w:pStyle w:val="ab"/>
+        <w:spacing w:line="360" w:lineRule="auto"/>
+        <w:rPr>
+          <w:rFonts w:asciiTheme="majorHAnsi" w:hAnsiTheme="majorHAnsi" w:cstheme="majorHAnsi"/>
+          <w:sz w:val="28"/>
+        </w:rPr>
+      </w:pPr>
+      <w:r>
+        <w:rPr>
+          <w:rFonts w:asciiTheme="majorHAnsi" w:hAnsiTheme="majorHAnsi" w:cstheme="majorHAnsi"/>
+          <w:sz w:val="28"/>
+        </w:rPr>
+        <w:t>Тест</w:t>
+      </w:r>
+      <w:r>
+        <w:rPr>
+          <w:rFonts w:asciiTheme="majorHAnsi" w:hAnsiTheme="majorHAnsi" w:cstheme="majorHAnsi"/>
+          <w:sz w:val="28"/>
+        </w:rPr>
+        <w:t xml:space="preserve"> 3. </w:t>
+      </w:r>
+      <m:oMath>
+        <m:r>
+          <w:rPr>
+            <w:rFonts w:ascii="Cambria Math" w:hAnsi="Cambria Math" w:cstheme="majorHAnsi"/>
+            <w:sz w:val="28"/>
+          </w:rPr>
+          <m:t>(</m:t>
+        </m:r>
+        <m:r>
+          <w:rPr>
+            <w:rFonts w:ascii="Cambria Math" w:hAnsi="Cambria Math" w:cstheme="majorHAnsi"/>
+            <w:sz w:val="28"/>
+          </w:rPr>
+          <m:t xml:space="preserve"> x+(x*</m:t>
+        </m:r>
+        <m:d>
+          <m:dPr>
+            <m:ctrlPr>
+              <w:rPr>
+                <w:rFonts w:ascii="Cambria Math" w:hAnsi="Cambria Math" w:cstheme="majorHAnsi"/>
+                <w:i/>
+                <w:sz w:val="28"/>
+              </w:rPr>
+            </m:ctrlPr>
+          </m:dPr>
+          <m:e>
+            <m:r>
+              <w:rPr>
+                <w:rFonts w:ascii="Cambria Math" w:hAnsi="Cambria Math" w:cstheme="majorHAnsi"/>
+                <w:sz w:val="28"/>
+              </w:rPr>
+              <m:t>x</m:t>
+            </m:r>
+          </m:e>
+        </m:d>
+        <m:r>
+          <w:rPr>
+            <w:rFonts w:ascii="Cambria Math" w:hAnsi="Cambria Math" w:cstheme="majorHAnsi"/>
+            <w:sz w:val="28"/>
+          </w:rPr>
+          <m:t>+</m:t>
+        </m:r>
+        <m:d>
+          <m:dPr>
+            <m:ctrlPr>
+              <w:rPr>
+                <w:rFonts w:ascii="Cambria Math" w:hAnsi="Cambria Math" w:cstheme="majorHAnsi"/>
+                <w:i/>
+                <w:sz w:val="28"/>
+              </w:rPr>
+            </m:ctrlPr>
+          </m:dPr>
+          <m:e>
+            <m:r>
+              <w:rPr>
+                <w:rFonts w:ascii="Cambria Math" w:hAnsi="Cambria Math" w:cstheme="majorHAnsi"/>
+                <w:sz w:val="28"/>
+                <w:lang w:val="en-US"/>
+              </w:rPr>
+              <m:t>x</m:t>
+            </m:r>
+          </m:e>
+        </m:d>
+        <m:r>
+          <w:rPr>
+            <w:rFonts w:ascii="Cambria Math" w:hAnsi="Cambria Math" w:cstheme="majorHAnsi"/>
+            <w:sz w:val="28"/>
+          </w:rPr>
+          <m:t>*(x)</m:t>
+        </m:r>
+        <m:r>
+          <w:rPr>
+            <w:rFonts w:ascii="Cambria Math" w:hAnsi="Cambria Math" w:cstheme="majorHAnsi"/>
+            <w:sz w:val="28"/>
+          </w:rPr>
+          <m:t xml:space="preserve"> </m:t>
+        </m:r>
+        <m:r>
+          <w:rPr>
+            <w:rFonts w:ascii="Cambria Math" w:hAnsi="Cambria Math" w:cstheme="majorHAnsi"/>
+            <w:sz w:val="28"/>
+          </w:rPr>
+          <m:t>)</m:t>
+        </m:r>
+        <m:r>
+          <w:rPr>
+            <w:rFonts w:ascii="Cambria Math" w:hAnsi="Cambria Math" w:cstheme="majorHAnsi"/>
+            <w:sz w:val="28"/>
+          </w:rPr>
+          <m:t xml:space="preserve"> ) ) ;</m:t>
+        </m:r>
+      </m:oMath>
+    </w:p>
+    <w:p>
+      <w:pPr>
+        <w:pStyle w:val="ab"/>
+        <w:spacing w:line="360" w:lineRule="auto"/>
+        <w:rPr>
+          <w:rFonts w:asciiTheme="majorHAnsi" w:hAnsiTheme="majorHAnsi" w:cstheme="majorHAnsi"/>
+          <w:sz w:val="28"/>
+        </w:rPr>
+      </w:pPr>
+    </w:p>
+    <w:p>
+      <w:pPr>
+        <w:pStyle w:val="ab"/>
+        <w:numPr>
+          <w:ilvl w:val="0"/>
+          <w:numId w:val="19"/>
+        </w:numPr>
+        <w:spacing w:line="360" w:lineRule="auto"/>
+        <w:rPr>
+          <w:rFonts w:asciiTheme="majorHAnsi" w:hAnsiTheme="majorHAnsi" w:cstheme="majorHAnsi"/>
+          <w:sz w:val="28"/>
+          <w:lang w:val="en-US"/>
+        </w:rPr>
+      </w:pPr>
+      <w:r>
+        <w:rPr>
+          <w:rFonts w:asciiTheme="majorHAnsi" w:hAnsiTheme="majorHAnsi" w:cstheme="majorHAnsi"/>
+          <w:b/>
+          <w:sz w:val="28"/>
+          <w:lang w:val="en-US"/>
+        </w:rPr>
+        <w:t>JSON</w:t>
+      </w:r>
+      <w:r>
+        <w:rPr>
+          <w:rFonts w:asciiTheme="majorHAnsi" w:hAnsiTheme="majorHAnsi" w:cstheme="majorHAnsi"/>
+          <w:sz w:val="28"/>
+          <w:lang w:val="en-US"/>
+        </w:rPr>
+        <w:t>:</w:t>
+      </w:r>
+    </w:p>
+    <w:p>
+      <w:pPr>
+        <w:pStyle w:val="ab"/>
+        <w:spacing w:line="360" w:lineRule="auto"/>
+        <w:jc w:val="both"/>
+        <w:rPr>
+          <w:rFonts w:asciiTheme="majorHAnsi" w:eastAsiaTheme="minorEastAsia" w:hAnsiTheme="majorHAnsi" w:cstheme="majorHAnsi"/>
+          <w:sz w:val="28"/>
+          <w:lang w:val="en-US"/>
+        </w:rPr>
+      </w:pPr>
+      <w:r>
+        <w:rPr>
+          <w:rFonts w:asciiTheme="majorHAnsi" w:hAnsiTheme="majorHAnsi" w:cstheme="majorHAnsi"/>
+          <w:sz w:val="28"/>
+        </w:rPr>
+        <w:t xml:space="preserve">Тест 1. </w:t>
+      </w:r>
+      <m:oMath>
+        <m:r>
+          <w:rPr>
+            <w:rFonts w:ascii="Cambria Math" w:hAnsi="Cambria Math" w:cstheme="majorHAnsi"/>
+            <w:sz w:val="28"/>
+            <w:lang w:val="en-US"/>
+          </w:rPr>
+          <m:t xml:space="preserve">{ </m:t>
+        </m:r>
+      </m:oMath>
+    </w:p>
+    <w:p>
+      <w:pPr>
+        <w:pStyle w:val="ab"/>
+        <w:spacing w:line="360" w:lineRule="auto"/>
+        <w:jc w:val="both"/>
+        <w:rPr>
+          <w:rFonts w:asciiTheme="majorHAnsi" w:eastAsiaTheme="minorEastAsia" w:hAnsiTheme="majorHAnsi" w:cstheme="majorHAnsi"/>
+          <w:sz w:val="28"/>
+          <w:lang w:val="en-US"/>
+        </w:rPr>
+      </w:pPr>
+      <m:oMathPara>
+        <m:oMath>
+          <m:r>
+            <w:rPr>
+              <w:rFonts w:ascii="Cambria Math" w:hAnsi="Cambria Math" w:cstheme="majorHAnsi"/>
+              <w:sz w:val="28"/>
+              <w:lang w:val="en-US"/>
+            </w:rPr>
+            <m:t>STRING:</m:t>
+          </m:r>
+          <m:d>
+            <m:dPr>
+              <m:begChr m:val="{"/>
+              <m:endChr m:val="}"/>
+              <m:ctrlPr>
+                <w:rPr>
+                  <w:rFonts w:ascii="Cambria Math" w:hAnsi="Cambria Math" w:cstheme="majorHAnsi"/>
+                  <w:i/>
+                  <w:sz w:val="28"/>
+                  <w:lang w:val="en-US"/>
+                </w:rPr>
+              </m:ctrlPr>
+            </m:dPr>
+            <m:e>
+              <m:r>
+                <w:rPr>
+                  <w:rFonts w:ascii="Cambria Math" w:hAnsi="Cambria Math" w:cstheme="majorHAnsi"/>
+                  <w:sz w:val="28"/>
+                  <w:lang w:val="en-US"/>
+                </w:rPr>
+                <m:t xml:space="preserve"> STRING :STRING, STRING:NUMBER</m:t>
+              </m:r>
+            </m:e>
+          </m:d>
+          <m:r>
+            <w:rPr>
+              <w:rFonts w:ascii="Cambria Math" w:hAnsi="Cambria Math" w:cstheme="majorHAnsi"/>
+              <w:sz w:val="28"/>
+              <w:lang w:val="en-US"/>
+            </w:rPr>
+            <m:t xml:space="preserve">,  </m:t>
+          </m:r>
+        </m:oMath>
+      </m:oMathPara>
+    </w:p>
+    <w:p>
+      <w:pPr>
+        <w:spacing w:line="360" w:lineRule="auto"/>
+        <w:ind w:left="1416" w:firstLine="708"/>
+        <w:jc w:val="both"/>
+        <w:rPr>
+          <w:rFonts w:asciiTheme="majorHAnsi" w:eastAsiaTheme="minorEastAsia" w:hAnsiTheme="majorHAnsi" w:cstheme="majorHAnsi"/>
+          <w:sz w:val="28"/>
+          <w:lang w:val="en-US"/>
+        </w:rPr>
+      </w:pPr>
+      <m:oMath>
+        <m:r>
+          <w:rPr>
+            <w:rFonts w:ascii="Cambria Math" w:hAnsi="Cambria Math" w:cstheme="majorHAnsi"/>
+            <w:sz w:val="28"/>
+            <w:lang w:val="en-US"/>
+          </w:rPr>
+          <m:t>S</m:t>
+        </m:r>
+        <m:r>
+          <w:rPr>
+            <w:rFonts w:ascii="Cambria Math" w:hAnsi="Cambria Math" w:cstheme="majorHAnsi"/>
+            <w:sz w:val="28"/>
+            <w:lang w:val="en-US"/>
+          </w:rPr>
+          <m:t>TRING</m:t>
+        </m:r>
+      </m:oMath>
+      <w:r>
+        <w:rPr>
+          <w:rFonts w:asciiTheme="majorHAnsi" w:eastAsiaTheme="minorEastAsia" w:hAnsiTheme="majorHAnsi" w:cstheme="majorHAnsi"/>
+          <w:sz w:val="28"/>
+          <w:lang w:val="en-US"/>
+        </w:rPr>
+        <w:t xml:space="preserve">: </w:t>
+      </w:r>
+      <w:proofErr w:type="gramStart"/>
+      <w:r>
+        <w:rPr>
+          <w:rFonts w:asciiTheme="majorHAnsi" w:eastAsiaTheme="minorEastAsia" w:hAnsiTheme="majorHAnsi" w:cstheme="majorHAnsi"/>
+          <w:sz w:val="28"/>
+          <w:lang w:val="en-US"/>
+        </w:rPr>
+        <w:t>[ true</w:t>
+      </w:r>
+      <w:proofErr w:type="gramEnd"/>
+      <w:r>
+        <w:rPr>
+          <w:rFonts w:asciiTheme="majorHAnsi" w:eastAsiaTheme="minorEastAsia" w:hAnsiTheme="majorHAnsi" w:cstheme="majorHAnsi"/>
+          <w:sz w:val="28"/>
+          <w:lang w:val="en-US"/>
+        </w:rPr>
+        <w:t>, false ],</w:t>
+      </w:r>
+    </w:p>
+    <w:p>
+      <w:pPr>
+        <w:spacing w:line="360" w:lineRule="auto"/>
+        <w:ind w:left="1416" w:firstLine="708"/>
+        <w:jc w:val="both"/>
+        <w:rPr>
+          <w:rFonts w:asciiTheme="majorHAnsi" w:eastAsiaTheme="minorEastAsia" w:hAnsiTheme="majorHAnsi" w:cstheme="majorHAnsi"/>
+          <w:sz w:val="28"/>
+          <w:lang w:val="en-US"/>
+        </w:rPr>
+      </w:pPr>
+      <m:oMath>
+        <m:r>
+          <w:rPr>
+            <w:rFonts w:ascii="Cambria Math" w:hAnsi="Cambria Math" w:cstheme="majorHAnsi"/>
+            <w:sz w:val="28"/>
+            <w:lang w:val="en-US"/>
+          </w:rPr>
+          <m:t>STRING</m:t>
+        </m:r>
+      </m:oMath>
+      <w:r>
+        <w:rPr>
+          <w:rFonts w:asciiTheme="majorHAnsi" w:eastAsiaTheme="minorEastAsia" w:hAnsiTheme="majorHAnsi" w:cstheme="majorHAnsi"/>
+          <w:sz w:val="28"/>
+          <w:lang w:val="en-US"/>
+        </w:rPr>
+        <w:t>:</w:t>
+      </w:r>
+      <w:r>
+        <w:rPr>
+          <w:rFonts w:asciiTheme="majorHAnsi" w:eastAsiaTheme="minorEastAsia" w:hAnsiTheme="majorHAnsi" w:cstheme="majorHAnsi"/>
+          <w:sz w:val="28"/>
+          <w:lang w:val="en-US"/>
+        </w:rPr>
+        <w:t xml:space="preserve"> </w:t>
+      </w:r>
+      <w:proofErr w:type="gramStart"/>
+      <w:r>
+        <w:rPr>
+          <w:rFonts w:asciiTheme="majorHAnsi" w:eastAsiaTheme="minorEastAsia" w:hAnsiTheme="majorHAnsi" w:cstheme="majorHAnsi"/>
+          <w:sz w:val="28"/>
+          <w:lang w:val="en-US"/>
+        </w:rPr>
+        <w:t>null</w:t>
+      </w:r>
+      <w:proofErr w:type="gramEnd"/>
+    </w:p>
+    <w:p>
+      <w:pPr>
+        <w:pStyle w:val="ab"/>
+        <w:spacing w:line="360" w:lineRule="auto"/>
+        <w:ind w:left="1428" w:firstLine="696"/>
+        <w:jc w:val="both"/>
+        <w:rPr>
+          <w:rFonts w:asciiTheme="majorHAnsi" w:eastAsiaTheme="minorEastAsia" w:hAnsiTheme="majorHAnsi" w:cstheme="majorHAnsi"/>
+          <w:sz w:val="28"/>
+          <w:lang w:val="en-US"/>
+        </w:rPr>
+      </w:pPr>
+      <m:oMathPara>
+        <m:oMathParaPr>
+          <m:jc m:val="left"/>
+        </m:oMathParaPr>
+        <m:oMath>
+          <m:r>
+            <w:rPr>
+              <w:rFonts w:ascii="Cambria Math" w:hAnsi="Cambria Math" w:cstheme="majorHAnsi"/>
+              <w:sz w:val="28"/>
+              <w:lang w:val="en-US"/>
+            </w:rPr>
+            <m:t>}</m:t>
+          </m:r>
+        </m:oMath>
+      </m:oMathPara>
+    </w:p>
+    <w:p>
+      <w:pPr>
+        <w:pStyle w:val="ab"/>
+        <w:spacing w:line="360" w:lineRule="auto"/>
+        <w:rPr>
+          <w:rFonts w:asciiTheme="majorHAnsi" w:eastAsiaTheme="minorEastAsia" w:hAnsiTheme="majorHAnsi" w:cstheme="majorHAnsi"/>
+          <w:iCs/>
+          <w:sz w:val="28"/>
+          <w:lang w:val="en-US"/>
+        </w:rPr>
+      </w:pPr>
+      <w:r>
+        <w:rPr>
+          <w:rFonts w:asciiTheme="majorHAnsi" w:hAnsiTheme="majorHAnsi" w:cstheme="majorHAnsi"/>
+          <w:sz w:val="28"/>
+        </w:rPr>
+        <w:t>Тест 2.</w:t>
+      </w:r>
+      <w:r>
+        <w:rPr>
+          <w:rFonts w:asciiTheme="majorHAnsi" w:eastAsiaTheme="minorEastAsia" w:hAnsiTheme="majorHAnsi" w:cstheme="majorHAnsi"/>
+          <w:sz w:val="28"/>
+          <w:lang w:val="en-US"/>
+        </w:rPr>
+        <w:t xml:space="preserve"> </w:t>
+      </w:r>
+      <m:oMath>
+        <m:r>
+          <w:rPr>
+            <w:rFonts w:ascii="Cambria Math" w:hAnsi="Cambria Math" w:cstheme="majorHAnsi"/>
+            <w:sz w:val="28"/>
+            <w:lang w:val="en-US"/>
+          </w:rPr>
+          <m:t xml:space="preserve"> </m:t>
+        </m:r>
+        <m:r>
+          <w:rPr>
+            <w:rFonts w:ascii="Cambria Math" w:hAnsi="Cambria Math" w:cstheme="majorHAnsi"/>
+            <w:sz w:val="28"/>
+            <w:lang w:val="en-US"/>
+          </w:rPr>
+          <m:t xml:space="preserve">[ </m:t>
+        </m:r>
+        <m:r>
+          <w:rPr>
+            <w:rFonts w:ascii="Cambria Math" w:hAnsi="Cambria Math" w:cstheme="majorHAnsi"/>
+            <w:sz w:val="28"/>
+            <w:lang w:val="en-US"/>
+          </w:rPr>
+          <m:t>STRING</m:t>
+        </m:r>
+        <m:r>
+          <w:rPr>
+            <w:rFonts w:ascii="Cambria Math" w:hAnsi="Cambria Math" w:cstheme="majorHAnsi"/>
+            <w:sz w:val="28"/>
+            <w:lang w:val="en-US"/>
+          </w:rPr>
+          <m:t xml:space="preserve"> ]</m:t>
+        </m:r>
+      </m:oMath>
+    </w:p>
+    <w:p>
+      <w:pPr>
+        <w:pStyle w:val="ab"/>
+        <w:spacing w:line="360" w:lineRule="auto"/>
+        <w:rPr>
+          <w:rFonts w:asciiTheme="majorHAnsi" w:hAnsiTheme="majorHAnsi" w:cstheme="majorHAnsi"/>
+          <w:sz w:val="28"/>
+          <w:lang w:val="en-US"/>
+        </w:rPr>
+      </w:pPr>
+    </w:p>
+    <w:p>
+      <w:pPr>
+        <w:pStyle w:val="ab"/>
+        <w:numPr>
+          <w:ilvl w:val="0"/>
+          <w:numId w:val="19"/>
+        </w:numPr>
+        <w:spacing w:line="360" w:lineRule="auto"/>
+        <w:rPr>
+          <w:rFonts w:asciiTheme="majorHAnsi" w:hAnsiTheme="majorHAnsi" w:cstheme="majorHAnsi"/>
+          <w:sz w:val="28"/>
+          <w:lang w:val="en-US"/>
+        </w:rPr>
+      </w:pPr>
+      <w:r>
+        <w:rPr>
+          <w:rFonts w:asciiTheme="majorHAnsi" w:hAnsiTheme="majorHAnsi" w:cstheme="majorHAnsi"/>
+          <w:b/>
+          <w:sz w:val="28"/>
+        </w:rPr>
+        <w:t>Сигнатуры</w:t>
+      </w:r>
+      <w:r>
+        <w:rPr>
+          <w:rFonts w:asciiTheme="majorHAnsi" w:hAnsiTheme="majorHAnsi" w:cstheme="majorHAnsi"/>
+          <w:b/>
+          <w:sz w:val="28"/>
+          <w:lang w:val="en-US"/>
+        </w:rPr>
+        <w:t xml:space="preserve"> </w:t>
+      </w:r>
+      <w:r>
+        <w:rPr>
+          <w:rFonts w:asciiTheme="majorHAnsi" w:hAnsiTheme="majorHAnsi" w:cstheme="majorHAnsi"/>
+          <w:b/>
+          <w:sz w:val="28"/>
+        </w:rPr>
+        <w:t>функций</w:t>
+      </w:r>
+      <w:r>
+        <w:rPr>
+          <w:rFonts w:asciiTheme="majorHAnsi" w:hAnsiTheme="majorHAnsi" w:cstheme="majorHAnsi"/>
+          <w:b/>
+          <w:sz w:val="28"/>
+          <w:lang w:val="en-US"/>
+        </w:rPr>
+        <w:t xml:space="preserve"> Pascal</w:t>
+      </w:r>
+      <w:r>
+        <w:rPr>
+          <w:rFonts w:asciiTheme="majorHAnsi" w:hAnsiTheme="majorHAnsi" w:cstheme="majorHAnsi"/>
+          <w:sz w:val="28"/>
+          <w:lang w:val="en-US"/>
+        </w:rPr>
+        <w:t>:</w:t>
+      </w:r>
+    </w:p>
+    <w:p>
+      <w:pPr>
+        <w:pStyle w:val="ab"/>
+        <w:spacing w:line="360" w:lineRule="auto"/>
+        <w:rPr>
+          <w:rFonts w:asciiTheme="majorHAnsi" w:hAnsiTheme="majorHAnsi" w:cstheme="majorHAnsi"/>
+          <w:sz w:val="28"/>
+        </w:rPr>
+      </w:pPr>
+      <w:r>
+        <w:rPr>
+          <w:rFonts w:asciiTheme="majorHAnsi" w:hAnsiTheme="majorHAnsi" w:cstheme="majorHAnsi"/>
+          <w:sz w:val="28"/>
+        </w:rPr>
+        <w:t>Тест 1.</w:t>
+      </w:r>
+      <w:r>
+        <w:rPr>
+          <w:rFonts w:asciiTheme="majorHAnsi" w:hAnsiTheme="majorHAnsi" w:cstheme="majorHAnsi"/>
+          <w:sz w:val="28"/>
+          <w:lang w:val="en-US"/>
+        </w:rPr>
+        <w:t xml:space="preserve"> </w:t>
+      </w:r>
+      <w:r>
+        <w:rPr>
+          <w:rFonts w:asciiTheme="majorHAnsi" w:hAnsiTheme="majorHAnsi" w:cstheme="majorHAnsi"/>
+          <w:sz w:val="28"/>
+        </w:rPr>
+        <w:t xml:space="preserve"> </w:t>
+      </w:r>
+      <m:oMath>
+        <m:r>
+          <w:rPr>
+            <w:rFonts w:ascii="Cambria Math" w:hAnsi="Cambria Math" w:cstheme="majorHAnsi"/>
+            <w:sz w:val="28"/>
+          </w:rPr>
+          <m:t>ident :ident ;</m:t>
+        </m:r>
+      </m:oMath>
+    </w:p>
+    <w:p>
+      <w:pPr>
+        <w:pStyle w:val="ab"/>
+        <w:spacing w:line="360" w:lineRule="auto"/>
+        <w:rPr>
+          <w:rFonts w:asciiTheme="majorHAnsi" w:hAnsiTheme="majorHAnsi" w:cstheme="majorHAnsi"/>
+          <w:sz w:val="28"/>
+        </w:rPr>
+      </w:pPr>
+      <w:r>
+        <w:rPr>
+          <w:rFonts w:asciiTheme="majorHAnsi" w:hAnsiTheme="majorHAnsi" w:cstheme="majorHAnsi"/>
+          <w:sz w:val="28"/>
+        </w:rPr>
+        <w:t>Тест 2.</w:t>
+      </w:r>
+      <w:r>
+        <w:rPr>
+          <w:rFonts w:asciiTheme="majorHAnsi" w:hAnsiTheme="majorHAnsi" w:cstheme="majorHAnsi"/>
+          <w:sz w:val="28"/>
+          <w:lang w:val="en-US"/>
+        </w:rPr>
+        <w:t xml:space="preserve"> </w:t>
+      </w:r>
+      <m:oMath>
+        <m:r>
+          <w:rPr>
+            <w:rFonts w:ascii="Cambria Math" w:hAnsi="Cambria Math" w:cstheme="majorHAnsi"/>
+            <w:sz w:val="28"/>
+          </w:rPr>
+          <m:t xml:space="preserve"> </m:t>
+        </m:r>
+        <m:r>
+          <w:rPr>
+            <w:rFonts w:ascii="Cambria Math" w:hAnsi="Cambria Math" w:cstheme="majorHAnsi"/>
+            <w:sz w:val="28"/>
+          </w:rPr>
+          <m:t>ident</m:t>
+        </m:r>
+        <m:r>
+          <w:rPr>
+            <w:rFonts w:ascii="Cambria Math" w:hAnsi="Cambria Math" w:cstheme="majorHAnsi"/>
+            <w:sz w:val="28"/>
+          </w:rPr>
+          <m:t xml:space="preserve"> ( </m:t>
+        </m:r>
+        <m:r>
+          <w:rPr>
+            <w:rFonts w:ascii="Cambria Math" w:hAnsi="Cambria Math" w:cstheme="majorHAnsi"/>
+            <w:sz w:val="28"/>
+          </w:rPr>
+          <m:t>ident</m:t>
+        </m:r>
+        <m:r>
+          <w:rPr>
+            <w:rFonts w:ascii="Cambria Math" w:hAnsi="Cambria Math" w:cstheme="majorHAnsi"/>
+            <w:sz w:val="28"/>
+          </w:rPr>
+          <m:t>:</m:t>
+        </m:r>
+        <m:r>
+          <w:rPr>
+            <w:rFonts w:ascii="Cambria Math" w:hAnsi="Cambria Math" w:cstheme="majorHAnsi"/>
+            <w:sz w:val="28"/>
+          </w:rPr>
+          <m:t xml:space="preserve">ident </m:t>
+        </m:r>
+        <m:r>
+          <w:rPr>
+            <w:rFonts w:ascii="Cambria Math" w:hAnsi="Cambria Math" w:cstheme="majorHAnsi"/>
+            <w:sz w:val="28"/>
+          </w:rPr>
+          <m:t xml:space="preserve">; </m:t>
+        </m:r>
+        <m:r>
+          <w:rPr>
+            <w:rFonts w:ascii="Cambria Math" w:hAnsi="Cambria Math" w:cstheme="majorHAnsi"/>
+            <w:sz w:val="28"/>
+          </w:rPr>
+          <m:t xml:space="preserve">ident </m:t>
+        </m:r>
+        <m:r>
+          <w:rPr>
+            <w:rFonts w:ascii="Cambria Math" w:hAnsi="Cambria Math" w:cstheme="majorHAnsi"/>
+            <w:sz w:val="28"/>
+          </w:rPr>
+          <m:t xml:space="preserve">, </m:t>
+        </m:r>
+        <m:r>
+          <w:rPr>
+            <w:rFonts w:ascii="Cambria Math" w:hAnsi="Cambria Math" w:cstheme="majorHAnsi"/>
+            <w:sz w:val="28"/>
+          </w:rPr>
+          <m:t xml:space="preserve">ident </m:t>
+        </m:r>
+        <m:r>
+          <w:rPr>
+            <w:rFonts w:ascii="Cambria Math" w:hAnsi="Cambria Math" w:cstheme="majorHAnsi"/>
+            <w:sz w:val="28"/>
+          </w:rPr>
+          <m:t>:char</m:t>
+        </m:r>
+        <m:r>
+          <w:rPr>
+            <w:rFonts w:ascii="Cambria Math" w:hAnsi="Cambria Math" w:cstheme="majorHAnsi"/>
+            <w:sz w:val="28"/>
+          </w:rPr>
+          <m:t xml:space="preserve"> </m:t>
+        </m:r>
+        <m:r>
+          <w:rPr>
+            <w:rFonts w:ascii="Cambria Math" w:hAnsi="Cambria Math" w:cstheme="majorHAnsi"/>
+            <w:sz w:val="28"/>
+          </w:rPr>
+          <m:t xml:space="preserve">) </m:t>
+        </m:r>
+        <m:r>
+          <w:rPr>
+            <w:rFonts w:ascii="Cambria Math" w:hAnsi="Cambria Math" w:cstheme="majorHAnsi"/>
+            <w:sz w:val="28"/>
+          </w:rPr>
+          <m:t xml:space="preserve"> :</m:t>
+        </m:r>
+        <m:r>
+          <w:rPr>
+            <w:rFonts w:ascii="Cambria Math" w:hAnsi="Cambria Math" w:cstheme="majorHAnsi"/>
+            <w:sz w:val="28"/>
+          </w:rPr>
+          <m:t>char</m:t>
+        </m:r>
+        <m:r>
+          <w:rPr>
+            <w:rFonts w:ascii="Cambria Math" w:hAnsi="Cambria Math" w:cstheme="majorHAnsi"/>
+            <w:sz w:val="28"/>
+          </w:rPr>
+          <m:t xml:space="preserve"> ;</m:t>
+        </m:r>
+      </m:oMath>
+    </w:p>
+    <w:p>
+      <w:pPr>
+        <w:pStyle w:val="ab"/>
+        <w:spacing w:line="360" w:lineRule="auto"/>
+        <w:rPr>
+          <w:rFonts w:asciiTheme="majorHAnsi" w:hAnsiTheme="majorHAnsi" w:cstheme="majorHAnsi"/>
+          <w:sz w:val="28"/>
+          <w:lang w:val="en-US"/>
+        </w:rPr>
+      </w:pPr>
+      <w:r>
+        <w:rPr>
+          <w:rFonts w:asciiTheme="majorHAnsi" w:hAnsiTheme="majorHAnsi" w:cstheme="majorHAnsi"/>
+          <w:sz w:val="28"/>
+        </w:rPr>
+        <w:t>Тест 3.</w:t>
+      </w:r>
+      <w:r>
+        <w:rPr>
+          <w:rFonts w:asciiTheme="majorHAnsi" w:hAnsiTheme="majorHAnsi" w:cstheme="majorHAnsi"/>
+          <w:sz w:val="28"/>
+          <w:lang w:val="en-US"/>
+        </w:rPr>
+        <w:t xml:space="preserve">  </w:t>
+      </w:r>
+      <m:oMath>
+        <m:r>
+          <w:rPr>
+            <w:rFonts w:ascii="Cambria Math" w:hAnsi="Cambria Math" w:cstheme="majorHAnsi"/>
+            <w:sz w:val="28"/>
+          </w:rPr>
+          <m:t>ident :</m:t>
+        </m:r>
+        <m:r>
+          <w:rPr>
+            <w:rFonts w:ascii="Cambria Math" w:hAnsi="Cambria Math" w:cstheme="majorHAnsi"/>
+            <w:sz w:val="28"/>
+          </w:rPr>
+          <m:t>boolean</m:t>
+        </m:r>
+        <m:r>
+          <w:rPr>
+            <w:rFonts w:ascii="Cambria Math" w:hAnsi="Cambria Math" w:cstheme="majorHAnsi"/>
+            <w:sz w:val="28"/>
+          </w:rPr>
+          <m:t xml:space="preserve"> ;</m:t>
+        </m:r>
+      </m:oMath>
+    </w:p>
+    <w:p>
+      <w:pPr>
+        <w:pStyle w:val="ab"/>
+        <w:spacing w:line="360" w:lineRule="auto"/>
+        <w:rPr>
+          <w:rFonts w:asciiTheme="majorHAnsi" w:hAnsiTheme="majorHAnsi" w:cstheme="majorHAnsi"/>
+          <w:sz w:val="28"/>
+        </w:rPr>
+      </w:pPr>
+      <w:r>
+        <w:rPr>
+          <w:rFonts w:asciiTheme="majorHAnsi" w:hAnsiTheme="majorHAnsi" w:cstheme="majorHAnsi"/>
+          <w:sz w:val="28"/>
+        </w:rPr>
+        <w:lastRenderedPageBreak/>
+        <w:t>Тест 4.</w:t>
+      </w:r>
+      <m:oMath>
+        <m:r>
+          <w:rPr>
+            <w:rFonts w:ascii="Cambria Math" w:hAnsi="Cambria Math" w:cstheme="majorHAnsi"/>
+            <w:sz w:val="28"/>
+          </w:rPr>
+          <m:t xml:space="preserve"> </m:t>
+        </m:r>
+        <m:r>
+          <w:rPr>
+            <w:rFonts w:ascii="Cambria Math" w:hAnsi="Cambria Math" w:cstheme="majorHAnsi"/>
+            <w:sz w:val="28"/>
+          </w:rPr>
+          <m:t>ident :</m:t>
+        </m:r>
+        <m:r>
+          <w:rPr>
+            <w:rFonts w:ascii="Cambria Math" w:hAnsi="Cambria Math" w:cstheme="majorHAnsi"/>
+            <w:sz w:val="28"/>
+          </w:rPr>
+          <m:t>string</m:t>
+        </m:r>
+        <m:r>
+          <w:rPr>
+            <w:rFonts w:ascii="Cambria Math" w:hAnsi="Cambria Math" w:cstheme="majorHAnsi"/>
+            <w:sz w:val="28"/>
+          </w:rPr>
+          <m:t xml:space="preserve"> ;</m:t>
+        </m:r>
+      </m:oMath>
+    </w:p>
+    <w:p>
+      <w:pPr>
+        <w:pStyle w:val="ab"/>
+        <w:spacing w:line="360" w:lineRule="auto"/>
+        <w:rPr>
+          <w:rFonts w:asciiTheme="majorHAnsi" w:hAnsiTheme="majorHAnsi" w:cstheme="majorHAnsi"/>
+          <w:sz w:val="28"/>
+        </w:rPr>
+      </w:pPr>
+      <w:r>
+        <w:rPr>
+          <w:rFonts w:asciiTheme="majorHAnsi" w:hAnsiTheme="majorHAnsi" w:cstheme="majorHAnsi"/>
+          <w:sz w:val="28"/>
+        </w:rPr>
+        <w:t>Тест 5.</w:t>
+      </w:r>
+      <m:oMath>
+        <m:r>
+          <w:rPr>
+            <w:rFonts w:ascii="Cambria Math" w:hAnsi="Cambria Math" w:cstheme="majorHAnsi"/>
+            <w:sz w:val="28"/>
+          </w:rPr>
+          <m:t xml:space="preserve"> </m:t>
+        </m:r>
+        <m:r>
+          <w:rPr>
+            <w:rFonts w:ascii="Cambria Math" w:hAnsi="Cambria Math" w:cstheme="majorHAnsi"/>
+            <w:sz w:val="28"/>
+          </w:rPr>
+          <m:t>ident</m:t>
+        </m:r>
+        <m:r>
+          <w:rPr>
+            <w:rFonts w:ascii="Cambria Math" w:hAnsi="Cambria Math" w:cstheme="majorHAnsi"/>
+            <w:sz w:val="28"/>
+          </w:rPr>
+          <m:t xml:space="preserve"> :real</m:t>
+        </m:r>
+        <m:r>
+          <w:rPr>
+            <w:rFonts w:ascii="Cambria Math" w:hAnsi="Cambria Math" w:cstheme="majorHAnsi"/>
+            <w:sz w:val="28"/>
+          </w:rPr>
+          <m:t xml:space="preserve"> ;</m:t>
+        </m:r>
+      </m:oMath>
+    </w:p>
+    <w:p>
+      <w:pPr>
+        <w:pStyle w:val="ab"/>
+        <w:spacing w:line="360" w:lineRule="auto"/>
+        <w:rPr>
+          <w:rFonts w:asciiTheme="majorHAnsi" w:hAnsiTheme="majorHAnsi" w:cstheme="majorHAnsi"/>
+          <w:sz w:val="28"/>
+        </w:rPr>
+      </w:pPr>
+      <w:r>
+        <w:rPr>
+          <w:rFonts w:asciiTheme="majorHAnsi" w:hAnsiTheme="majorHAnsi" w:cstheme="majorHAnsi"/>
+          <w:sz w:val="28"/>
+        </w:rPr>
+        <w:t>Тест 6.</w:t>
+      </w:r>
+      <m:oMath>
+        <m:r>
+          <w:rPr>
+            <w:rFonts w:ascii="Cambria Math" w:hAnsi="Cambria Math" w:cstheme="majorHAnsi"/>
+            <w:sz w:val="28"/>
+          </w:rPr>
+          <m:t xml:space="preserve"> </m:t>
+        </m:r>
+        <m:r>
+          <w:rPr>
+            <w:rFonts w:ascii="Cambria Math" w:hAnsi="Cambria Math" w:cstheme="majorHAnsi"/>
+            <w:sz w:val="28"/>
+          </w:rPr>
+          <m:t>ident :</m:t>
+        </m:r>
+        <m:r>
+          <w:rPr>
+            <w:rFonts w:ascii="Cambria Math" w:hAnsi="Cambria Math" w:cstheme="majorHAnsi"/>
+            <w:sz w:val="28"/>
+          </w:rPr>
+          <m:t>integer</m:t>
+        </m:r>
+        <m:r>
+          <w:rPr>
+            <w:rFonts w:ascii="Cambria Math" w:hAnsi="Cambria Math" w:cstheme="majorHAnsi"/>
+            <w:sz w:val="28"/>
+          </w:rPr>
+          <m:t>;</m:t>
+        </m:r>
+      </m:oMath>
+    </w:p>
+    <w:p>
+      <w:pPr>
+        <w:pStyle w:val="ab"/>
+        <w:spacing w:line="360" w:lineRule="auto"/>
+        <w:rPr>
+          <w:rFonts w:asciiTheme="majorHAnsi" w:eastAsiaTheme="minorEastAsia" w:hAnsiTheme="majorHAnsi" w:cstheme="majorHAnsi"/>
+          <w:sz w:val="28"/>
+        </w:rPr>
+      </w:pPr>
+      <w:r>
+        <w:rPr>
+          <w:rFonts w:asciiTheme="majorHAnsi" w:hAnsiTheme="majorHAnsi" w:cstheme="majorHAnsi"/>
+          <w:sz w:val="28"/>
+        </w:rPr>
+        <w:t>Тест 7.</w:t>
+      </w:r>
+      <w:r>
+        <w:rPr>
+          <w:rFonts w:asciiTheme="majorHAnsi" w:eastAsiaTheme="minorEastAsia" w:hAnsiTheme="majorHAnsi" w:cstheme="majorHAnsi"/>
+          <w:sz w:val="28"/>
+        </w:rPr>
+        <w:t xml:space="preserve"> </w:t>
+      </w:r>
+      <m:oMath>
+        <m:r>
+          <w:rPr>
+            <w:rFonts w:ascii="Cambria Math" w:hAnsi="Cambria Math" w:cstheme="majorHAnsi"/>
+            <w:sz w:val="28"/>
+          </w:rPr>
+          <m:t xml:space="preserve"> </m:t>
+        </m:r>
+        <m:r>
+          <w:rPr>
+            <w:rFonts w:ascii="Cambria Math" w:hAnsi="Cambria Math" w:cstheme="majorHAnsi"/>
+            <w:sz w:val="28"/>
+          </w:rPr>
+          <m:t>ident (ident:</m:t>
+        </m:r>
+        <m:r>
+          <w:rPr>
+            <w:rFonts w:ascii="Cambria Math" w:hAnsi="Cambria Math" w:cstheme="majorHAnsi"/>
+            <w:sz w:val="28"/>
+          </w:rPr>
+          <m:t>boolean</m:t>
+        </m:r>
+        <m:r>
+          <w:rPr>
+            <w:rFonts w:ascii="Cambria Math" w:hAnsi="Cambria Math" w:cstheme="majorHAnsi"/>
+            <w:sz w:val="28"/>
+          </w:rPr>
+          <m:t>;ident</m:t>
+        </m:r>
+        <m:r>
+          <w:rPr>
+            <w:rFonts w:ascii="Cambria Math" w:hAnsi="Cambria Math" w:cstheme="majorHAnsi"/>
+            <w:sz w:val="28"/>
+          </w:rPr>
+          <m:t xml:space="preserve">:string; </m:t>
+        </m:r>
+      </m:oMath>
+    </w:p>
+    <w:p>
+      <w:pPr>
+        <w:pStyle w:val="ab"/>
+        <w:spacing w:line="360" w:lineRule="auto"/>
+        <w:rPr>
+          <w:rFonts w:asciiTheme="majorHAnsi" w:hAnsiTheme="majorHAnsi" w:cstheme="majorHAnsi"/>
+          <w:sz w:val="28"/>
+        </w:rPr>
+      </w:pPr>
+      <m:oMathPara>
+        <m:oMath>
+          <m:r>
+            <w:rPr>
+              <w:rFonts w:ascii="Cambria Math" w:hAnsi="Cambria Math" w:cstheme="majorHAnsi"/>
+              <w:sz w:val="28"/>
+            </w:rPr>
+            <m:t>ident:</m:t>
+          </m:r>
+          <m:r>
+            <w:rPr>
+              <w:rFonts w:ascii="Cambria Math" w:hAnsi="Cambria Math" w:cstheme="majorHAnsi"/>
+              <w:sz w:val="28"/>
+            </w:rPr>
+            <m:t>real;ident:integer</m:t>
+          </m:r>
+          <m:r>
+            <w:rPr>
+              <w:rFonts w:ascii="Cambria Math" w:hAnsi="Cambria Math" w:cstheme="majorHAnsi"/>
+              <w:sz w:val="28"/>
+            </w:rPr>
+            <m:t>):</m:t>
+          </m:r>
+          <m:r>
+            <w:rPr>
+              <w:rFonts w:ascii="Cambria Math" w:hAnsi="Cambria Math" w:cstheme="majorHAnsi"/>
+              <w:sz w:val="28"/>
+            </w:rPr>
+            <m:t>ident</m:t>
+          </m:r>
+          <m:r>
+            <w:rPr>
+              <w:rFonts w:ascii="Cambria Math" w:hAnsi="Cambria Math" w:cstheme="majorHAnsi"/>
+              <w:sz w:val="28"/>
+            </w:rPr>
+            <m:t>;</m:t>
+          </m:r>
+        </m:oMath>
+      </m:oMathPara>
+    </w:p>
+    <w:p>
+      <w:pPr>
+        <w:pStyle w:val="ab"/>
+        <w:spacing w:line="360" w:lineRule="auto"/>
+        <w:rPr>
+          <w:rFonts w:asciiTheme="majorHAnsi" w:hAnsiTheme="majorHAnsi" w:cstheme="majorHAnsi"/>
+          <w:sz w:val="28"/>
+        </w:rPr>
+      </w:pPr>
+    </w:p>
+    <w:p>
+      <w:pPr>
+        <w:pStyle w:val="ab"/>
+        <w:numPr>
+          <w:ilvl w:val="0"/>
+          <w:numId w:val="19"/>
+        </w:numPr>
+        <w:spacing w:line="360" w:lineRule="auto"/>
+        <w:rPr>
+          <w:rFonts w:asciiTheme="majorHAnsi" w:hAnsiTheme="majorHAnsi" w:cstheme="majorHAnsi"/>
+          <w:sz w:val="28"/>
+          <w:lang w:val="en-US"/>
+        </w:rPr>
+      </w:pPr>
+      <w:r>
+        <w:rPr>
+          <w:rFonts w:asciiTheme="majorHAnsi" w:hAnsiTheme="majorHAnsi" w:cstheme="majorHAnsi"/>
+          <w:b/>
+          <w:sz w:val="28"/>
+        </w:rPr>
+        <w:t>Собственная</w:t>
+      </w:r>
+      <w:r>
+        <w:rPr>
+          <w:rFonts w:asciiTheme="majorHAnsi" w:hAnsiTheme="majorHAnsi" w:cstheme="majorHAnsi"/>
+          <w:b/>
+          <w:sz w:val="28"/>
+          <w:lang w:val="en-US"/>
+        </w:rPr>
+        <w:t xml:space="preserve"> </w:t>
+      </w:r>
+      <w:r>
+        <w:rPr>
+          <w:rFonts w:asciiTheme="majorHAnsi" w:hAnsiTheme="majorHAnsi" w:cstheme="majorHAnsi"/>
+          <w:b/>
+          <w:sz w:val="28"/>
+        </w:rPr>
+        <w:t>грамматика</w:t>
+      </w:r>
+      <w:r>
+        <w:rPr>
+          <w:rFonts w:asciiTheme="majorHAnsi" w:hAnsiTheme="majorHAnsi" w:cstheme="majorHAnsi"/>
+          <w:sz w:val="28"/>
+          <w:lang w:val="en-US"/>
+        </w:rPr>
+        <w:t>:</w:t>
+      </w:r>
+    </w:p>
+    <w:p>
+      <w:pPr>
+        <w:ind w:firstLine="708"/>
+        <w:rPr>
+          <w:rFonts w:asciiTheme="majorHAnsi" w:hAnsiTheme="majorHAnsi" w:cstheme="majorHAnsi"/>
+          <w:sz w:val="28"/>
+          <w:lang w:val="en-US"/>
+        </w:rPr>
+      </w:pPr>
+      <w:r>
+        <w:rPr>
+          <w:rFonts w:asciiTheme="majorHAnsi" w:hAnsiTheme="majorHAnsi" w:cstheme="majorHAnsi"/>
+          <w:sz w:val="28"/>
+        </w:rPr>
+        <w:t>Тест</w:t>
+      </w:r>
+      <w:r>
+        <w:rPr>
+          <w:rFonts w:asciiTheme="majorHAnsi" w:hAnsiTheme="majorHAnsi" w:cstheme="majorHAnsi"/>
+          <w:sz w:val="28"/>
+          <w:lang w:val="en-US"/>
+        </w:rPr>
+        <w:t xml:space="preserve"> 1. </w:t>
+      </w:r>
+    </w:p>
+    <w:p>
+      <w:pPr>
+        <w:ind w:left="1416"/>
+        <w:rPr>
+          <w:rFonts w:ascii="Cambria Math" w:hAnsi="Cambria Math"/>
+          <w:i/>
+          <w:sz w:val="28"/>
+          <w:lang w:val="en-US"/>
+        </w:rPr>
+      </w:pPr>
+      <w:proofErr w:type="gramStart"/>
+      <w:r>
+        <w:rPr>
+          <w:rFonts w:ascii="Cambria Math" w:hAnsi="Cambria Math"/>
+          <w:i/>
+          <w:sz w:val="28"/>
+          <w:lang w:val="en-US"/>
+        </w:rPr>
+        <w:t>non-terminal</w:t>
+      </w:r>
+      <w:proofErr w:type="gramEnd"/>
+      <w:r>
+        <w:rPr>
+          <w:rFonts w:ascii="Cambria Math" w:hAnsi="Cambria Math"/>
+          <w:i/>
+          <w:sz w:val="28"/>
+          <w:lang w:val="en-US"/>
+        </w:rPr>
+        <w:t xml:space="preserve"> A, A; </w:t>
+      </w:r>
+    </w:p>
+    <w:p>
+      <w:pPr>
+        <w:ind w:left="1416"/>
+        <w:rPr>
+          <w:rFonts w:ascii="Cambria Math" w:hAnsi="Cambria Math"/>
+          <w:i/>
+          <w:sz w:val="28"/>
+          <w:lang w:val="en-US"/>
+        </w:rPr>
+      </w:pPr>
+      <w:proofErr w:type="gramStart"/>
+      <w:r>
+        <w:rPr>
+          <w:rFonts w:ascii="Cambria Math" w:hAnsi="Cambria Math"/>
+          <w:i/>
+          <w:sz w:val="28"/>
+          <w:lang w:val="en-US"/>
+        </w:rPr>
+        <w:t>terminal</w:t>
+      </w:r>
+      <w:proofErr w:type="gramEnd"/>
+      <w:r>
+        <w:rPr>
+          <w:rFonts w:ascii="Cambria Math" w:hAnsi="Cambria Math"/>
+          <w:i/>
+          <w:sz w:val="28"/>
+          <w:lang w:val="en-US"/>
+        </w:rPr>
+        <w:t xml:space="preserve"> A, A; </w:t>
+      </w:r>
+      <w:r>
+        <w:rPr>
+          <w:rFonts w:ascii="Cambria Math" w:hAnsi="Cambria Math"/>
+          <w:i/>
+          <w:sz w:val="28"/>
+          <w:lang w:val="en-US"/>
+        </w:rPr>
+        <w:br/>
+      </w:r>
+      <w:r>
+        <w:rPr>
+          <w:rFonts w:ascii="Cambria Math" w:hAnsi="Cambria Math"/>
+          <w:i/>
+          <w:sz w:val="28"/>
+          <w:lang w:val="en-US"/>
+        </w:rPr>
+        <w:br/>
+        <w:t>A ::= A * + ? A;</w:t>
+      </w:r>
+      <w:r>
+        <w:rPr>
+          <w:rFonts w:ascii="Cambria Math" w:hAnsi="Cambria Math"/>
+          <w:i/>
+          <w:sz w:val="28"/>
+          <w:lang w:val="en-US"/>
+        </w:rPr>
+        <w:br/>
+        <w:t xml:space="preserve">A ::= eps </w:t>
+      </w:r>
+      <w:proofErr w:type="spellStart"/>
+      <w:r>
+        <w:rPr>
+          <w:rFonts w:ascii="Cambria Math" w:hAnsi="Cambria Math"/>
+          <w:i/>
+          <w:sz w:val="28"/>
+          <w:lang w:val="en-US"/>
+        </w:rPr>
+        <w:t>eps</w:t>
+      </w:r>
+      <w:proofErr w:type="spellEnd"/>
+      <w:r>
+        <w:rPr>
+          <w:rFonts w:ascii="Cambria Math" w:hAnsi="Cambria Math"/>
+          <w:i/>
+          <w:sz w:val="28"/>
+          <w:lang w:val="en-US"/>
+        </w:rPr>
+        <w:t xml:space="preserve"> ( A </w:t>
+      </w:r>
+      <w:proofErr w:type="spellStart"/>
+      <w:r>
+        <w:rPr>
+          <w:rFonts w:ascii="Cambria Math" w:hAnsi="Cambria Math"/>
+          <w:i/>
+          <w:sz w:val="28"/>
+          <w:lang w:val="en-US"/>
+        </w:rPr>
+        <w:t>A</w:t>
+      </w:r>
+      <w:proofErr w:type="spellEnd"/>
+      <w:r>
+        <w:rPr>
+          <w:rFonts w:ascii="Cambria Math" w:hAnsi="Cambria Math"/>
+          <w:i/>
+          <w:sz w:val="28"/>
+          <w:lang w:val="en-US"/>
+        </w:rPr>
+        <w:t xml:space="preserve"> </w:t>
+      </w:r>
+      <w:proofErr w:type="spellStart"/>
+      <w:r>
+        <w:rPr>
+          <w:rFonts w:ascii="Cambria Math" w:hAnsi="Cambria Math"/>
+          <w:i/>
+          <w:sz w:val="28"/>
+          <w:lang w:val="en-US"/>
+        </w:rPr>
+        <w:t>A</w:t>
+      </w:r>
+      <w:proofErr w:type="spellEnd"/>
+      <w:r>
+        <w:rPr>
+          <w:rFonts w:ascii="Cambria Math" w:hAnsi="Cambria Math"/>
+          <w:i/>
+          <w:sz w:val="28"/>
+          <w:lang w:val="en-US"/>
+        </w:rPr>
+        <w:t xml:space="preserve"> eps ( eps </w:t>
+      </w:r>
+      <w:proofErr w:type="spellStart"/>
+      <w:r>
+        <w:rPr>
+          <w:rFonts w:ascii="Cambria Math" w:hAnsi="Cambria Math"/>
+          <w:i/>
+          <w:sz w:val="28"/>
+          <w:lang w:val="en-US"/>
+        </w:rPr>
+        <w:t>eps</w:t>
+      </w:r>
+      <w:proofErr w:type="spellEnd"/>
+      <w:r>
+        <w:rPr>
+          <w:rFonts w:ascii="Cambria Math" w:hAnsi="Cambria Math"/>
+          <w:i/>
+          <w:sz w:val="28"/>
+          <w:lang w:val="en-US"/>
+        </w:rPr>
+        <w:t xml:space="preserve"> ) * + ? A * </w:t>
+      </w:r>
+      <w:proofErr w:type="gramStart"/>
+      <w:r>
+        <w:rPr>
+          <w:rFonts w:ascii="Cambria Math" w:hAnsi="Cambria Math"/>
+          <w:i/>
+          <w:sz w:val="28"/>
+          <w:lang w:val="en-US"/>
+        </w:rPr>
+        <w:t>+ ?</w:t>
+      </w:r>
+      <w:proofErr w:type="gramEnd"/>
+      <w:r>
+        <w:rPr>
+          <w:rFonts w:ascii="Cambria Math" w:hAnsi="Cambria Math"/>
+          <w:i/>
+          <w:sz w:val="28"/>
+          <w:lang w:val="en-US"/>
+        </w:rPr>
+        <w:t xml:space="preserve"> </w:t>
+      </w:r>
+      <w:proofErr w:type="gramStart"/>
+      <w:r>
+        <w:rPr>
+          <w:rFonts w:ascii="Cambria Math" w:hAnsi="Cambria Math"/>
+          <w:i/>
+          <w:sz w:val="28"/>
+          <w:lang w:val="en-US"/>
+        </w:rPr>
+        <w:t>( (</w:t>
+      </w:r>
+      <w:proofErr w:type="gramEnd"/>
+      <w:r>
+        <w:rPr>
+          <w:rFonts w:ascii="Cambria Math" w:hAnsi="Cambria Math"/>
+          <w:i/>
+          <w:sz w:val="28"/>
+          <w:lang w:val="en-US"/>
+        </w:rPr>
+        <w:t xml:space="preserve"> A ( A ) eps ) A )</w:t>
+      </w:r>
+    </w:p>
+    <w:p>
+      <w:pPr>
+        <w:ind w:left="1416"/>
+        <w:rPr>
+          <w:rFonts w:ascii="Cambria Math" w:hAnsi="Cambria Math"/>
+          <w:i/>
+          <w:sz w:val="28"/>
+          <w:lang w:val="en-US"/>
+        </w:rPr>
+      </w:pPr>
+      <w:proofErr w:type="gramStart"/>
+      <w:r>
+        <w:rPr>
+          <w:rFonts w:ascii="Cambria Math" w:hAnsi="Cambria Math"/>
+          <w:i/>
+          <w:sz w:val="28"/>
+          <w:lang w:val="en-US"/>
+        </w:rPr>
+        <w:t>( A</w:t>
+      </w:r>
+      <w:proofErr w:type="gramEnd"/>
+      <w:r>
+        <w:rPr>
+          <w:rFonts w:ascii="Cambria Math" w:hAnsi="Cambria Math"/>
+          <w:i/>
+          <w:sz w:val="28"/>
+          <w:lang w:val="en-US"/>
+        </w:rPr>
+        <w:t xml:space="preserve"> | A </w:t>
+      </w:r>
+      <w:proofErr w:type="spellStart"/>
+      <w:r>
+        <w:rPr>
+          <w:rFonts w:ascii="Cambria Math" w:hAnsi="Cambria Math"/>
+          <w:i/>
+          <w:sz w:val="28"/>
+          <w:lang w:val="en-US"/>
+        </w:rPr>
+        <w:t>A</w:t>
+      </w:r>
+      <w:proofErr w:type="spellEnd"/>
+      <w:r>
+        <w:rPr>
+          <w:rFonts w:ascii="Cambria Math" w:hAnsi="Cambria Math"/>
+          <w:i/>
+          <w:sz w:val="28"/>
+          <w:lang w:val="en-US"/>
+        </w:rPr>
+        <w:t xml:space="preserve"> eps ( A * + ? ) ) ) | eps </w:t>
+      </w:r>
+      <w:proofErr w:type="gramStart"/>
+      <w:r>
+        <w:rPr>
+          <w:rFonts w:ascii="Cambria Math" w:hAnsi="Cambria Math"/>
+          <w:i/>
+          <w:sz w:val="28"/>
+          <w:lang w:val="en-US"/>
+        </w:rPr>
+        <w:t>A ;</w:t>
+      </w:r>
+      <w:proofErr w:type="gramEnd"/>
+      <w:r>
+        <w:rPr>
+          <w:rFonts w:ascii="Cambria Math" w:hAnsi="Cambria Math"/>
+          <w:i/>
+          <w:sz w:val="28"/>
+          <w:lang w:val="en-US"/>
+        </w:rPr>
+        <w:t xml:space="preserve"> </w:t>
+      </w:r>
+    </w:p>
+    <w:p>
+      <w:pPr>
+        <w:rPr>
+          <w:rFonts w:ascii="Cambria Math" w:hAnsi="Cambria Math"/>
+          <w:i/>
+          <w:sz w:val="28"/>
+          <w:lang w:val="en-US"/>
+        </w:rPr>
+      </w:pPr>
+    </w:p>
+    <w:p>
+      <w:pPr>
+        <w:ind w:firstLine="708"/>
+        <w:rPr>
+          <w:rFonts w:ascii="Cambria Math" w:hAnsi="Cambria Math"/>
+          <w:sz w:val="28"/>
+          <w:lang w:val="en-US"/>
+        </w:rPr>
+      </w:pPr>
+      <w:r>
+        <w:rPr>
+          <w:rFonts w:ascii="Cambria Math" w:hAnsi="Cambria Math"/>
+          <w:sz w:val="28"/>
+        </w:rPr>
+        <w:t>Тест</w:t>
+      </w:r>
+      <w:r>
+        <w:rPr>
+          <w:rFonts w:ascii="Cambria Math" w:hAnsi="Cambria Math"/>
+          <w:sz w:val="28"/>
+          <w:lang w:val="en-US"/>
+        </w:rPr>
+        <w:t xml:space="preserve"> 2.</w:t>
+      </w:r>
+    </w:p>
+    <w:p>
+      <w:pPr>
+        <w:ind w:left="1416"/>
+        <w:rPr>
+          <w:rFonts w:ascii="Cambria Math" w:hAnsi="Cambria Math"/>
+          <w:i/>
+          <w:sz w:val="28"/>
+          <w:lang w:val="en-US"/>
+        </w:rPr>
+      </w:pPr>
+      <w:r>
+        <w:rPr>
+          <w:rFonts w:ascii="Cambria Math" w:hAnsi="Cambria Math"/>
+          <w:i/>
+          <w:sz w:val="28"/>
+          <w:lang w:val="en-US"/>
+        </w:rPr>
+        <w:t xml:space="preserve">non-terminal A ; </w:t>
+      </w:r>
+      <w:r>
+        <w:rPr>
+          <w:rFonts w:ascii="Cambria Math" w:hAnsi="Cambria Math"/>
+          <w:i/>
+          <w:sz w:val="28"/>
+          <w:lang w:val="en-US"/>
+        </w:rPr>
+        <w:br/>
+        <w:t xml:space="preserve">terminal A ; </w:t>
+      </w:r>
+      <w:r>
+        <w:rPr>
+          <w:rFonts w:ascii="Cambria Math" w:hAnsi="Cambria Math"/>
+          <w:i/>
+          <w:sz w:val="28"/>
+          <w:lang w:val="en-US"/>
+        </w:rPr>
+        <w:br/>
+        <w:t xml:space="preserve">A ::= ( A | ( A ) | A </w:t>
+      </w:r>
+      <w:proofErr w:type="spellStart"/>
+      <w:r>
+        <w:rPr>
+          <w:rFonts w:ascii="Cambria Math" w:hAnsi="Cambria Math"/>
+          <w:i/>
+          <w:sz w:val="28"/>
+          <w:lang w:val="en-US"/>
+        </w:rPr>
+        <w:t>A</w:t>
+      </w:r>
+      <w:proofErr w:type="spellEnd"/>
+      <w:r>
+        <w:rPr>
+          <w:rFonts w:ascii="Cambria Math" w:hAnsi="Cambria Math"/>
+          <w:i/>
+          <w:sz w:val="28"/>
+          <w:lang w:val="en-US"/>
+        </w:rPr>
+        <w:t xml:space="preserve"> eps ( A ) ) | A eps ( A</w:t>
+      </w:r>
+      <w:r>
+        <w:rPr>
+          <w:rFonts w:ascii="Cambria Math" w:hAnsi="Cambria Math"/>
+          <w:i/>
+          <w:sz w:val="28"/>
+          <w:lang w:val="en-US"/>
+        </w:rPr>
+        <w:t xml:space="preserve"> ) | </w:t>
+      </w:r>
+      <w:r>
+        <w:rPr>
+          <w:rFonts w:ascii="Cambria Math" w:hAnsi="Cambria Math"/>
+          <w:i/>
+          <w:sz w:val="28"/>
+          <w:lang w:val="en-US"/>
+        </w:rPr>
+        <w:br/>
+        <w:t xml:space="preserve">        A | eps |</w:t>
+      </w:r>
+      <w:r>
+        <w:rPr>
+          <w:rFonts w:ascii="Cambria Math" w:hAnsi="Cambria Math"/>
+          <w:i/>
+          <w:sz w:val="28"/>
+          <w:lang w:val="en-US"/>
+        </w:rPr>
+        <w:t xml:space="preserve"> ( ( A ) eps ( ( A ) ( ( A ) ) ( ( A ) | A | A | A | eps | ( A ) ) ) ) ;</w:t>
+      </w:r>
+    </w:p>
+    <w:p>
+      <w:pPr>
+        <w:ind w:left="708"/>
+        <w:rPr>
+          <w:rFonts w:ascii="Cambria Math" w:hAnsi="Cambria Math"/>
+          <w:i/>
+          <w:sz w:val="28"/>
+          <w:lang w:val="en-US"/>
+        </w:rPr>
+      </w:pPr>
+    </w:p>
+    <w:p>
+      <w:pPr>
+        <w:spacing w:line="360" w:lineRule="auto"/>
+        <w:ind w:firstLine="646"/>
+        <w:jc w:val="both"/>
+        <w:rPr>
+          <w:rFonts w:asciiTheme="majorHAnsi" w:hAnsiTheme="majorHAnsi" w:cstheme="majorHAnsi"/>
+          <w:sz w:val="28"/>
+        </w:rPr>
+      </w:pPr>
+      <w:r>
+        <w:rPr>
+          <w:rFonts w:asciiTheme="majorHAnsi" w:hAnsiTheme="majorHAnsi" w:cstheme="majorHAnsi"/>
+          <w:sz w:val="28"/>
+        </w:rPr>
+        <w:t xml:space="preserve">Данные примеры лишь показывают возможное применение </w:t>
+      </w:r>
+      <w:proofErr w:type="spellStart"/>
+      <w:r>
+        <w:rPr>
+          <w:rFonts w:asciiTheme="majorHAnsi" w:hAnsiTheme="majorHAnsi" w:cstheme="majorHAnsi"/>
+          <w:sz w:val="28"/>
+        </w:rPr>
+        <w:t>суперкомпиляции</w:t>
+      </w:r>
+      <w:proofErr w:type="spellEnd"/>
+      <w:r>
+        <w:rPr>
+          <w:rFonts w:asciiTheme="majorHAnsi" w:hAnsiTheme="majorHAnsi" w:cstheme="majorHAnsi"/>
+          <w:sz w:val="28"/>
+        </w:rPr>
+        <w:t xml:space="preserve"> </w:t>
+      </w:r>
+      <w:r>
+        <w:rPr>
+          <w:rFonts w:asciiTheme="majorHAnsi" w:hAnsiTheme="majorHAnsi" w:cstheme="majorHAnsi"/>
+          <w:sz w:val="28"/>
+          <w:lang w:val="en-US"/>
+        </w:rPr>
+        <w:t>LL</w:t>
+      </w:r>
+      <w:r>
+        <w:rPr>
+          <w:rFonts w:asciiTheme="majorHAnsi" w:hAnsiTheme="majorHAnsi" w:cstheme="majorHAnsi"/>
+          <w:sz w:val="28"/>
+        </w:rPr>
+        <w:t>(</w:t>
+      </w:r>
+      <w:proofErr w:type="gramStart"/>
+      <w:r>
+        <w:rPr>
+          <w:rFonts w:asciiTheme="majorHAnsi" w:hAnsiTheme="majorHAnsi" w:cstheme="majorHAnsi"/>
+          <w:sz w:val="28"/>
+        </w:rPr>
+        <w:t>1)-</w:t>
+      </w:r>
+      <w:proofErr w:type="gramEnd"/>
+      <w:r>
+        <w:rPr>
+          <w:rFonts w:asciiTheme="majorHAnsi" w:hAnsiTheme="majorHAnsi" w:cstheme="majorHAnsi"/>
+          <w:sz w:val="28"/>
+        </w:rPr>
+        <w:t>грамматик и, очевидно, не могут быть напрямую поданы</w:t>
+      </w:r>
+      <w:r>
+        <w:rPr>
+          <w:rFonts w:asciiTheme="majorHAnsi" w:hAnsiTheme="majorHAnsi" w:cstheme="majorHAnsi"/>
+          <w:sz w:val="28"/>
+        </w:rPr>
+        <w:t xml:space="preserve"> синтаксическому анализатору, так как указанных в примерах грамматики не описывают простейшие конструкции вроде </w:t>
+      </w:r>
+      <m:oMath>
+        <m:r>
+          <w:rPr>
+            <w:rFonts w:ascii="Cambria Math" w:hAnsi="Cambria Math" w:cstheme="majorHAnsi"/>
+            <w:sz w:val="28"/>
+            <w:lang w:val="en-US"/>
+          </w:rPr>
+          <m:t>STRING</m:t>
+        </m:r>
+      </m:oMath>
+      <w:r>
+        <w:rPr>
+          <w:rFonts w:asciiTheme="majorHAnsi" w:eastAsiaTheme="minorEastAsia" w:hAnsiTheme="majorHAnsi" w:cstheme="majorHAnsi"/>
+          <w:sz w:val="28"/>
+        </w:rPr>
+        <w:t xml:space="preserve"> или </w:t>
+      </w:r>
+      <m:oMath>
+        <m:r>
+          <w:rPr>
+            <w:rFonts w:ascii="Cambria Math" w:hAnsi="Cambria Math" w:cstheme="majorHAnsi"/>
+            <w:sz w:val="28"/>
+          </w:rPr>
+          <m:t>ident</m:t>
+        </m:r>
+      </m:oMath>
+      <w:r>
+        <w:rPr>
+          <w:rFonts w:asciiTheme="majorHAnsi" w:eastAsiaTheme="minorEastAsia" w:hAnsiTheme="majorHAnsi" w:cstheme="majorHAnsi"/>
+          <w:sz w:val="28"/>
+        </w:rPr>
+        <w:t>.</w:t>
+      </w:r>
+    </w:p>
+    <w:p>
+      <w:pPr>
+        <w:spacing w:line="360" w:lineRule="auto"/>
+        <w:jc w:val="both"/>
+        <w:rPr>
+          <w:rFonts w:asciiTheme="majorHAnsi" w:hAnsiTheme="majorHAnsi" w:cstheme="majorHAnsi"/>
+          <w:sz w:val="28"/>
+        </w:rPr>
+      </w:pPr>
+    </w:p>
+    <w:p>
+      <w:pPr>
+        <w:rPr>
+          <w:rFonts w:ascii="Albertus Bold" w:eastAsiaTheme="majorEastAsia" w:hAnsi="Albertus Bold" w:cstheme="majorBidi"/>
+          <w:color w:val="000000" w:themeColor="text1"/>
+          <w:sz w:val="28"/>
+          <w:szCs w:val="24"/>
+        </w:rPr>
+      </w:pPr>
+      <w:r>
+        <w:br w:type="page"/>
+      </w:r>
+    </w:p>
+    <w:p>
+      <w:pPr>
         <w:pStyle w:val="3"/>
       </w:pPr>
       <w:r>
+        <w:lastRenderedPageBreak/>
         <w:t>Тестирование генерации негативных тестов</w:t>
       </w:r>
     </w:p>
@@ -35936,7 +39033,7 @@
         </w:rPr>
         <w:t xml:space="preserve"> </w:t>
       </w:r>
-      <w:hyperlink r:id="rId16" w:tgtFrame="_blank" w:history="1">
+      <w:hyperlink r:id="rId18" w:tgtFrame="_blank" w:history="1">
         <w:r>
           <w:rPr>
             <w:rStyle w:val="aa"/>
@@ -36126,7 +39223,7 @@
       </w:pPr>
     </w:p>
     <w:sectPr>
-      <w:footerReference w:type="default" r:id="rId17"/>
+      <w:footerReference w:type="default" r:id="rId19"/>
       <w:pgSz w:w="11906" w:h="16838" w:code="9"/>
       <w:pgMar w:top="1440" w:right="1080" w:bottom="1440" w:left="1080" w:header="709" w:footer="709" w:gutter="0"/>
       <w:pgNumType w:start="4"/>
@@ -36192,7 +39289,7 @@
           <w:rPr>
             <w:noProof/>
           </w:rPr>
-          <w:t>25</w:t>
+          <w:t>47</w:t>
         </w:r>
         <w:r>
           <w:fldChar w:fldCharType="end"/>
@@ -36257,6 +39354,210 @@
     </w:lvl>
   </w:abstractNum>
   <w:abstractNum w:abstractNumId="1">
+    <w:nsid w:val="00032550"/>
+    <w:multiLevelType w:val="multilevel"/>
+    <w:tmpl w:val="0419001F"/>
+    <w:lvl w:ilvl="0">
+      <w:start w:val="1"/>
+      <w:numFmt w:val="decimal"/>
+      <w:lvlText w:val="%1."/>
+      <w:lvlJc w:val="left"/>
+      <w:pPr>
+        <w:ind w:left="360" w:hanging="360"/>
+      </w:pPr>
+    </w:lvl>
+    <w:lvl w:ilvl="1">
+      <w:start w:val="1"/>
+      <w:numFmt w:val="decimal"/>
+      <w:lvlText w:val="%1.%2."/>
+      <w:lvlJc w:val="left"/>
+      <w:pPr>
+        <w:ind w:left="792" w:hanging="432"/>
+      </w:pPr>
+    </w:lvl>
+    <w:lvl w:ilvl="2">
+      <w:start w:val="1"/>
+      <w:numFmt w:val="decimal"/>
+      <w:lvlText w:val="%1.%2.%3."/>
+      <w:lvlJc w:val="left"/>
+      <w:pPr>
+        <w:ind w:left="1224" w:hanging="504"/>
+      </w:pPr>
+    </w:lvl>
+    <w:lvl w:ilvl="3">
+      <w:start w:val="1"/>
+      <w:numFmt w:val="decimal"/>
+      <w:lvlText w:val="%1.%2.%3.%4."/>
+      <w:lvlJc w:val="left"/>
+      <w:pPr>
+        <w:ind w:left="1728" w:hanging="648"/>
+      </w:pPr>
+    </w:lvl>
+    <w:lvl w:ilvl="4">
+      <w:start w:val="1"/>
+      <w:numFmt w:val="decimal"/>
+      <w:lvlText w:val="%1.%2.%3.%4.%5."/>
+      <w:lvlJc w:val="left"/>
+      <w:pPr>
+        <w:ind w:left="2232" w:hanging="792"/>
+      </w:pPr>
+    </w:lvl>
+    <w:lvl w:ilvl="5">
+      <w:start w:val="1"/>
+      <w:numFmt w:val="decimal"/>
+      <w:lvlText w:val="%1.%2.%3.%4.%5.%6."/>
+      <w:lvlJc w:val="left"/>
+      <w:pPr>
+        <w:ind w:left="2736" w:hanging="936"/>
+      </w:pPr>
+    </w:lvl>
+    <w:lvl w:ilvl="6">
+      <w:start w:val="1"/>
+      <w:numFmt w:val="decimal"/>
+      <w:lvlText w:val="%1.%2.%3.%4.%5.%6.%7."/>
+      <w:lvlJc w:val="left"/>
+      <w:pPr>
+        <w:ind w:left="3240" w:hanging="1080"/>
+      </w:pPr>
+    </w:lvl>
+    <w:lvl w:ilvl="7">
+      <w:start w:val="1"/>
+      <w:numFmt w:val="decimal"/>
+      <w:lvlText w:val="%1.%2.%3.%4.%5.%6.%7.%8."/>
+      <w:lvlJc w:val="left"/>
+      <w:pPr>
+        <w:ind w:left="3744" w:hanging="1224"/>
+      </w:pPr>
+    </w:lvl>
+    <w:lvl w:ilvl="8">
+      <w:start w:val="1"/>
+      <w:numFmt w:val="decimal"/>
+      <w:lvlText w:val="%1.%2.%3.%4.%5.%6.%7.%8.%9."/>
+      <w:lvlJc w:val="left"/>
+      <w:pPr>
+        <w:ind w:left="4320" w:hanging="1440"/>
+      </w:pPr>
+    </w:lvl>
+  </w:abstractNum>
+  <w:abstractNum w:abstractNumId="2">
+    <w:nsid w:val="00E03E06"/>
+    <w:multiLevelType w:val="multilevel"/>
+    <w:tmpl w:val="4FEC6D82"/>
+    <w:lvl w:ilvl="0">
+      <w:start w:val="1"/>
+      <w:numFmt w:val="decimal"/>
+      <w:lvlText w:val="%1."/>
+      <w:lvlJc w:val="left"/>
+      <w:pPr>
+        <w:ind w:left="720" w:hanging="360"/>
+      </w:pPr>
+    </w:lvl>
+    <w:lvl w:ilvl="1">
+      <w:start w:val="1"/>
+      <w:numFmt w:val="decimal"/>
+      <w:isLgl/>
+      <w:lvlText w:val="%1.%2."/>
+      <w:lvlJc w:val="left"/>
+      <w:pPr>
+        <w:ind w:left="1440" w:hanging="720"/>
+      </w:pPr>
+      <w:rPr>
+        <w:rFonts w:hint="default"/>
+      </w:rPr>
+    </w:lvl>
+    <w:lvl w:ilvl="2">
+      <w:start w:val="1"/>
+      <w:numFmt w:val="decimal"/>
+      <w:isLgl/>
+      <w:lvlText w:val="%1.%2.%3."/>
+      <w:lvlJc w:val="left"/>
+      <w:pPr>
+        <w:ind w:left="1800" w:hanging="720"/>
+      </w:pPr>
+      <w:rPr>
+        <w:rFonts w:hint="default"/>
+      </w:rPr>
+    </w:lvl>
+    <w:lvl w:ilvl="3">
+      <w:start w:val="1"/>
+      <w:numFmt w:val="decimal"/>
+      <w:isLgl/>
+      <w:lvlText w:val="%1.%2.%3.%4."/>
+      <w:lvlJc w:val="left"/>
+      <w:pPr>
+        <w:ind w:left="2520" w:hanging="1080"/>
+      </w:pPr>
+      <w:rPr>
+        <w:rFonts w:hint="default"/>
+      </w:rPr>
+    </w:lvl>
+    <w:lvl w:ilvl="4">
+      <w:start w:val="1"/>
+      <w:numFmt w:val="decimal"/>
+      <w:isLgl/>
+      <w:lvlText w:val="%1.%2.%3.%4.%5."/>
+      <w:lvlJc w:val="left"/>
+      <w:pPr>
+        <w:ind w:left="2880" w:hanging="1080"/>
+      </w:pPr>
+      <w:rPr>
+        <w:rFonts w:hint="default"/>
+      </w:rPr>
+    </w:lvl>
+    <w:lvl w:ilvl="5">
+      <w:start w:val="1"/>
+      <w:numFmt w:val="decimal"/>
+      <w:isLgl/>
+      <w:lvlText w:val="%1.%2.%3.%4.%5.%6."/>
+      <w:lvlJc w:val="left"/>
+      <w:pPr>
+        <w:ind w:left="3600" w:hanging="1440"/>
+      </w:pPr>
+      <w:rPr>
+        <w:rFonts w:hint="default"/>
+      </w:rPr>
+    </w:lvl>
+    <w:lvl w:ilvl="6">
+      <w:start w:val="1"/>
+      <w:numFmt w:val="decimal"/>
+      <w:isLgl/>
+      <w:lvlText w:val="%1.%2.%3.%4.%5.%6.%7."/>
+      <w:lvlJc w:val="left"/>
+      <w:pPr>
+        <w:ind w:left="4320" w:hanging="1800"/>
+      </w:pPr>
+      <w:rPr>
+        <w:rFonts w:hint="default"/>
+      </w:rPr>
+    </w:lvl>
+    <w:lvl w:ilvl="7">
+      <w:start w:val="1"/>
+      <w:numFmt w:val="decimal"/>
+      <w:isLgl/>
+      <w:lvlText w:val="%1.%2.%3.%4.%5.%6.%7.%8."/>
+      <w:lvlJc w:val="left"/>
+      <w:pPr>
+        <w:ind w:left="4680" w:hanging="1800"/>
+      </w:pPr>
+      <w:rPr>
+        <w:rFonts w:hint="default"/>
+      </w:rPr>
+    </w:lvl>
+    <w:lvl w:ilvl="8">
+      <w:start w:val="1"/>
+      <w:numFmt w:val="decimal"/>
+      <w:isLgl/>
+      <w:lvlText w:val="%1.%2.%3.%4.%5.%6.%7.%8.%9."/>
+      <w:lvlJc w:val="left"/>
+      <w:pPr>
+        <w:ind w:left="5400" w:hanging="2160"/>
+      </w:pPr>
+      <w:rPr>
+        <w:rFonts w:hint="default"/>
+      </w:rPr>
+    </w:lvl>
+  </w:abstractNum>
+  <w:abstractNum w:abstractNumId="3">
     <w:nsid w:val="025A726F"/>
     <w:multiLevelType w:val="hybridMultilevel"/>
     <w:tmpl w:val="BF9C4BE0"/>
@@ -36342,7 +39643,7 @@
       </w:pPr>
     </w:lvl>
   </w:abstractNum>
-  <w:abstractNum w:abstractNumId="2">
+  <w:abstractNum w:abstractNumId="4">
     <w:nsid w:val="02CE3A50"/>
     <w:multiLevelType w:val="hybridMultilevel"/>
     <w:tmpl w:val="1662216C"/>
@@ -36431,17 +39732,17 @@
       </w:pPr>
     </w:lvl>
   </w:abstractNum>
-  <w:abstractNum w:abstractNumId="3">
-    <w:nsid w:val="17166EBC"/>
+  <w:abstractNum w:abstractNumId="5">
+    <w:nsid w:val="1403794A"/>
     <w:multiLevelType w:val="hybridMultilevel"/>
-    <w:tmpl w:val="F5AAFC5A"/>
+    <w:tmpl w:val="BAC6D2FC"/>
     <w:lvl w:ilvl="0" w:tplc="04190001">
       <w:start w:val="1"/>
       <w:numFmt w:val="bullet"/>
       <w:lvlText w:val=""/>
       <w:lvlJc w:val="left"/>
       <w:pPr>
-        <w:ind w:left="1428" w:hanging="360"/>
+        <w:ind w:left="720" w:hanging="360"/>
       </w:pPr>
       <w:rPr>
         <w:rFonts w:ascii="Symbol" w:hAnsi="Symbol" w:hint="default"/>
@@ -36453,7 +39754,7 @@
       <w:lvlText w:val="o"/>
       <w:lvlJc w:val="left"/>
       <w:pPr>
-        <w:ind w:left="2148" w:hanging="360"/>
+        <w:ind w:left="1440" w:hanging="360"/>
       </w:pPr>
       <w:rPr>
         <w:rFonts w:ascii="Courier New" w:hAnsi="Courier New" w:cs="Courier New" w:hint="default"/>
@@ -36465,7 +39766,7 @@
       <w:lvlText w:val=""/>
       <w:lvlJc w:val="left"/>
       <w:pPr>
-        <w:ind w:left="2868" w:hanging="360"/>
+        <w:ind w:left="2160" w:hanging="360"/>
       </w:pPr>
       <w:rPr>
         <w:rFonts w:ascii="Wingdings" w:hAnsi="Wingdings" w:hint="default"/>
@@ -36477,7 +39778,7 @@
       <w:lvlText w:val=""/>
       <w:lvlJc w:val="left"/>
       <w:pPr>
-        <w:ind w:left="3588" w:hanging="360"/>
+        <w:ind w:left="2880" w:hanging="360"/>
       </w:pPr>
       <w:rPr>
         <w:rFonts w:ascii="Symbol" w:hAnsi="Symbol" w:hint="default"/>
@@ -36489,7 +39790,7 @@
       <w:lvlText w:val="o"/>
       <w:lvlJc w:val="left"/>
       <w:pPr>
-        <w:ind w:left="4308" w:hanging="360"/>
+        <w:ind w:left="3600" w:hanging="360"/>
       </w:pPr>
       <w:rPr>
         <w:rFonts w:ascii="Courier New" w:hAnsi="Courier New" w:cs="Courier New" w:hint="default"/>
@@ -36501,7 +39802,7 @@
       <w:lvlText w:val=""/>
       <w:lvlJc w:val="left"/>
       <w:pPr>
-        <w:ind w:left="5028" w:hanging="360"/>
+        <w:ind w:left="4320" w:hanging="360"/>
       </w:pPr>
       <w:rPr>
         <w:rFonts w:ascii="Wingdings" w:hAnsi="Wingdings" w:hint="default"/>
@@ -36513,7 +39814,7 @@
       <w:lvlText w:val=""/>
       <w:lvlJc w:val="left"/>
       <w:pPr>
-        <w:ind w:left="5748" w:hanging="360"/>
+        <w:ind w:left="5040" w:hanging="360"/>
       </w:pPr>
       <w:rPr>
         <w:rFonts w:ascii="Symbol" w:hAnsi="Symbol" w:hint="default"/>
@@ -36525,7 +39826,7 @@
       <w:lvlText w:val="o"/>
       <w:lvlJc w:val="left"/>
       <w:pPr>
-        <w:ind w:left="6468" w:hanging="360"/>
+        <w:ind w:left="5760" w:hanging="360"/>
       </w:pPr>
       <w:rPr>
         <w:rFonts w:ascii="Courier New" w:hAnsi="Courier New" w:cs="Courier New" w:hint="default"/>
@@ -36537,17 +39838,17 @@
       <w:lvlText w:val=""/>
       <w:lvlJc w:val="left"/>
       <w:pPr>
-        <w:ind w:left="7188" w:hanging="360"/>
+        <w:ind w:left="6480" w:hanging="360"/>
       </w:pPr>
       <w:rPr>
         <w:rFonts w:ascii="Wingdings" w:hAnsi="Wingdings" w:hint="default"/>
       </w:rPr>
     </w:lvl>
   </w:abstractNum>
-  <w:abstractNum w:abstractNumId="4">
-    <w:nsid w:val="17304117"/>
+  <w:abstractNum w:abstractNumId="6">
+    <w:nsid w:val="17166EBC"/>
     <w:multiLevelType w:val="hybridMultilevel"/>
-    <w:tmpl w:val="C7DA7738"/>
+    <w:tmpl w:val="F5AAFC5A"/>
     <w:lvl w:ilvl="0" w:tplc="04190001">
       <w:start w:val="1"/>
       <w:numFmt w:val="bullet"/>
@@ -36657,7 +39958,120 @@
       </w:rPr>
     </w:lvl>
   </w:abstractNum>
-  <w:abstractNum w:abstractNumId="5">
+  <w:abstractNum w:abstractNumId="7">
+    <w:nsid w:val="17304117"/>
+    <w:multiLevelType w:val="hybridMultilevel"/>
+    <w:tmpl w:val="C7DA7738"/>
+    <w:lvl w:ilvl="0" w:tplc="04190001">
+      <w:start w:val="1"/>
+      <w:numFmt w:val="bullet"/>
+      <w:lvlText w:val=""/>
+      <w:lvlJc w:val="left"/>
+      <w:pPr>
+        <w:ind w:left="1428" w:hanging="360"/>
+      </w:pPr>
+      <w:rPr>
+        <w:rFonts w:ascii="Symbol" w:hAnsi="Symbol" w:hint="default"/>
+      </w:rPr>
+    </w:lvl>
+    <w:lvl w:ilvl="1" w:tplc="04190003" w:tentative="1">
+      <w:start w:val="1"/>
+      <w:numFmt w:val="bullet"/>
+      <w:lvlText w:val="o"/>
+      <w:lvlJc w:val="left"/>
+      <w:pPr>
+        <w:ind w:left="2148" w:hanging="360"/>
+      </w:pPr>
+      <w:rPr>
+        <w:rFonts w:ascii="Courier New" w:hAnsi="Courier New" w:cs="Courier New" w:hint="default"/>
+      </w:rPr>
+    </w:lvl>
+    <w:lvl w:ilvl="2" w:tplc="04190005" w:tentative="1">
+      <w:start w:val="1"/>
+      <w:numFmt w:val="bullet"/>
+      <w:lvlText w:val=""/>
+      <w:lvlJc w:val="left"/>
+      <w:pPr>
+        <w:ind w:left="2868" w:hanging="360"/>
+      </w:pPr>
+      <w:rPr>
+        <w:rFonts w:ascii="Wingdings" w:hAnsi="Wingdings" w:hint="default"/>
+      </w:rPr>
+    </w:lvl>
+    <w:lvl w:ilvl="3" w:tplc="04190001" w:tentative="1">
+      <w:start w:val="1"/>
+      <w:numFmt w:val="bullet"/>
+      <w:lvlText w:val=""/>
+      <w:lvlJc w:val="left"/>
+      <w:pPr>
+        <w:ind w:left="3588" w:hanging="360"/>
+      </w:pPr>
+      <w:rPr>
+        <w:rFonts w:ascii="Symbol" w:hAnsi="Symbol" w:hint="default"/>
+      </w:rPr>
+    </w:lvl>
+    <w:lvl w:ilvl="4" w:tplc="04190003" w:tentative="1">
+      <w:start w:val="1"/>
+      <w:numFmt w:val="bullet"/>
+      <w:lvlText w:val="o"/>
+      <w:lvlJc w:val="left"/>
+      <w:pPr>
+        <w:ind w:left="4308" w:hanging="360"/>
+      </w:pPr>
+      <w:rPr>
+        <w:rFonts w:ascii="Courier New" w:hAnsi="Courier New" w:cs="Courier New" w:hint="default"/>
+      </w:rPr>
+    </w:lvl>
+    <w:lvl w:ilvl="5" w:tplc="04190005" w:tentative="1">
+      <w:start w:val="1"/>
+      <w:numFmt w:val="bullet"/>
+      <w:lvlText w:val=""/>
+      <w:lvlJc w:val="left"/>
+      <w:pPr>
+        <w:ind w:left="5028" w:hanging="360"/>
+      </w:pPr>
+      <w:rPr>
+        <w:rFonts w:ascii="Wingdings" w:hAnsi="Wingdings" w:hint="default"/>
+      </w:rPr>
+    </w:lvl>
+    <w:lvl w:ilvl="6" w:tplc="04190001" w:tentative="1">
+      <w:start w:val="1"/>
+      <w:numFmt w:val="bullet"/>
+      <w:lvlText w:val=""/>
+      <w:lvlJc w:val="left"/>
+      <w:pPr>
+        <w:ind w:left="5748" w:hanging="360"/>
+      </w:pPr>
+      <w:rPr>
+        <w:rFonts w:ascii="Symbol" w:hAnsi="Symbol" w:hint="default"/>
+      </w:rPr>
+    </w:lvl>
+    <w:lvl w:ilvl="7" w:tplc="04190003" w:tentative="1">
+      <w:start w:val="1"/>
+      <w:numFmt w:val="bullet"/>
+      <w:lvlText w:val="o"/>
+      <w:lvlJc w:val="left"/>
+      <w:pPr>
+        <w:ind w:left="6468" w:hanging="360"/>
+      </w:pPr>
+      <w:rPr>
+        <w:rFonts w:ascii="Courier New" w:hAnsi="Courier New" w:cs="Courier New" w:hint="default"/>
+      </w:rPr>
+    </w:lvl>
+    <w:lvl w:ilvl="8" w:tplc="04190005" w:tentative="1">
+      <w:start w:val="1"/>
+      <w:numFmt w:val="bullet"/>
+      <w:lvlText w:val=""/>
+      <w:lvlJc w:val="left"/>
+      <w:pPr>
+        <w:ind w:left="7188" w:hanging="360"/>
+      </w:pPr>
+      <w:rPr>
+        <w:rFonts w:ascii="Wingdings" w:hAnsi="Wingdings" w:hint="default"/>
+      </w:rPr>
+    </w:lvl>
+  </w:abstractNum>
+  <w:abstractNum w:abstractNumId="8">
     <w:nsid w:val="19FB60ED"/>
     <w:multiLevelType w:val="multilevel"/>
     <w:tmpl w:val="56AEE638"/>
@@ -36774,7 +40188,7 @@
       </w:rPr>
     </w:lvl>
   </w:abstractNum>
-  <w:abstractNum w:abstractNumId="6">
+  <w:abstractNum w:abstractNumId="9">
     <w:nsid w:val="27AE7C51"/>
     <w:multiLevelType w:val="hybridMultilevel"/>
     <w:tmpl w:val="7F98767A"/>
@@ -36863,7 +40277,7 @@
       </w:pPr>
     </w:lvl>
   </w:abstractNum>
-  <w:abstractNum w:abstractNumId="7">
+  <w:abstractNum w:abstractNumId="10">
     <w:nsid w:val="2ACD388A"/>
     <w:multiLevelType w:val="hybridMultilevel"/>
     <w:tmpl w:val="AFDC3078"/>
@@ -36949,7 +40363,7 @@
       </w:pPr>
     </w:lvl>
   </w:abstractNum>
-  <w:abstractNum w:abstractNumId="8">
+  <w:abstractNum w:abstractNumId="11">
     <w:nsid w:val="35CD467B"/>
     <w:multiLevelType w:val="hybridMultilevel"/>
     <w:tmpl w:val="5A945518"/>
@@ -37062,7 +40476,7 @@
       </w:rPr>
     </w:lvl>
   </w:abstractNum>
-  <w:abstractNum w:abstractNumId="9">
+  <w:abstractNum w:abstractNumId="12">
     <w:nsid w:val="381D7424"/>
     <w:multiLevelType w:val="multilevel"/>
     <w:tmpl w:val="98DE00B4"/>
@@ -37175,7 +40589,7 @@
       </w:rPr>
     </w:lvl>
   </w:abstractNum>
-  <w:abstractNum w:abstractNumId="10">
+  <w:abstractNum w:abstractNumId="13">
     <w:nsid w:val="43C82015"/>
     <w:multiLevelType w:val="hybridMultilevel"/>
     <w:tmpl w:val="F1701470"/>
@@ -37288,7 +40702,7 @@
       </w:pPr>
     </w:lvl>
   </w:abstractNum>
-  <w:abstractNum w:abstractNumId="11">
+  <w:abstractNum w:abstractNumId="14">
     <w:nsid w:val="44CB6A74"/>
     <w:multiLevelType w:val="hybridMultilevel"/>
     <w:tmpl w:val="63169BF8"/>
@@ -37374,7 +40788,7 @@
       </w:pPr>
     </w:lvl>
   </w:abstractNum>
-  <w:abstractNum w:abstractNumId="12">
+  <w:abstractNum w:abstractNumId="15">
     <w:nsid w:val="455478EA"/>
     <w:multiLevelType w:val="hybridMultilevel"/>
     <w:tmpl w:val="DCD6AB74"/>
@@ -37487,7 +40901,7 @@
       </w:rPr>
     </w:lvl>
   </w:abstractNum>
-  <w:abstractNum w:abstractNumId="13">
+  <w:abstractNum w:abstractNumId="16">
     <w:nsid w:val="46F905DB"/>
     <w:multiLevelType w:val="hybridMultilevel"/>
     <w:tmpl w:val="34FADBC4"/>
@@ -37577,7 +40991,7 @@
       </w:pPr>
     </w:lvl>
   </w:abstractNum>
-  <w:abstractNum w:abstractNumId="14">
+  <w:abstractNum w:abstractNumId="17">
     <w:nsid w:val="48F062CF"/>
     <w:multiLevelType w:val="multilevel"/>
     <w:tmpl w:val="C764CECE"/>
@@ -37690,7 +41104,7 @@
       </w:rPr>
     </w:lvl>
   </w:abstractNum>
-  <w:abstractNum w:abstractNumId="15">
+  <w:abstractNum w:abstractNumId="18">
     <w:nsid w:val="71E126A9"/>
     <w:multiLevelType w:val="hybridMultilevel"/>
     <w:tmpl w:val="6A20E3B0"/>
@@ -37781,55 +41195,64 @@
     </w:lvl>
   </w:abstractNum>
   <w:num w:numId="1">
-    <w:abstractNumId w:val="5"/>
+    <w:abstractNumId w:val="8"/>
   </w:num>
   <w:num w:numId="2">
-    <w:abstractNumId w:val="14"/>
+    <w:abstractNumId w:val="17"/>
   </w:num>
   <w:num w:numId="3">
     <w:abstractNumId w:val="0"/>
   </w:num>
   <w:num w:numId="4">
+    <w:abstractNumId w:val="12"/>
+  </w:num>
+  <w:num w:numId="5">
+    <w:abstractNumId w:val="13"/>
+  </w:num>
+  <w:num w:numId="6">
+    <w:abstractNumId w:val="16"/>
+  </w:num>
+  <w:num w:numId="7">
+    <w:abstractNumId w:val="4"/>
+  </w:num>
+  <w:num w:numId="8">
     <w:abstractNumId w:val="9"/>
   </w:num>
-  <w:num w:numId="5">
+  <w:num w:numId="9">
+    <w:abstractNumId w:val="18"/>
+  </w:num>
+  <w:num w:numId="10">
+    <w:abstractNumId w:val="3"/>
+  </w:num>
+  <w:num w:numId="11">
+    <w:abstractNumId w:val="6"/>
+  </w:num>
+  <w:num w:numId="12">
+    <w:abstractNumId w:val="7"/>
+  </w:num>
+  <w:num w:numId="13">
+    <w:abstractNumId w:val="11"/>
+  </w:num>
+  <w:num w:numId="14">
+    <w:abstractNumId w:val="15"/>
+  </w:num>
+  <w:num w:numId="15">
+    <w:abstractNumId w:val="8"/>
+  </w:num>
+  <w:num w:numId="16">
     <w:abstractNumId w:val="10"/>
   </w:num>
-  <w:num w:numId="6">
-    <w:abstractNumId w:val="13"/>
+  <w:num w:numId="17">
+    <w:abstractNumId w:val="14"/>
   </w:num>
-  <w:num w:numId="7">
+  <w:num w:numId="18">
+    <w:abstractNumId w:val="5"/>
+  </w:num>
+  <w:num w:numId="19">
     <w:abstractNumId w:val="2"/>
   </w:num>
-  <w:num w:numId="8">
-    <w:abstractNumId w:val="6"/>
-  </w:num>
-  <w:num w:numId="9">
-    <w:abstractNumId w:val="15"/>
-  </w:num>
-  <w:num w:numId="10">
+  <w:num w:numId="20">
     <w:abstractNumId w:val="1"/>
-  </w:num>
-  <w:num w:numId="11">
-    <w:abstractNumId w:val="3"/>
-  </w:num>
-  <w:num w:numId="12">
-    <w:abstractNumId w:val="4"/>
-  </w:num>
-  <w:num w:numId="13">
-    <w:abstractNumId w:val="8"/>
-  </w:num>
-  <w:num w:numId="14">
-    <w:abstractNumId w:val="12"/>
-  </w:num>
-  <w:num w:numId="15">
-    <w:abstractNumId w:val="5"/>
-  </w:num>
-  <w:num w:numId="16">
-    <w:abstractNumId w:val="7"/>
-  </w:num>
-  <w:num w:numId="17">
-    <w:abstractNumId w:val="11"/>
   </w:num>
   <w:numIdMacAtCleanup w:val="5"/>
 </w:numbering>
@@ -39454,7 +42877,7 @@
 </file>
 
 <file path=customXml/itemProps1.xml><?xml version="1.0" encoding="utf-8"?>
-<ds:datastoreItem xmlns:ds="http://schemas.openxmlformats.org/officeDocument/2006/customXml" ds:itemID="{CC35B78E-6A33-4910-AB5C-0EB247FABC28}">
+<ds:datastoreItem xmlns:ds="http://schemas.openxmlformats.org/officeDocument/2006/customXml" ds:itemID="{B083F390-83FC-4AB0-823C-85FC32428787}">
   <ds:schemaRefs>
     <ds:schemaRef ds:uri="http://schemas.openxmlformats.org/officeDocument/2006/bibliography"/>
   </ds:schemaRefs>

</xml_diff>

<commit_message>
[feature] add negative test full implementation
</commit_message>
<xml_diff>
--- a/reports/defence/otchet.docx
+++ b/reports/defence/otchet.docx
@@ -33038,16 +33038,44 @@
         </w:rPr>
         <w:t xml:space="preserve">ные вершины, а псевдо-финальные – вершины, </w:t>
       </w:r>
+      <w:r>
+        <w:rPr>
+          <w:rFonts w:asciiTheme="majorHAnsi" w:hAnsiTheme="majorHAnsi" w:cstheme="majorHAnsi"/>
+          <w:sz w:val="28"/>
+          <w:szCs w:val="28"/>
+        </w:rPr>
+        <w:t>из которых имеет</w:t>
+      </w:r>
+      <w:r>
+        <w:rPr>
+          <w:rFonts w:asciiTheme="majorHAnsi" w:hAnsiTheme="majorHAnsi" w:cstheme="majorHAnsi"/>
+          <w:sz w:val="28"/>
+          <w:szCs w:val="28"/>
+        </w:rPr>
+        <w:t>ся переход не по всем терминальным символам</w:t>
+      </w:r>
+      <w:r>
+        <w:rPr>
+          <w:rFonts w:asciiTheme="majorHAnsi" w:hAnsiTheme="majorHAnsi" w:cstheme="majorHAnsi"/>
+          <w:sz w:val="28"/>
+          <w:szCs w:val="28"/>
+        </w:rPr>
+        <w:t>.</w:t>
+      </w:r>
+    </w:p>
+    <w:p>
+      <w:pPr>
+        <w:spacing w:line="360" w:lineRule="auto"/>
+        <w:ind w:firstLine="709"/>
+        <w:jc w:val="both"/>
+        <w:rPr>
+          <w:rFonts w:asciiTheme="majorHAnsi" w:hAnsiTheme="majorHAnsi" w:cstheme="majorHAnsi"/>
+          <w:sz w:val="28"/>
+          <w:szCs w:val="28"/>
+        </w:rPr>
+      </w:pPr>
       <w:bookmarkStart w:id="20" w:name="_GoBack"/>
       <w:bookmarkEnd w:id="20"/>
-      <w:r>
-        <w:rPr>
-          <w:rFonts w:asciiTheme="majorHAnsi" w:hAnsiTheme="majorHAnsi" w:cstheme="majorHAnsi"/>
-          <w:sz w:val="28"/>
-          <w:szCs w:val="28"/>
-        </w:rPr>
-        <w:t>из которых имеется переход не по всем терминалам.</w:t>
-      </w:r>
     </w:p>
     <w:p>
       <w:pPr>
@@ -33808,15 +33836,7 @@
           <w:sz w:val="28"/>
           <w:lang w:val="en-US"/>
         </w:rPr>
-        <w:t>l</w:t>
-      </w:r>
-      <w:r>
-        <w:rPr>
-          <w:rFonts w:ascii="Times New Roman" w:hAnsi="Times New Roman" w:cs="Times New Roman"/>
-          <w:sz w:val="28"/>
-          <w:lang w:val="en-US"/>
-        </w:rPr>
-        <w:t>et</w:t>
+        <w:t>let</w:t>
       </w:r>
       <w:r>
         <w:rPr>
@@ -33830,28 +33850,7 @@
           <w:rFonts w:ascii="Times New Roman" w:hAnsi="Times New Roman" w:cs="Times New Roman"/>
           <w:sz w:val="28"/>
         </w:rPr>
-        <w:t>верш</w:t>
-      </w:r>
-      <w:r>
-        <w:rPr>
-          <w:rFonts w:ascii="Times New Roman" w:hAnsi="Times New Roman" w:cs="Times New Roman"/>
-          <w:sz w:val="28"/>
-        </w:rPr>
-        <w:t>и</w:t>
-      </w:r>
-      <w:r>
-        <w:rPr>
-          <w:rFonts w:ascii="Times New Roman" w:hAnsi="Times New Roman" w:cs="Times New Roman"/>
-          <w:sz w:val="28"/>
-        </w:rPr>
-        <w:t>на изображена многоугольником.</w:t>
-      </w:r>
-      <w:r>
-        <w:rPr>
-          <w:rFonts w:ascii="Times New Roman" w:hAnsi="Times New Roman" w:cs="Times New Roman"/>
-          <w:sz w:val="28"/>
-        </w:rPr>
-        <w:t xml:space="preserve"> </w:t>
+        <w:t xml:space="preserve">вершина изображена многоугольником. </w:t>
       </w:r>
       <w:r>
         <w:rPr>
@@ -34804,28 +34803,7 @@
             <w:rFonts w:ascii="Cambria Math" w:hAnsi="Cambria Math" w:cstheme="majorHAnsi"/>
             <w:sz w:val="28"/>
           </w:rPr>
-          <m:t>(</m:t>
-        </m:r>
-        <m:r>
-          <w:rPr>
-            <w:rFonts w:ascii="Cambria Math" w:hAnsi="Cambria Math" w:cstheme="majorHAnsi"/>
-            <w:sz w:val="28"/>
-          </w:rPr>
-          <m:t>x+</m:t>
-        </m:r>
-        <m:r>
-          <w:rPr>
-            <w:rFonts w:ascii="Cambria Math" w:hAnsi="Cambria Math" w:cstheme="majorHAnsi"/>
-            <w:sz w:val="28"/>
-          </w:rPr>
-          <m:t>(</m:t>
-        </m:r>
-        <m:r>
-          <w:rPr>
-            <w:rFonts w:ascii="Cambria Math" w:hAnsi="Cambria Math" w:cstheme="majorHAnsi"/>
-            <w:sz w:val="28"/>
-          </w:rPr>
-          <m:t>x*</m:t>
+          <m:t>(x+(x*</m:t>
         </m:r>
         <m:d>
           <m:dPr>
@@ -36523,14 +36501,7 @@
                 <w:rFonts w:ascii="Cambria Math" w:hAnsi="Cambria Math" w:cstheme="majorHAnsi"/>
                 <w:sz w:val="28"/>
               </w:rPr>
-              <m:t xml:space="preserve"> </m:t>
-            </m:r>
-            <m:r>
-              <w:rPr>
-                <w:rFonts w:ascii="Cambria Math" w:hAnsi="Cambria Math" w:cstheme="majorHAnsi"/>
-                <w:sz w:val="28"/>
-              </w:rPr>
-              <m:t xml:space="preserve">x+x*x </m:t>
+              <m:t xml:space="preserve"> x+x*x </m:t>
             </m:r>
           </m:e>
         </m:d>
@@ -36579,14 +36550,7 @@
             <w:rFonts w:ascii="Cambria Math" w:hAnsi="Cambria Math" w:cstheme="majorHAnsi"/>
             <w:sz w:val="28"/>
           </w:rPr>
-          <m:t>(</m:t>
-        </m:r>
-        <m:r>
-          <w:rPr>
-            <w:rFonts w:ascii="Cambria Math" w:hAnsi="Cambria Math" w:cstheme="majorHAnsi"/>
-            <w:sz w:val="28"/>
-          </w:rPr>
-          <m:t xml:space="preserve"> x+(x*</m:t>
+          <m:t>( x+(x*</m:t>
         </m:r>
         <m:d>
           <m:dPr>
@@ -36641,28 +36605,7 @@
             <w:rFonts w:ascii="Cambria Math" w:hAnsi="Cambria Math" w:cstheme="majorHAnsi"/>
             <w:sz w:val="28"/>
           </w:rPr>
-          <m:t>*(x)</m:t>
-        </m:r>
-        <m:r>
-          <w:rPr>
-            <w:rFonts w:ascii="Cambria Math" w:hAnsi="Cambria Math" w:cstheme="majorHAnsi"/>
-            <w:sz w:val="28"/>
-          </w:rPr>
-          <m:t xml:space="preserve"> </m:t>
-        </m:r>
-        <m:r>
-          <w:rPr>
-            <w:rFonts w:ascii="Cambria Math" w:hAnsi="Cambria Math" w:cstheme="majorHAnsi"/>
-            <w:sz w:val="28"/>
-          </w:rPr>
-          <m:t>)</m:t>
-        </m:r>
-        <m:r>
-          <w:rPr>
-            <w:rFonts w:ascii="Cambria Math" w:hAnsi="Cambria Math" w:cstheme="majorHAnsi"/>
-            <w:sz w:val="28"/>
-          </w:rPr>
-          <m:t xml:space="preserve"> ) ) ;</m:t>
+          <m:t>*(x) ) ) ) ;</m:t>
         </m:r>
       </m:oMath>
     </w:p>
@@ -36966,23 +36909,7 @@
             <w:sz w:val="28"/>
             <w:lang w:val="en-US"/>
           </w:rPr>
-          <m:t xml:space="preserve">[ </m:t>
-        </m:r>
-        <m:r>
-          <w:rPr>
-            <w:rFonts w:ascii="Cambria Math" w:hAnsi="Cambria Math" w:cstheme="majorHAnsi"/>
-            <w:sz w:val="28"/>
-            <w:lang w:val="en-US"/>
-          </w:rPr>
-          <m:t>STRING</m:t>
-        </m:r>
-        <m:r>
-          <w:rPr>
-            <w:rFonts w:ascii="Cambria Math" w:hAnsi="Cambria Math" w:cstheme="majorHAnsi"/>
-            <w:sz w:val="28"/>
-            <w:lang w:val="en-US"/>
-          </w:rPr>
-          <m:t xml:space="preserve"> ]</m:t>
+          <m:t>[ STRING ]</m:t>
         </m:r>
       </m:oMath>
     </w:p>
@@ -37132,105 +37059,7 @@
             <w:rFonts w:ascii="Cambria Math" w:hAnsi="Cambria Math" w:cstheme="majorHAnsi"/>
             <w:sz w:val="28"/>
           </w:rPr>
-          <m:t>ident</m:t>
-        </m:r>
-        <m:r>
-          <w:rPr>
-            <w:rFonts w:ascii="Cambria Math" w:hAnsi="Cambria Math" w:cstheme="majorHAnsi"/>
-            <w:sz w:val="28"/>
-          </w:rPr>
-          <m:t xml:space="preserve"> ( </m:t>
-        </m:r>
-        <m:r>
-          <w:rPr>
-            <w:rFonts w:ascii="Cambria Math" w:hAnsi="Cambria Math" w:cstheme="majorHAnsi"/>
-            <w:sz w:val="28"/>
-          </w:rPr>
-          <m:t>ident</m:t>
-        </m:r>
-        <m:r>
-          <w:rPr>
-            <w:rFonts w:ascii="Cambria Math" w:hAnsi="Cambria Math" w:cstheme="majorHAnsi"/>
-            <w:sz w:val="28"/>
-          </w:rPr>
-          <m:t>:</m:t>
-        </m:r>
-        <m:r>
-          <w:rPr>
-            <w:rFonts w:ascii="Cambria Math" w:hAnsi="Cambria Math" w:cstheme="majorHAnsi"/>
-            <w:sz w:val="28"/>
-          </w:rPr>
-          <m:t xml:space="preserve">ident </m:t>
-        </m:r>
-        <m:r>
-          <w:rPr>
-            <w:rFonts w:ascii="Cambria Math" w:hAnsi="Cambria Math" w:cstheme="majorHAnsi"/>
-            <w:sz w:val="28"/>
-          </w:rPr>
-          <m:t xml:space="preserve">; </m:t>
-        </m:r>
-        <m:r>
-          <w:rPr>
-            <w:rFonts w:ascii="Cambria Math" w:hAnsi="Cambria Math" w:cstheme="majorHAnsi"/>
-            <w:sz w:val="28"/>
-          </w:rPr>
-          <m:t xml:space="preserve">ident </m:t>
-        </m:r>
-        <m:r>
-          <w:rPr>
-            <w:rFonts w:ascii="Cambria Math" w:hAnsi="Cambria Math" w:cstheme="majorHAnsi"/>
-            <w:sz w:val="28"/>
-          </w:rPr>
-          <m:t xml:space="preserve">, </m:t>
-        </m:r>
-        <m:r>
-          <w:rPr>
-            <w:rFonts w:ascii="Cambria Math" w:hAnsi="Cambria Math" w:cstheme="majorHAnsi"/>
-            <w:sz w:val="28"/>
-          </w:rPr>
-          <m:t xml:space="preserve">ident </m:t>
-        </m:r>
-        <m:r>
-          <w:rPr>
-            <w:rFonts w:ascii="Cambria Math" w:hAnsi="Cambria Math" w:cstheme="majorHAnsi"/>
-            <w:sz w:val="28"/>
-          </w:rPr>
-          <m:t>:char</m:t>
-        </m:r>
-        <m:r>
-          <w:rPr>
-            <w:rFonts w:ascii="Cambria Math" w:hAnsi="Cambria Math" w:cstheme="majorHAnsi"/>
-            <w:sz w:val="28"/>
-          </w:rPr>
-          <m:t xml:space="preserve"> </m:t>
-        </m:r>
-        <m:r>
-          <w:rPr>
-            <w:rFonts w:ascii="Cambria Math" w:hAnsi="Cambria Math" w:cstheme="majorHAnsi"/>
-            <w:sz w:val="28"/>
-          </w:rPr>
-          <m:t xml:space="preserve">) </m:t>
-        </m:r>
-        <m:r>
-          <w:rPr>
-            <w:rFonts w:ascii="Cambria Math" w:hAnsi="Cambria Math" w:cstheme="majorHAnsi"/>
-            <w:sz w:val="28"/>
-          </w:rPr>
-          <m:t xml:space="preserve"> :</m:t>
-        </m:r>
-        <m:r>
-          <w:rPr>
-            <w:rFonts w:ascii="Cambria Math" w:hAnsi="Cambria Math" w:cstheme="majorHAnsi"/>
-            <w:sz w:val="28"/>
-          </w:rPr>
-          <m:t>char</m:t>
-        </m:r>
-        <m:r>
-          <w:rPr>
-            <w:rFonts w:ascii="Cambria Math" w:hAnsi="Cambria Math" w:cstheme="majorHAnsi"/>
-            <w:sz w:val="28"/>
-          </w:rPr>
-          <m:t xml:space="preserve"> ;</m:t>
+          <m:t>ident ( ident:ident ; ident , ident :char )  :char ;</m:t>
         </m:r>
       </m:oMath>
     </w:p>
@@ -37265,21 +37094,7 @@
             <w:rFonts w:ascii="Cambria Math" w:hAnsi="Cambria Math" w:cstheme="majorHAnsi"/>
             <w:sz w:val="28"/>
           </w:rPr>
-          <m:t>ident :</m:t>
-        </m:r>
-        <m:r>
-          <w:rPr>
-            <w:rFonts w:ascii="Cambria Math" w:hAnsi="Cambria Math" w:cstheme="majorHAnsi"/>
-            <w:sz w:val="28"/>
-          </w:rPr>
-          <m:t>boolean</m:t>
-        </m:r>
-        <m:r>
-          <w:rPr>
-            <w:rFonts w:ascii="Cambria Math" w:hAnsi="Cambria Math" w:cstheme="majorHAnsi"/>
-            <w:sz w:val="28"/>
-          </w:rPr>
-          <m:t xml:space="preserve"> ;</m:t>
+          <m:t>ident :boolean ;</m:t>
         </m:r>
       </m:oMath>
     </w:p>
@@ -37313,21 +37128,7 @@
             <w:rFonts w:ascii="Cambria Math" w:hAnsi="Cambria Math" w:cstheme="majorHAnsi"/>
             <w:sz w:val="28"/>
           </w:rPr>
-          <m:t>ident :</m:t>
-        </m:r>
-        <m:r>
-          <w:rPr>
-            <w:rFonts w:ascii="Cambria Math" w:hAnsi="Cambria Math" w:cstheme="majorHAnsi"/>
-            <w:sz w:val="28"/>
-          </w:rPr>
-          <m:t>string</m:t>
-        </m:r>
-        <m:r>
-          <w:rPr>
-            <w:rFonts w:ascii="Cambria Math" w:hAnsi="Cambria Math" w:cstheme="majorHAnsi"/>
-            <w:sz w:val="28"/>
-          </w:rPr>
-          <m:t xml:space="preserve"> ;</m:t>
+          <m:t>ident :string ;</m:t>
         </m:r>
       </m:oMath>
     </w:p>
@@ -37360,21 +37161,7 @@
             <w:rFonts w:ascii="Cambria Math" w:hAnsi="Cambria Math" w:cstheme="majorHAnsi"/>
             <w:sz w:val="28"/>
           </w:rPr>
-          <m:t>ident</m:t>
-        </m:r>
-        <m:r>
-          <w:rPr>
-            <w:rFonts w:ascii="Cambria Math" w:hAnsi="Cambria Math" w:cstheme="majorHAnsi"/>
-            <w:sz w:val="28"/>
-          </w:rPr>
-          <m:t xml:space="preserve"> :real</m:t>
-        </m:r>
-        <m:r>
-          <w:rPr>
-            <w:rFonts w:ascii="Cambria Math" w:hAnsi="Cambria Math" w:cstheme="majorHAnsi"/>
-            <w:sz w:val="28"/>
-          </w:rPr>
-          <m:t xml:space="preserve"> ;</m:t>
+          <m:t>ident :real ;</m:t>
         </m:r>
       </m:oMath>
     </w:p>
@@ -37407,21 +37194,7 @@
             <w:rFonts w:ascii="Cambria Math" w:hAnsi="Cambria Math" w:cstheme="majorHAnsi"/>
             <w:sz w:val="28"/>
           </w:rPr>
-          <m:t>ident :</m:t>
-        </m:r>
-        <m:r>
-          <w:rPr>
-            <w:rFonts w:ascii="Cambria Math" w:hAnsi="Cambria Math" w:cstheme="majorHAnsi"/>
-            <w:sz w:val="28"/>
-          </w:rPr>
-          <m:t>integer</m:t>
-        </m:r>
-        <m:r>
-          <w:rPr>
-            <w:rFonts w:ascii="Cambria Math" w:hAnsi="Cambria Math" w:cstheme="majorHAnsi"/>
-            <w:sz w:val="28"/>
-          </w:rPr>
-          <m:t>;</m:t>
+          <m:t>ident :integer;</m:t>
         </m:r>
       </m:oMath>
     </w:p>
@@ -37461,28 +37234,7 @@
             <w:rFonts w:ascii="Cambria Math" w:hAnsi="Cambria Math" w:cstheme="majorHAnsi"/>
             <w:sz w:val="28"/>
           </w:rPr>
-          <m:t>ident (ident:</m:t>
-        </m:r>
-        <m:r>
-          <w:rPr>
-            <w:rFonts w:ascii="Cambria Math" w:hAnsi="Cambria Math" w:cstheme="majorHAnsi"/>
-            <w:sz w:val="28"/>
-          </w:rPr>
-          <m:t>boolean</m:t>
-        </m:r>
-        <m:r>
-          <w:rPr>
-            <w:rFonts w:ascii="Cambria Math" w:hAnsi="Cambria Math" w:cstheme="majorHAnsi"/>
-            <w:sz w:val="28"/>
-          </w:rPr>
-          <m:t>;ident</m:t>
-        </m:r>
-        <m:r>
-          <w:rPr>
-            <w:rFonts w:ascii="Cambria Math" w:hAnsi="Cambria Math" w:cstheme="majorHAnsi"/>
-            <w:sz w:val="28"/>
-          </w:rPr>
-          <m:t xml:space="preserve">:string; </m:t>
+          <m:t xml:space="preserve">ident (ident:boolean;ident:string; </m:t>
         </m:r>
       </m:oMath>
     </w:p>
@@ -37502,35 +37254,7 @@
               <w:rFonts w:ascii="Cambria Math" w:hAnsi="Cambria Math" w:cstheme="majorHAnsi"/>
               <w:sz w:val="28"/>
             </w:rPr>
-            <m:t>ident:</m:t>
-          </m:r>
-          <m:r>
-            <w:rPr>
-              <w:rFonts w:ascii="Cambria Math" w:hAnsi="Cambria Math" w:cstheme="majorHAnsi"/>
-              <w:sz w:val="28"/>
-            </w:rPr>
-            <m:t>real;ident:integer</m:t>
-          </m:r>
-          <m:r>
-            <w:rPr>
-              <w:rFonts w:ascii="Cambria Math" w:hAnsi="Cambria Math" w:cstheme="majorHAnsi"/>
-              <w:sz w:val="28"/>
-            </w:rPr>
-            <m:t>):</m:t>
-          </m:r>
-          <m:r>
-            <w:rPr>
-              <w:rFonts w:ascii="Cambria Math" w:hAnsi="Cambria Math" w:cstheme="majorHAnsi"/>
-              <w:sz w:val="28"/>
-            </w:rPr>
-            <m:t>ident</m:t>
-          </m:r>
-          <m:r>
-            <w:rPr>
-              <w:rFonts w:ascii="Cambria Math" w:hAnsi="Cambria Math" w:cstheme="majorHAnsi"/>
-              <w:sz w:val="28"/>
-            </w:rPr>
-            <m:t>;</m:t>
+            <m:t>ident:real;ident:integer):ident;</m:t>
           </m:r>
         </m:oMath>
       </m:oMathPara>
@@ -42877,7 +42601,7 @@
 </file>
 
 <file path=customXml/itemProps1.xml><?xml version="1.0" encoding="utf-8"?>
-<ds:datastoreItem xmlns:ds="http://schemas.openxmlformats.org/officeDocument/2006/customXml" ds:itemID="{B083F390-83FC-4AB0-823C-85FC32428787}">
+<ds:datastoreItem xmlns:ds="http://schemas.openxmlformats.org/officeDocument/2006/customXml" ds:itemID="{5B62B44B-D0A0-449E-B751-1E29771B7903}">
   <ds:schemaRefs>
     <ds:schemaRef ds:uri="http://schemas.openxmlformats.org/officeDocument/2006/bibliography"/>
   </ds:schemaRefs>

</xml_diff>

<commit_message>
[fix] add some examples and images
</commit_message>
<xml_diff>
--- a/reports/defence/otchet.docx
+++ b/reports/defence/otchet.docx
@@ -10551,29 +10551,33 @@
         </w:rPr>
         <w:t xml:space="preserve"> или признак ошибки.</w:t>
       </w:r>
+      <w:bookmarkStart w:id="6" w:name="_GoBack"/>
+      <w:bookmarkEnd w:id="6"/>
     </w:p>
     <w:tbl>
       <w:tblPr>
         <w:tblStyle w:val="ad"/>
         <w:tblW w:w="0" w:type="auto"/>
+        <w:jc w:val="center"/>
         <w:tblLook w:val="04A0" w:firstRow="1" w:lastRow="0" w:firstColumn="1" w:lastColumn="0" w:noHBand="0" w:noVBand="1"/>
       </w:tblPr>
       <w:tblGrid>
-        <w:gridCol w:w="561"/>
-        <w:gridCol w:w="1415"/>
-        <w:gridCol w:w="1555"/>
-        <w:gridCol w:w="1556"/>
-        <w:gridCol w:w="1557"/>
-        <w:gridCol w:w="1556"/>
-        <w:gridCol w:w="1516"/>
+        <w:gridCol w:w="534"/>
+        <w:gridCol w:w="1281"/>
+        <w:gridCol w:w="1356"/>
+        <w:gridCol w:w="1357"/>
+        <w:gridCol w:w="1358"/>
+        <w:gridCol w:w="1357"/>
+        <w:gridCol w:w="1329"/>
       </w:tblGrid>
       <w:tr>
         <w:trPr>
           <w:trHeight w:val="377"/>
+          <w:jc w:val="center"/>
         </w:trPr>
         <w:tc>
           <w:tcPr>
-            <w:tcW w:w="562" w:type="dxa"/>
+            <w:tcW w:w="534" w:type="dxa"/>
             <w:tcBorders>
               <w:top w:val="single" w:sz="12" w:space="0" w:color="auto"/>
               <w:left w:val="single" w:sz="12" w:space="0" w:color="auto"/>
@@ -10597,7 +10601,7 @@
         </w:tc>
         <w:tc>
           <w:tcPr>
-            <w:tcW w:w="1418" w:type="dxa"/>
+            <w:tcW w:w="1281" w:type="dxa"/>
             <w:tcBorders>
               <w:top w:val="single" w:sz="12" w:space="0" w:color="auto"/>
               <w:left w:val="single" w:sz="12" w:space="0" w:color="auto"/>
@@ -10638,7 +10642,7 @@
         </w:tc>
         <w:tc>
           <w:tcPr>
-            <w:tcW w:w="1559" w:type="dxa"/>
+            <w:tcW w:w="1356" w:type="dxa"/>
             <w:tcBorders>
               <w:top w:val="single" w:sz="12" w:space="0" w:color="auto"/>
               <w:left w:val="single" w:sz="4" w:space="0" w:color="auto"/>
@@ -10679,7 +10683,7 @@
         </w:tc>
         <w:tc>
           <w:tcPr>
-            <w:tcW w:w="1559" w:type="dxa"/>
+            <w:tcW w:w="1357" w:type="dxa"/>
             <w:tcBorders>
               <w:top w:val="single" w:sz="12" w:space="0" w:color="auto"/>
               <w:left w:val="single" w:sz="4" w:space="0" w:color="auto"/>
@@ -10720,7 +10724,7 @@
         </w:tc>
         <w:tc>
           <w:tcPr>
-            <w:tcW w:w="1560" w:type="dxa"/>
+            <w:tcW w:w="1358" w:type="dxa"/>
             <w:tcBorders>
               <w:top w:val="single" w:sz="12" w:space="0" w:color="auto"/>
               <w:left w:val="single" w:sz="4" w:space="0" w:color="auto"/>
@@ -10761,7 +10765,7 @@
         </w:tc>
         <w:tc>
           <w:tcPr>
-            <w:tcW w:w="1559" w:type="dxa"/>
+            <w:tcW w:w="1357" w:type="dxa"/>
             <w:tcBorders>
               <w:top w:val="single" w:sz="12" w:space="0" w:color="auto"/>
               <w:left w:val="single" w:sz="4" w:space="0" w:color="auto"/>
@@ -10797,7 +10801,7 @@
         </w:tc>
         <w:tc>
           <w:tcPr>
-            <w:tcW w:w="1519" w:type="dxa"/>
+            <w:tcW w:w="1329" w:type="dxa"/>
             <w:tcBorders>
               <w:top w:val="single" w:sz="12" w:space="0" w:color="auto"/>
               <w:left w:val="single" w:sz="4" w:space="0" w:color="auto"/>
@@ -10840,10 +10844,11 @@
       <w:tr>
         <w:trPr>
           <w:trHeight w:val="301"/>
+          <w:jc w:val="center"/>
         </w:trPr>
         <w:tc>
           <w:tcPr>
-            <w:tcW w:w="562" w:type="dxa"/>
+            <w:tcW w:w="534" w:type="dxa"/>
             <w:tcBorders>
               <w:top w:val="single" w:sz="12" w:space="0" w:color="auto"/>
               <w:left w:val="single" w:sz="12" w:space="0" w:color="auto"/>
@@ -10882,7 +10887,7 @@
         </w:tc>
         <w:tc>
           <w:tcPr>
-            <w:tcW w:w="1418" w:type="dxa"/>
+            <w:tcW w:w="1281" w:type="dxa"/>
             <w:tcBorders>
               <w:top w:val="single" w:sz="12" w:space="0" w:color="auto"/>
               <w:left w:val="single" w:sz="12" w:space="0" w:color="auto"/>
@@ -10917,7 +10922,7 @@
         </w:tc>
         <w:tc>
           <w:tcPr>
-            <w:tcW w:w="1559" w:type="dxa"/>
+            <w:tcW w:w="1356" w:type="dxa"/>
             <w:tcBorders>
               <w:top w:val="single" w:sz="12" w:space="0" w:color="auto"/>
             </w:tcBorders>
@@ -10950,7 +10955,7 @@
         </w:tc>
         <w:tc>
           <w:tcPr>
-            <w:tcW w:w="1559" w:type="dxa"/>
+            <w:tcW w:w="1357" w:type="dxa"/>
             <w:tcBorders>
               <w:top w:val="single" w:sz="12" w:space="0" w:color="auto"/>
             </w:tcBorders>
@@ -10985,7 +10990,7 @@
         </w:tc>
         <w:tc>
           <w:tcPr>
-            <w:tcW w:w="1560" w:type="dxa"/>
+            <w:tcW w:w="1358" w:type="dxa"/>
             <w:tcBorders>
               <w:top w:val="single" w:sz="12" w:space="0" w:color="auto"/>
             </w:tcBorders>
@@ -11020,7 +11025,7 @@
         </w:tc>
         <w:tc>
           <w:tcPr>
-            <w:tcW w:w="1559" w:type="dxa"/>
+            <w:tcW w:w="1357" w:type="dxa"/>
             <w:tcBorders>
               <w:top w:val="single" w:sz="12" w:space="0" w:color="auto"/>
             </w:tcBorders>
@@ -11053,7 +11058,7 @@
         </w:tc>
         <w:tc>
           <w:tcPr>
-            <w:tcW w:w="1519" w:type="dxa"/>
+            <w:tcW w:w="1329" w:type="dxa"/>
             <w:tcBorders>
               <w:top w:val="single" w:sz="12" w:space="0" w:color="auto"/>
               <w:right w:val="single" w:sz="12" w:space="0" w:color="auto"/>
@@ -11089,10 +11094,11 @@
       <w:tr>
         <w:trPr>
           <w:trHeight w:val="279"/>
+          <w:jc w:val="center"/>
         </w:trPr>
         <w:tc>
           <w:tcPr>
-            <w:tcW w:w="562" w:type="dxa"/>
+            <w:tcW w:w="534" w:type="dxa"/>
             <w:tcBorders>
               <w:left w:val="single" w:sz="12" w:space="0" w:color="auto"/>
               <w:right w:val="single" w:sz="12" w:space="0" w:color="auto"/>
@@ -11130,7 +11136,7 @@
         </w:tc>
         <w:tc>
           <w:tcPr>
-            <w:tcW w:w="1418" w:type="dxa"/>
+            <w:tcW w:w="1281" w:type="dxa"/>
             <w:tcBorders>
               <w:left w:val="single" w:sz="12" w:space="0" w:color="auto"/>
             </w:tcBorders>
@@ -11165,7 +11171,7 @@
         </w:tc>
         <w:tc>
           <w:tcPr>
-            <w:tcW w:w="1559" w:type="dxa"/>
+            <w:tcW w:w="1356" w:type="dxa"/>
             <w:vAlign w:val="center"/>
           </w:tcPr>
           <w:p>
@@ -11195,7 +11201,7 @@
         </w:tc>
         <w:tc>
           <w:tcPr>
-            <w:tcW w:w="1559" w:type="dxa"/>
+            <w:tcW w:w="1357" w:type="dxa"/>
             <w:vAlign w:val="center"/>
           </w:tcPr>
           <w:p>
@@ -11225,7 +11231,7 @@
         </w:tc>
         <w:tc>
           <w:tcPr>
-            <w:tcW w:w="1560" w:type="dxa"/>
+            <w:tcW w:w="1358" w:type="dxa"/>
             <w:vAlign w:val="center"/>
           </w:tcPr>
           <w:p>
@@ -11255,7 +11261,7 @@
         </w:tc>
         <w:tc>
           <w:tcPr>
-            <w:tcW w:w="1559" w:type="dxa"/>
+            <w:tcW w:w="1357" w:type="dxa"/>
             <w:vAlign w:val="center"/>
           </w:tcPr>
           <w:p>
@@ -11287,7 +11293,7 @@
         </w:tc>
         <w:tc>
           <w:tcPr>
-            <w:tcW w:w="1519" w:type="dxa"/>
+            <w:tcW w:w="1329" w:type="dxa"/>
             <w:tcBorders>
               <w:right w:val="single" w:sz="12" w:space="0" w:color="auto"/>
             </w:tcBorders>
@@ -11324,10 +11330,11 @@
       <w:tr>
         <w:trPr>
           <w:trHeight w:val="399"/>
+          <w:jc w:val="center"/>
         </w:trPr>
         <w:tc>
           <w:tcPr>
-            <w:tcW w:w="562" w:type="dxa"/>
+            <w:tcW w:w="534" w:type="dxa"/>
             <w:tcBorders>
               <w:left w:val="single" w:sz="12" w:space="0" w:color="auto"/>
               <w:right w:val="single" w:sz="12" w:space="0" w:color="auto"/>
@@ -11363,7 +11370,7 @@
         </w:tc>
         <w:tc>
           <w:tcPr>
-            <w:tcW w:w="1418" w:type="dxa"/>
+            <w:tcW w:w="1281" w:type="dxa"/>
             <w:tcBorders>
               <w:left w:val="single" w:sz="12" w:space="0" w:color="auto"/>
             </w:tcBorders>
@@ -11396,7 +11403,7 @@
         </w:tc>
         <w:tc>
           <w:tcPr>
-            <w:tcW w:w="1559" w:type="dxa"/>
+            <w:tcW w:w="1356" w:type="dxa"/>
             <w:vAlign w:val="center"/>
           </w:tcPr>
           <w:p>
@@ -11426,7 +11433,7 @@
         </w:tc>
         <w:tc>
           <w:tcPr>
-            <w:tcW w:w="1559" w:type="dxa"/>
+            <w:tcW w:w="1357" w:type="dxa"/>
             <w:vAlign w:val="center"/>
           </w:tcPr>
           <w:p>
@@ -11458,7 +11465,7 @@
         </w:tc>
         <w:tc>
           <w:tcPr>
-            <w:tcW w:w="1560" w:type="dxa"/>
+            <w:tcW w:w="1358" w:type="dxa"/>
             <w:vAlign w:val="center"/>
           </w:tcPr>
           <w:p>
@@ -11490,7 +11497,7 @@
         </w:tc>
         <w:tc>
           <w:tcPr>
-            <w:tcW w:w="1559" w:type="dxa"/>
+            <w:tcW w:w="1357" w:type="dxa"/>
             <w:vAlign w:val="center"/>
           </w:tcPr>
           <w:p>
@@ -11520,7 +11527,7 @@
         </w:tc>
         <w:tc>
           <w:tcPr>
-            <w:tcW w:w="1519" w:type="dxa"/>
+            <w:tcW w:w="1329" w:type="dxa"/>
             <w:tcBorders>
               <w:right w:val="single" w:sz="12" w:space="0" w:color="auto"/>
             </w:tcBorders>
@@ -11555,10 +11562,11 @@
       <w:tr>
         <w:trPr>
           <w:trHeight w:val="290"/>
+          <w:jc w:val="center"/>
         </w:trPr>
         <w:tc>
           <w:tcPr>
-            <w:tcW w:w="562" w:type="dxa"/>
+            <w:tcW w:w="534" w:type="dxa"/>
             <w:tcBorders>
               <w:left w:val="single" w:sz="12" w:space="0" w:color="auto"/>
               <w:right w:val="single" w:sz="12" w:space="0" w:color="auto"/>
@@ -11594,7 +11602,7 @@
         </w:tc>
         <w:tc>
           <w:tcPr>
-            <w:tcW w:w="1418" w:type="dxa"/>
+            <w:tcW w:w="1281" w:type="dxa"/>
             <w:tcBorders>
               <w:left w:val="single" w:sz="12" w:space="0" w:color="auto"/>
             </w:tcBorders>
@@ -11629,7 +11637,7 @@
         </w:tc>
         <w:tc>
           <w:tcPr>
-            <w:tcW w:w="1559" w:type="dxa"/>
+            <w:tcW w:w="1356" w:type="dxa"/>
             <w:vAlign w:val="center"/>
           </w:tcPr>
           <w:p>
@@ -11661,7 +11669,7 @@
         </w:tc>
         <w:tc>
           <w:tcPr>
-            <w:tcW w:w="1559" w:type="dxa"/>
+            <w:tcW w:w="1357" w:type="dxa"/>
             <w:vAlign w:val="center"/>
           </w:tcPr>
           <w:p>
@@ -11691,7 +11699,7 @@
         </w:tc>
         <w:tc>
           <w:tcPr>
-            <w:tcW w:w="1560" w:type="dxa"/>
+            <w:tcW w:w="1358" w:type="dxa"/>
             <w:vAlign w:val="center"/>
           </w:tcPr>
           <w:p>
@@ -11721,7 +11729,7 @@
         </w:tc>
         <w:tc>
           <w:tcPr>
-            <w:tcW w:w="1559" w:type="dxa"/>
+            <w:tcW w:w="1357" w:type="dxa"/>
             <w:vAlign w:val="center"/>
           </w:tcPr>
           <w:p>
@@ -11753,7 +11761,7 @@
         </w:tc>
         <w:tc>
           <w:tcPr>
-            <w:tcW w:w="1519" w:type="dxa"/>
+            <w:tcW w:w="1329" w:type="dxa"/>
             <w:tcBorders>
               <w:right w:val="single" w:sz="12" w:space="0" w:color="auto"/>
             </w:tcBorders>
@@ -11790,10 +11798,11 @@
       <w:tr>
         <w:trPr>
           <w:trHeight w:val="397"/>
+          <w:jc w:val="center"/>
         </w:trPr>
         <w:tc>
           <w:tcPr>
-            <w:tcW w:w="562" w:type="dxa"/>
+            <w:tcW w:w="534" w:type="dxa"/>
             <w:tcBorders>
               <w:left w:val="single" w:sz="12" w:space="0" w:color="auto"/>
               <w:bottom w:val="single" w:sz="12" w:space="0" w:color="auto"/>
@@ -11830,7 +11839,7 @@
         </w:tc>
         <w:tc>
           <w:tcPr>
-            <w:tcW w:w="1418" w:type="dxa"/>
+            <w:tcW w:w="1281" w:type="dxa"/>
             <w:tcBorders>
               <w:left w:val="single" w:sz="12" w:space="0" w:color="auto"/>
               <w:bottom w:val="single" w:sz="12" w:space="0" w:color="auto"/>
@@ -11864,7 +11873,7 @@
         </w:tc>
         <w:tc>
           <w:tcPr>
-            <w:tcW w:w="1559" w:type="dxa"/>
+            <w:tcW w:w="1356" w:type="dxa"/>
             <w:tcBorders>
               <w:bottom w:val="single" w:sz="12" w:space="0" w:color="auto"/>
             </w:tcBorders>
@@ -11897,7 +11906,7 @@
         </w:tc>
         <w:tc>
           <w:tcPr>
-            <w:tcW w:w="1559" w:type="dxa"/>
+            <w:tcW w:w="1357" w:type="dxa"/>
             <w:tcBorders>
               <w:bottom w:val="single" w:sz="12" w:space="0" w:color="auto"/>
             </w:tcBorders>
@@ -11932,7 +11941,7 @@
         </w:tc>
         <w:tc>
           <w:tcPr>
-            <w:tcW w:w="1560" w:type="dxa"/>
+            <w:tcW w:w="1358" w:type="dxa"/>
             <w:tcBorders>
               <w:bottom w:val="single" w:sz="12" w:space="0" w:color="auto"/>
             </w:tcBorders>
@@ -11967,7 +11976,7 @@
         </w:tc>
         <w:tc>
           <w:tcPr>
-            <w:tcW w:w="1559" w:type="dxa"/>
+            <w:tcW w:w="1357" w:type="dxa"/>
             <w:tcBorders>
               <w:bottom w:val="single" w:sz="12" w:space="0" w:color="auto"/>
             </w:tcBorders>
@@ -12000,7 +12009,7 @@
         </w:tc>
         <w:tc>
           <w:tcPr>
-            <w:tcW w:w="1519" w:type="dxa"/>
+            <w:tcW w:w="1329" w:type="dxa"/>
             <w:tcBorders>
               <w:bottom w:val="single" w:sz="12" w:space="0" w:color="auto"/>
               <w:right w:val="single" w:sz="12" w:space="0" w:color="auto"/>
@@ -13409,11 +13418,11 @@
       <w:pPr>
         <w:pStyle w:val="3"/>
       </w:pPr>
-      <w:bookmarkStart w:id="6" w:name="_Toc517661372"/>
+      <w:bookmarkStart w:id="7" w:name="_Toc517661372"/>
       <w:r>
         <w:t>Восстановление при ошибках</w:t>
       </w:r>
-      <w:bookmarkEnd w:id="6"/>
+      <w:bookmarkEnd w:id="7"/>
     </w:p>
     <w:p>
       <w:pPr>
@@ -15530,11 +15539,11 @@
       <w:pPr>
         <w:pStyle w:val="3"/>
       </w:pPr>
-      <w:bookmarkStart w:id="7" w:name="_Toc517661373"/>
+      <w:bookmarkStart w:id="8" w:name="_Toc517661373"/>
       <w:r>
         <w:t>Граф состояний анализатора</w:t>
       </w:r>
-      <w:bookmarkEnd w:id="7"/>
+      <w:bookmarkEnd w:id="8"/>
     </w:p>
     <w:p>
       <w:pPr>
@@ -16355,12 +16364,12 @@
           <w:i/>
         </w:rPr>
       </w:pPr>
-      <w:bookmarkStart w:id="8" w:name="_Toc517661374"/>
+      <w:bookmarkStart w:id="9" w:name="_Toc517661374"/>
       <w:r>
         <w:lastRenderedPageBreak/>
         <w:t>СУПЕРКОМПИЛЯЦИЯ</w:t>
       </w:r>
-      <w:bookmarkEnd w:id="8"/>
+      <w:bookmarkEnd w:id="9"/>
     </w:p>
     <w:p>
       <w:pPr>
@@ -16376,11 +16385,11 @@
       <w:pPr>
         <w:pStyle w:val="3"/>
       </w:pPr>
-      <w:bookmarkStart w:id="9" w:name="_Toc517661375"/>
+      <w:bookmarkStart w:id="10" w:name="_Toc517661375"/>
       <w:r>
         <w:t>Основные понятия</w:t>
       </w:r>
-      <w:bookmarkEnd w:id="9"/>
+      <w:bookmarkEnd w:id="10"/>
     </w:p>
     <w:p>
       <w:pPr>
@@ -17003,14 +17012,14 @@
       <w:pPr>
         <w:pStyle w:val="3"/>
       </w:pPr>
-      <w:bookmarkStart w:id="10" w:name="_Toc517661376"/>
+      <w:bookmarkStart w:id="11" w:name="_Toc517661376"/>
       <w:r>
         <w:t>Граф</w:t>
       </w:r>
       <w:r>
         <w:t xml:space="preserve"> конфигураций</w:t>
       </w:r>
-      <w:bookmarkEnd w:id="10"/>
+      <w:bookmarkEnd w:id="11"/>
     </w:p>
     <w:p>
       <w:pPr>
@@ -17412,12 +17421,12 @@
       <w:pPr>
         <w:pStyle w:val="3"/>
       </w:pPr>
-      <w:bookmarkStart w:id="11" w:name="_Toc517661377"/>
+      <w:bookmarkStart w:id="12" w:name="_Toc517661377"/>
       <w:r>
         <w:lastRenderedPageBreak/>
         <w:t>Свертка дерева конфигураций</w:t>
       </w:r>
-      <w:bookmarkEnd w:id="11"/>
+      <w:bookmarkEnd w:id="12"/>
     </w:p>
     <w:p>
       <w:pPr>
@@ -18380,7 +18389,7 @@
       <w:pPr>
         <w:pStyle w:val="3"/>
       </w:pPr>
-      <w:bookmarkStart w:id="12" w:name="_Toc517661378"/>
+      <w:bookmarkStart w:id="13" w:name="_Toc517661378"/>
       <w:r>
         <w:t xml:space="preserve">Отношение </w:t>
       </w:r>
@@ -18388,7 +18397,7 @@
       <w:r>
         <w:t>Турчина</w:t>
       </w:r>
-      <w:bookmarkEnd w:id="12"/>
+      <w:bookmarkEnd w:id="13"/>
       <w:proofErr w:type="spellEnd"/>
     </w:p>
     <w:p>
@@ -20647,12 +20656,12 @@
         </w:numPr>
         <w:ind w:left="0" w:firstLine="0"/>
       </w:pPr>
-      <w:bookmarkStart w:id="13" w:name="_Toc517661379"/>
+      <w:bookmarkStart w:id="14" w:name="_Toc517661379"/>
       <w:r>
         <w:lastRenderedPageBreak/>
         <w:t>ПОСТАНОВКА ЗАДАЧИ ТЕСТИРОВАНИЯ</w:t>
       </w:r>
-      <w:bookmarkEnd w:id="13"/>
+      <w:bookmarkEnd w:id="14"/>
     </w:p>
     <w:p>
       <w:pPr>
@@ -21125,12 +21134,12 @@
         </w:numPr>
         <w:spacing w:line="360" w:lineRule="auto"/>
       </w:pPr>
-      <w:bookmarkStart w:id="14" w:name="_Toc517661380"/>
+      <w:bookmarkStart w:id="15" w:name="_Toc517661380"/>
       <w:r>
         <w:lastRenderedPageBreak/>
         <w:t>РАЗРАБОТКА</w:t>
       </w:r>
-      <w:bookmarkEnd w:id="14"/>
+      <w:bookmarkEnd w:id="15"/>
     </w:p>
     <w:p>
       <w:pPr>
@@ -21159,11 +21168,11 @@
         </w:numPr>
         <w:spacing w:line="360" w:lineRule="auto"/>
       </w:pPr>
-      <w:bookmarkStart w:id="15" w:name="_Toc517661381"/>
+      <w:bookmarkStart w:id="16" w:name="_Toc517661381"/>
       <w:r>
         <w:t>ПАРСЕР ГРАММАТИКИ</w:t>
       </w:r>
-      <w:bookmarkEnd w:id="15"/>
+      <w:bookmarkEnd w:id="16"/>
     </w:p>
     <w:p>
       <w:pPr>
@@ -21736,12 +21745,12 @@
         </w:numPr>
         <w:spacing w:line="360" w:lineRule="auto"/>
       </w:pPr>
-      <w:bookmarkStart w:id="16" w:name="_Toc517661382"/>
+      <w:bookmarkStart w:id="17" w:name="_Toc517661382"/>
       <w:r>
         <w:lastRenderedPageBreak/>
         <w:t>ПОСТРОИТЕЛЬ ГРАФА КОНФИГУРАЦИЙ</w:t>
       </w:r>
-      <w:bookmarkEnd w:id="16"/>
+      <w:bookmarkEnd w:id="17"/>
     </w:p>
     <w:p>
       <w:pPr>
@@ -29268,15 +29277,7 @@
               <w:sz w:val="28"/>
               <w:szCs w:val="28"/>
             </w:rPr>
-            <m:t xml:space="preserve"> </m:t>
-          </m:r>
-          <m:r>
-            <w:rPr>
-              <w:rFonts w:ascii="Cambria Math" w:hAnsi="Cambria Math" w:cstheme="majorHAnsi"/>
-              <w:sz w:val="28"/>
-              <w:szCs w:val="28"/>
-            </w:rPr>
-            <m:t>не пуст:</m:t>
+            <m:t xml:space="preserve"> не пуст:</m:t>
           </m:r>
         </m:oMath>
       </m:oMathPara>
@@ -30651,15 +30652,7 @@
               <w:sz w:val="28"/>
               <w:szCs w:val="28"/>
             </w:rPr>
-            <m:t xml:space="preserve"> </m:t>
-          </m:r>
-          <m:r>
-            <w:rPr>
-              <w:rFonts w:ascii="Cambria Math" w:hAnsi="Cambria Math" w:cstheme="majorHAnsi"/>
-              <w:sz w:val="28"/>
-              <w:szCs w:val="28"/>
-            </w:rPr>
-            <m:t>←</m:t>
+            <m:t xml:space="preserve"> ←</m:t>
           </m:r>
           <m:r>
             <m:rPr>
@@ -30707,15 +30700,7 @@
               <w:sz w:val="28"/>
               <w:szCs w:val="28"/>
             </w:rPr>
-            <m:t xml:space="preserve"> </m:t>
-          </m:r>
-          <m:r>
-            <w:rPr>
-              <w:rFonts w:ascii="Cambria Math" w:hAnsi="Cambria Math" w:cstheme="majorHAnsi"/>
-              <w:sz w:val="28"/>
-              <w:szCs w:val="28"/>
-            </w:rPr>
-            <m:t>←</m:t>
+            <m:t xml:space="preserve"> ←</m:t>
           </m:r>
           <m:r>
             <m:rPr>
@@ -31546,15 +31531,7 @@
               <w:sz w:val="28"/>
               <w:szCs w:val="28"/>
             </w:rPr>
-            <m:t xml:space="preserve"> </m:t>
-          </m:r>
-          <m:r>
-            <w:rPr>
-              <w:rFonts w:ascii="Cambria Math" w:hAnsi="Cambria Math" w:cstheme="majorHAnsi"/>
-              <w:sz w:val="28"/>
-              <w:szCs w:val="28"/>
-            </w:rPr>
-            <m:t>←</m:t>
+            <m:t xml:space="preserve"> ←</m:t>
           </m:r>
           <m:r>
             <m:rPr>
@@ -31602,15 +31579,7 @@
               <w:sz w:val="28"/>
               <w:szCs w:val="28"/>
             </w:rPr>
-            <m:t xml:space="preserve"> </m:t>
-          </m:r>
-          <m:r>
-            <w:rPr>
-              <w:rFonts w:ascii="Cambria Math" w:hAnsi="Cambria Math" w:cstheme="majorHAnsi"/>
-              <w:sz w:val="28"/>
-              <w:szCs w:val="28"/>
-            </w:rPr>
-            <m:t>←</m:t>
+            <m:t xml:space="preserve"> ←</m:t>
           </m:r>
           <m:r>
             <m:rPr>
@@ -32480,16 +32449,7 @@
           <w:rFonts w:asciiTheme="majorHAnsi" w:hAnsiTheme="majorHAnsi" w:cstheme="majorHAnsi"/>
           <w:sz w:val="28"/>
         </w:rPr>
-        <w:t>мето</w:t>
-      </w:r>
-      <w:bookmarkStart w:id="17" w:name="_GoBack"/>
-      <w:bookmarkEnd w:id="17"/>
-      <w:r>
-        <w:rPr>
-          <w:rFonts w:asciiTheme="majorHAnsi" w:hAnsiTheme="majorHAnsi" w:cstheme="majorHAnsi"/>
-          <w:sz w:val="28"/>
-        </w:rPr>
-        <w:t xml:space="preserve">дов </w:t>
+        <w:t xml:space="preserve">методов </w:t>
       </w:r>
       <m:oMath>
         <m:r>
@@ -40351,14 +40311,7 @@
             <w:rFonts w:ascii="Cambria Math" w:hAnsi="Cambria Math" w:cs="Times New Roman"/>
             <w:sz w:val="28"/>
           </w:rPr>
-          <m:t>;</m:t>
-        </m:r>
-        <m:r>
-          <w:rPr>
-            <w:rFonts w:ascii="Cambria Math" w:hAnsi="Cambria Math" w:cs="Times New Roman"/>
-            <w:sz w:val="28"/>
-          </w:rPr>
-          <m:t xml:space="preserve">   terminal A;</m:t>
+          <m:t>;   terminal A;</m:t>
         </m:r>
       </m:oMath>
     </w:p>
@@ -40421,14 +40374,7 @@
             <w:rFonts w:ascii="Cambria Math" w:hAnsi="Cambria Math" w:cs="Times New Roman"/>
             <w:sz w:val="28"/>
           </w:rPr>
-          <m:t>;</m:t>
-        </m:r>
-        <m:r>
-          <w:rPr>
-            <w:rFonts w:ascii="Cambria Math" w:hAnsi="Cambria Math" w:cs="Times New Roman"/>
-            <w:sz w:val="28"/>
-          </w:rPr>
-          <m:t xml:space="preserve">   terminal A;</m:t>
+          <m:t>;   terminal A;</m:t>
         </m:r>
         <m:r>
           <w:rPr>
@@ -41628,6 +41574,7 @@
         <w:docPartUnique/>
       </w:docPartObj>
     </w:sdtPr>
+    <w:sdtEndPr/>
     <w:sdtContent>
       <w:p>
         <w:pPr>
@@ -41647,7 +41594,7 @@
           <w:rPr>
             <w:noProof/>
           </w:rPr>
-          <w:t>36</w:t>
+          <w:t>25</w:t>
         </w:r>
         <w:r>
           <w:fldChar w:fldCharType="end"/>
@@ -44889,7 +44836,7 @@
 </file>
 
 <file path=customXml/itemProps1.xml><?xml version="1.0" encoding="utf-8"?>
-<ds:datastoreItem xmlns:ds="http://schemas.openxmlformats.org/officeDocument/2006/customXml" ds:itemID="{CDD5F3BE-9BB9-4109-A731-BA96DB967C9D}">
+<ds:datastoreItem xmlns:ds="http://schemas.openxmlformats.org/officeDocument/2006/customXml" ds:itemID="{52E42CF5-9870-459D-83F6-A8022D424419}">
   <ds:schemaRefs>
     <ds:schemaRef ds:uri="http://schemas.openxmlformats.org/officeDocument/2006/bibliography"/>
   </ds:schemaRefs>

</xml_diff>